<commit_message>
clientagent hotel logic improved
</commit_message>
<xml_diff>
--- a/documentation/AgentSystems_TacReport_Neher_Buettiker.docx
+++ b/documentation/AgentSystems_TacReport_Neher_Buettiker.docx
@@ -1,6 +1,6 @@
 
 <file path=word/document.xml><?xml version="1.0" encoding="utf-8"?>
-<w:document xmlns:wpc="http://schemas.microsoft.com/office/word/2010/wordprocessingCanvas" xmlns:mo="http://schemas.microsoft.com/office/mac/office/2008/main" xmlns:mc="http://schemas.openxmlformats.org/markup-compatibility/2006" xmlns:mv="urn:schemas-microsoft-com:mac:vml" xmlns:o="urn:schemas-microsoft-com:office:office" xmlns:r="http://schemas.openxmlformats.org/officeDocument/2006/relationships" xmlns:m="http://schemas.openxmlformats.org/officeDocument/2006/math" xmlns:v="urn:schemas-microsoft-com:vml" xmlns:wp14="http://schemas.microsoft.com/office/word/2010/wordprocessingDrawing" xmlns:wp="http://schemas.openxmlformats.org/drawingml/2006/wordprocessingDrawing" xmlns:w10="urn:schemas-microsoft-com:office:word" xmlns:w="http://schemas.openxmlformats.org/wordprocessingml/2006/main" xmlns:w14="http://schemas.microsoft.com/office/word/2010/wordml" xmlns:wpg="http://schemas.microsoft.com/office/word/2010/wordprocessingGroup" xmlns:wpi="http://schemas.microsoft.com/office/word/2010/wordprocessingInk" xmlns:wne="http://schemas.microsoft.com/office/word/2006/wordml" xmlns:wps="http://schemas.microsoft.com/office/word/2010/wordprocessingShape" mc:Ignorable="w14 wp14">
+<w:document xmlns:wpc="http://schemas.microsoft.com/office/word/2010/wordprocessingCanvas" xmlns:mc="http://schemas.openxmlformats.org/markup-compatibility/2006" xmlns:o="urn:schemas-microsoft-com:office:office" xmlns:r="http://schemas.openxmlformats.org/officeDocument/2006/relationships" xmlns:m="http://schemas.openxmlformats.org/officeDocument/2006/math" xmlns:v="urn:schemas-microsoft-com:vml" xmlns:wp14="http://schemas.microsoft.com/office/word/2010/wordprocessingDrawing" xmlns:wp="http://schemas.openxmlformats.org/drawingml/2006/wordprocessingDrawing" xmlns:w10="urn:schemas-microsoft-com:office:word" xmlns:w="http://schemas.openxmlformats.org/wordprocessingml/2006/main" xmlns:w14="http://schemas.microsoft.com/office/word/2010/wordml" xmlns:wpg="http://schemas.microsoft.com/office/word/2010/wordprocessingGroup" xmlns:wpi="http://schemas.microsoft.com/office/word/2010/wordprocessingInk" xmlns:wne="http://schemas.microsoft.com/office/word/2006/wordml" xmlns:wps="http://schemas.microsoft.com/office/word/2010/wordprocessingShape" mc:Ignorable="w14 wp14">
   <w:body>
     <w:p>
       <w:pPr>
@@ -56,23 +56,7 @@
           <w:sz w:val="60"/>
           <w:szCs w:val="60"/>
         </w:rPr>
-        <w:t>Agent “</w:t>
-      </w:r>
-      <w:proofErr w:type="spellStart"/>
-      <w:r>
-        <w:rPr>
-          <w:sz w:val="60"/>
-          <w:szCs w:val="60"/>
-        </w:rPr>
-        <w:t>Tacy</w:t>
-      </w:r>
-      <w:proofErr w:type="spellEnd"/>
-      <w:r>
-        <w:rPr>
-          <w:sz w:val="60"/>
-          <w:szCs w:val="60"/>
-        </w:rPr>
-        <w:t>”</w:t>
+        <w:t>Agent “Tacy”</w:t>
       </w:r>
     </w:p>
     <w:p>
@@ -121,33 +105,8 @@
           <w:sz w:val="40"/>
           <w:szCs w:val="40"/>
         </w:rPr>
-        <w:t xml:space="preserve">By Eric </w:t>
-      </w:r>
-      <w:proofErr w:type="spellStart"/>
-      <w:r>
-        <w:rPr>
-          <w:sz w:val="40"/>
-          <w:szCs w:val="40"/>
-        </w:rPr>
-        <w:t>Neher</w:t>
-      </w:r>
-      <w:proofErr w:type="spellEnd"/>
-      <w:r>
-        <w:rPr>
-          <w:sz w:val="40"/>
-          <w:szCs w:val="40"/>
-        </w:rPr>
-        <w:t xml:space="preserve"> and Pascal </w:t>
-      </w:r>
-      <w:proofErr w:type="spellStart"/>
-      <w:r>
-        <w:rPr>
-          <w:sz w:val="40"/>
-          <w:szCs w:val="40"/>
-        </w:rPr>
-        <w:t>Büttiker</w:t>
-      </w:r>
-      <w:proofErr w:type="spellEnd"/>
+        <w:t>By Eric Neher and Pascal Büttiker</w:t>
+      </w:r>
     </w:p>
     <w:p>
       <w:pPr>
@@ -375,7 +334,7 @@
     </w:p>
     <w:p>
       <w:pPr>
-        <w:pStyle w:val="TOC1"/>
+        <w:pStyle w:val="Verzeichnis1"/>
         <w:tabs>
           <w:tab w:val="left" w:pos="440"/>
           <w:tab w:val="right" w:leader="dot" w:pos="9062"/>
@@ -399,7 +358,7 @@
       <w:r>
         <w:fldChar w:fldCharType="separate"/>
       </w:r>
-      <w:hyperlink w:anchor="_Toc349140556" w:history="1">
+      <w:hyperlink w:anchor="_Toc350002703" w:history="1">
         <w:r>
           <w:rPr>
             <w:rStyle w:val="Hyperlink"/>
@@ -445,7 +404,7 @@
             <w:noProof/>
             <w:webHidden/>
           </w:rPr>
-          <w:instrText xml:space="preserve"> PAGEREF _Toc349140556 \h </w:instrText>
+          <w:instrText xml:space="preserve"> PAGEREF _Toc350002703 \h </w:instrText>
         </w:r>
         <w:r>
           <w:rPr>
@@ -465,7 +424,7 @@
             <w:noProof/>
             <w:webHidden/>
           </w:rPr>
-          <w:t>4</w:t>
+          <w:t>3</w:t>
         </w:r>
         <w:r>
           <w:rPr>
@@ -478,7 +437,7 @@
     </w:p>
     <w:p>
       <w:pPr>
-        <w:pStyle w:val="TOC1"/>
+        <w:pStyle w:val="Verzeichnis1"/>
         <w:tabs>
           <w:tab w:val="left" w:pos="440"/>
           <w:tab w:val="right" w:leader="dot" w:pos="9062"/>
@@ -493,7 +452,7 @@
           <w:szCs w:val="22"/>
         </w:rPr>
       </w:pPr>
-      <w:hyperlink w:anchor="_Toc349140557" w:history="1">
+      <w:hyperlink w:anchor="_Toc350002704" w:history="1">
         <w:r>
           <w:rPr>
             <w:rStyle w:val="Hyperlink"/>
@@ -539,7 +498,7 @@
             <w:noProof/>
             <w:webHidden/>
           </w:rPr>
-          <w:instrText xml:space="preserve"> PAGEREF _Toc349140557 \h </w:instrText>
+          <w:instrText xml:space="preserve"> PAGEREF _Toc350002704 \h </w:instrText>
         </w:r>
         <w:r>
           <w:rPr>
@@ -559,7 +518,7 @@
             <w:noProof/>
             <w:webHidden/>
           </w:rPr>
-          <w:t>4</w:t>
+          <w:t>3</w:t>
         </w:r>
         <w:r>
           <w:rPr>
@@ -572,7 +531,7 @@
     </w:p>
     <w:p>
       <w:pPr>
-        <w:pStyle w:val="TOC1"/>
+        <w:pStyle w:val="Verzeichnis1"/>
         <w:tabs>
           <w:tab w:val="left" w:pos="440"/>
           <w:tab w:val="right" w:leader="dot" w:pos="9062"/>
@@ -587,7 +546,7 @@
           <w:szCs w:val="22"/>
         </w:rPr>
       </w:pPr>
-      <w:hyperlink w:anchor="_Toc349140558" w:history="1">
+      <w:hyperlink w:anchor="_Toc350002705" w:history="1">
         <w:r>
           <w:rPr>
             <w:rStyle w:val="Hyperlink"/>
@@ -633,7 +592,7 @@
             <w:noProof/>
             <w:webHidden/>
           </w:rPr>
-          <w:instrText xml:space="preserve"> PAGEREF _Toc349140558 \h </w:instrText>
+          <w:instrText xml:space="preserve"> PAGEREF _Toc350002705 \h </w:instrText>
         </w:r>
         <w:r>
           <w:rPr>
@@ -653,7 +612,7 @@
             <w:noProof/>
             <w:webHidden/>
           </w:rPr>
-          <w:t>4</w:t>
+          <w:t>3</w:t>
         </w:r>
         <w:r>
           <w:rPr>
@@ -666,7 +625,7 @@
     </w:p>
     <w:p>
       <w:pPr>
-        <w:pStyle w:val="TOC1"/>
+        <w:pStyle w:val="Verzeichnis1"/>
         <w:tabs>
           <w:tab w:val="left" w:pos="440"/>
           <w:tab w:val="right" w:leader="dot" w:pos="9062"/>
@@ -681,7 +640,7 @@
           <w:szCs w:val="22"/>
         </w:rPr>
       </w:pPr>
-      <w:hyperlink w:anchor="_Toc349140559" w:history="1">
+      <w:hyperlink w:anchor="_Toc350002706" w:history="1">
         <w:r>
           <w:rPr>
             <w:rStyle w:val="Hyperlink"/>
@@ -727,7 +686,7 @@
             <w:noProof/>
             <w:webHidden/>
           </w:rPr>
-          <w:instrText xml:space="preserve"> PAGEREF _Toc349140559 \h </w:instrText>
+          <w:instrText xml:space="preserve"> PAGEREF _Toc350002706 \h </w:instrText>
         </w:r>
         <w:r>
           <w:rPr>
@@ -747,7 +706,7 @@
             <w:noProof/>
             <w:webHidden/>
           </w:rPr>
-          <w:t>5</w:t>
+          <w:t>4</w:t>
         </w:r>
         <w:r>
           <w:rPr>
@@ -760,7 +719,7 @@
     </w:p>
     <w:p>
       <w:pPr>
-        <w:pStyle w:val="TOC2"/>
+        <w:pStyle w:val="Verzeichnis2"/>
         <w:tabs>
           <w:tab w:val="left" w:pos="880"/>
           <w:tab w:val="right" w:leader="dot" w:pos="9062"/>
@@ -773,7 +732,7 @@
           <w:szCs w:val="22"/>
         </w:rPr>
       </w:pPr>
-      <w:hyperlink w:anchor="_Toc349140560" w:history="1">
+      <w:hyperlink w:anchor="_Toc350002707" w:history="1">
         <w:r>
           <w:rPr>
             <w:rStyle w:val="Hyperlink"/>
@@ -817,7 +776,7 @@
             <w:noProof/>
             <w:webHidden/>
           </w:rPr>
-          <w:instrText xml:space="preserve"> PAGEREF _Toc349140560 \h </w:instrText>
+          <w:instrText xml:space="preserve"> PAGEREF _Toc350002707 \h </w:instrText>
         </w:r>
         <w:r>
           <w:rPr>
@@ -837,7 +796,7 @@
             <w:noProof/>
             <w:webHidden/>
           </w:rPr>
-          <w:t>5</w:t>
+          <w:t>4</w:t>
         </w:r>
         <w:r>
           <w:rPr>
@@ -850,7 +809,7 @@
     </w:p>
     <w:p>
       <w:pPr>
-        <w:pStyle w:val="TOC2"/>
+        <w:pStyle w:val="Verzeichnis2"/>
         <w:tabs>
           <w:tab w:val="left" w:pos="880"/>
           <w:tab w:val="right" w:leader="dot" w:pos="9062"/>
@@ -863,7 +822,7 @@
           <w:szCs w:val="22"/>
         </w:rPr>
       </w:pPr>
-      <w:hyperlink w:anchor="_Toc349140561" w:history="1">
+      <w:hyperlink w:anchor="_Toc350002708" w:history="1">
         <w:r>
           <w:rPr>
             <w:rStyle w:val="Hyperlink"/>
@@ -907,7 +866,7 @@
             <w:noProof/>
             <w:webHidden/>
           </w:rPr>
-          <w:instrText xml:space="preserve"> PAGEREF _Toc349140561 \h </w:instrText>
+          <w:instrText xml:space="preserve"> PAGEREF _Toc350002708 \h </w:instrText>
         </w:r>
         <w:r>
           <w:rPr>
@@ -927,7 +886,7 @@
             <w:noProof/>
             <w:webHidden/>
           </w:rPr>
-          <w:t>6</w:t>
+          <w:t>5</w:t>
         </w:r>
         <w:r>
           <w:rPr>
@@ -940,7 +899,7 @@
     </w:p>
     <w:p>
       <w:pPr>
-        <w:pStyle w:val="TOC2"/>
+        <w:pStyle w:val="Verzeichnis2"/>
         <w:tabs>
           <w:tab w:val="left" w:pos="880"/>
           <w:tab w:val="right" w:leader="dot" w:pos="9062"/>
@@ -953,7 +912,7 @@
           <w:szCs w:val="22"/>
         </w:rPr>
       </w:pPr>
-      <w:hyperlink w:anchor="_Toc349140562" w:history="1">
+      <w:hyperlink w:anchor="_Toc350002709" w:history="1">
         <w:r>
           <w:rPr>
             <w:rStyle w:val="Hyperlink"/>
@@ -997,7 +956,7 @@
             <w:noProof/>
             <w:webHidden/>
           </w:rPr>
-          <w:instrText xml:space="preserve"> PAGEREF _Toc349140562 \h </w:instrText>
+          <w:instrText xml:space="preserve"> PAGEREF _Toc350002709 \h </w:instrText>
         </w:r>
         <w:r>
           <w:rPr>
@@ -1017,7 +976,7 @@
             <w:noProof/>
             <w:webHidden/>
           </w:rPr>
-          <w:t>7</w:t>
+          <w:t>6</w:t>
         </w:r>
         <w:r>
           <w:rPr>
@@ -1030,7 +989,7 @@
     </w:p>
     <w:p>
       <w:pPr>
-        <w:pStyle w:val="TOC2"/>
+        <w:pStyle w:val="Verzeichnis2"/>
         <w:tabs>
           <w:tab w:val="left" w:pos="880"/>
           <w:tab w:val="right" w:leader="dot" w:pos="9062"/>
@@ -1043,7 +1002,7 @@
           <w:szCs w:val="22"/>
         </w:rPr>
       </w:pPr>
-      <w:hyperlink w:anchor="_Toc349140563" w:history="1">
+      <w:hyperlink w:anchor="_Toc350002710" w:history="1">
         <w:r>
           <w:rPr>
             <w:rStyle w:val="Hyperlink"/>
@@ -1087,7 +1046,7 @@
             <w:noProof/>
             <w:webHidden/>
           </w:rPr>
-          <w:instrText xml:space="preserve"> PAGEREF _Toc349140563 \h </w:instrText>
+          <w:instrText xml:space="preserve"> PAGEREF _Toc350002710 \h </w:instrText>
         </w:r>
         <w:r>
           <w:rPr>
@@ -1107,7 +1066,7 @@
             <w:noProof/>
             <w:webHidden/>
           </w:rPr>
-          <w:t>9</w:t>
+          <w:t>8</w:t>
         </w:r>
         <w:r>
           <w:rPr>
@@ -1120,7 +1079,7 @@
     </w:p>
     <w:p>
       <w:pPr>
-        <w:pStyle w:val="TOC1"/>
+        <w:pStyle w:val="Verzeichnis1"/>
         <w:tabs>
           <w:tab w:val="left" w:pos="440"/>
           <w:tab w:val="right" w:leader="dot" w:pos="9062"/>
@@ -1135,7 +1094,7 @@
           <w:szCs w:val="22"/>
         </w:rPr>
       </w:pPr>
-      <w:hyperlink w:anchor="_Toc349140564" w:history="1">
+      <w:hyperlink w:anchor="_Toc350002711" w:history="1">
         <w:r>
           <w:rPr>
             <w:rStyle w:val="Hyperlink"/>
@@ -1160,7 +1119,7 @@
             <w:rStyle w:val="Hyperlink"/>
             <w:noProof/>
           </w:rPr>
-          <w:t>Implement Strategy</w:t>
+          <w:t>Implementation</w:t>
         </w:r>
         <w:r>
           <w:rPr>
@@ -1181,7 +1140,7 @@
             <w:noProof/>
             <w:webHidden/>
           </w:rPr>
-          <w:instrText xml:space="preserve"> PAGEREF _Toc349140564 \h </w:instrText>
+          <w:instrText xml:space="preserve"> PAGEREF _Toc350002711 \h </w:instrText>
         </w:r>
         <w:r>
           <w:rPr>
@@ -1214,7 +1173,639 @@
     </w:p>
     <w:p>
       <w:pPr>
-        <w:pStyle w:val="TOC1"/>
+        <w:pStyle w:val="Verzeichnis2"/>
+        <w:tabs>
+          <w:tab w:val="left" w:pos="880"/>
+          <w:tab w:val="right" w:leader="dot" w:pos="9062"/>
+        </w:tabs>
+        <w:rPr>
+          <w:rFonts w:asciiTheme="minorHAnsi" w:eastAsiaTheme="minorEastAsia" w:hAnsiTheme="minorHAnsi" w:cstheme="minorBidi"/>
+          <w:smallCaps w:val="0"/>
+          <w:noProof/>
+          <w:sz w:val="22"/>
+          <w:szCs w:val="22"/>
+        </w:rPr>
+      </w:pPr>
+      <w:hyperlink w:anchor="_Toc350002712" w:history="1">
+        <w:r>
+          <w:rPr>
+            <w:rStyle w:val="Hyperlink"/>
+            <w:noProof/>
+          </w:rPr>
+          <w:t>5.1</w:t>
+        </w:r>
+        <w:r>
+          <w:rPr>
+            <w:rFonts w:asciiTheme="minorHAnsi" w:eastAsiaTheme="minorEastAsia" w:hAnsiTheme="minorHAnsi" w:cstheme="minorBidi"/>
+            <w:smallCaps w:val="0"/>
+            <w:noProof/>
+            <w:sz w:val="22"/>
+            <w:szCs w:val="22"/>
+          </w:rPr>
+          <w:tab/>
+        </w:r>
+        <w:r>
+          <w:rPr>
+            <w:rStyle w:val="Hyperlink"/>
+            <w:noProof/>
+          </w:rPr>
+          <w:t>Introduction</w:t>
+        </w:r>
+        <w:r>
+          <w:rPr>
+            <w:noProof/>
+            <w:webHidden/>
+          </w:rPr>
+          <w:tab/>
+        </w:r>
+        <w:r>
+          <w:rPr>
+            <w:noProof/>
+            <w:webHidden/>
+          </w:rPr>
+          <w:fldChar w:fldCharType="begin"/>
+        </w:r>
+        <w:r>
+          <w:rPr>
+            <w:noProof/>
+            <w:webHidden/>
+          </w:rPr>
+          <w:instrText xml:space="preserve"> PAGEREF _Toc350002712 \h </w:instrText>
+        </w:r>
+        <w:r>
+          <w:rPr>
+            <w:noProof/>
+            <w:webHidden/>
+          </w:rPr>
+        </w:r>
+        <w:r>
+          <w:rPr>
+            <w:noProof/>
+            <w:webHidden/>
+          </w:rPr>
+          <w:fldChar w:fldCharType="separate"/>
+        </w:r>
+        <w:r>
+          <w:rPr>
+            <w:noProof/>
+            <w:webHidden/>
+          </w:rPr>
+          <w:t>10</w:t>
+        </w:r>
+        <w:r>
+          <w:rPr>
+            <w:noProof/>
+            <w:webHidden/>
+          </w:rPr>
+          <w:fldChar w:fldCharType="end"/>
+        </w:r>
+      </w:hyperlink>
+    </w:p>
+    <w:p>
+      <w:pPr>
+        <w:pStyle w:val="Verzeichnis2"/>
+        <w:tabs>
+          <w:tab w:val="left" w:pos="880"/>
+          <w:tab w:val="right" w:leader="dot" w:pos="9062"/>
+        </w:tabs>
+        <w:rPr>
+          <w:rFonts w:asciiTheme="minorHAnsi" w:eastAsiaTheme="minorEastAsia" w:hAnsiTheme="minorHAnsi" w:cstheme="minorBidi"/>
+          <w:smallCaps w:val="0"/>
+          <w:noProof/>
+          <w:sz w:val="22"/>
+          <w:szCs w:val="22"/>
+        </w:rPr>
+      </w:pPr>
+      <w:hyperlink w:anchor="_Toc350002713" w:history="1">
+        <w:r>
+          <w:rPr>
+            <w:rStyle w:val="Hyperlink"/>
+            <w:noProof/>
+          </w:rPr>
+          <w:t>5.2</w:t>
+        </w:r>
+        <w:r>
+          <w:rPr>
+            <w:rFonts w:asciiTheme="minorHAnsi" w:eastAsiaTheme="minorEastAsia" w:hAnsiTheme="minorHAnsi" w:cstheme="minorBidi"/>
+            <w:smallCaps w:val="0"/>
+            <w:noProof/>
+            <w:sz w:val="22"/>
+            <w:szCs w:val="22"/>
+          </w:rPr>
+          <w:tab/>
+        </w:r>
+        <w:r>
+          <w:rPr>
+            <w:rStyle w:val="Hyperlink"/>
+            <w:noProof/>
+          </w:rPr>
+          <w:t>Client handling</w:t>
+        </w:r>
+        <w:r>
+          <w:rPr>
+            <w:noProof/>
+            <w:webHidden/>
+          </w:rPr>
+          <w:tab/>
+        </w:r>
+        <w:r>
+          <w:rPr>
+            <w:noProof/>
+            <w:webHidden/>
+          </w:rPr>
+          <w:fldChar w:fldCharType="begin"/>
+        </w:r>
+        <w:r>
+          <w:rPr>
+            <w:noProof/>
+            <w:webHidden/>
+          </w:rPr>
+          <w:instrText xml:space="preserve"> PAGEREF _Toc350002713 \h </w:instrText>
+        </w:r>
+        <w:r>
+          <w:rPr>
+            <w:noProof/>
+            <w:webHidden/>
+          </w:rPr>
+        </w:r>
+        <w:r>
+          <w:rPr>
+            <w:noProof/>
+            <w:webHidden/>
+          </w:rPr>
+          <w:fldChar w:fldCharType="separate"/>
+        </w:r>
+        <w:r>
+          <w:rPr>
+            <w:noProof/>
+            <w:webHidden/>
+          </w:rPr>
+          <w:t>10</w:t>
+        </w:r>
+        <w:r>
+          <w:rPr>
+            <w:noProof/>
+            <w:webHidden/>
+          </w:rPr>
+          <w:fldChar w:fldCharType="end"/>
+        </w:r>
+      </w:hyperlink>
+    </w:p>
+    <w:p>
+      <w:pPr>
+        <w:pStyle w:val="Verzeichnis2"/>
+        <w:tabs>
+          <w:tab w:val="left" w:pos="880"/>
+          <w:tab w:val="right" w:leader="dot" w:pos="9062"/>
+        </w:tabs>
+        <w:rPr>
+          <w:rFonts w:asciiTheme="minorHAnsi" w:eastAsiaTheme="minorEastAsia" w:hAnsiTheme="minorHAnsi" w:cstheme="minorBidi"/>
+          <w:smallCaps w:val="0"/>
+          <w:noProof/>
+          <w:sz w:val="22"/>
+          <w:szCs w:val="22"/>
+        </w:rPr>
+      </w:pPr>
+      <w:hyperlink w:anchor="_Toc350002714" w:history="1">
+        <w:r>
+          <w:rPr>
+            <w:rStyle w:val="Hyperlink"/>
+            <w:noProof/>
+          </w:rPr>
+          <w:t>5.3</w:t>
+        </w:r>
+        <w:r>
+          <w:rPr>
+            <w:rFonts w:asciiTheme="minorHAnsi" w:eastAsiaTheme="minorEastAsia" w:hAnsiTheme="minorHAnsi" w:cstheme="minorBidi"/>
+            <w:smallCaps w:val="0"/>
+            <w:noProof/>
+            <w:sz w:val="22"/>
+            <w:szCs w:val="22"/>
+          </w:rPr>
+          <w:tab/>
+        </w:r>
+        <w:r>
+          <w:rPr>
+            <w:rStyle w:val="Hyperlink"/>
+            <w:noProof/>
+          </w:rPr>
+          <w:t>Services</w:t>
+        </w:r>
+        <w:r>
+          <w:rPr>
+            <w:noProof/>
+            <w:webHidden/>
+          </w:rPr>
+          <w:tab/>
+        </w:r>
+        <w:r>
+          <w:rPr>
+            <w:noProof/>
+            <w:webHidden/>
+          </w:rPr>
+          <w:fldChar w:fldCharType="begin"/>
+        </w:r>
+        <w:r>
+          <w:rPr>
+            <w:noProof/>
+            <w:webHidden/>
+          </w:rPr>
+          <w:instrText xml:space="preserve"> PAGEREF _Toc350002714 \h </w:instrText>
+        </w:r>
+        <w:r>
+          <w:rPr>
+            <w:noProof/>
+            <w:webHidden/>
+          </w:rPr>
+        </w:r>
+        <w:r>
+          <w:rPr>
+            <w:noProof/>
+            <w:webHidden/>
+          </w:rPr>
+          <w:fldChar w:fldCharType="separate"/>
+        </w:r>
+        <w:r>
+          <w:rPr>
+            <w:noProof/>
+            <w:webHidden/>
+          </w:rPr>
+          <w:t>11</w:t>
+        </w:r>
+        <w:r>
+          <w:rPr>
+            <w:noProof/>
+            <w:webHidden/>
+          </w:rPr>
+          <w:fldChar w:fldCharType="end"/>
+        </w:r>
+      </w:hyperlink>
+    </w:p>
+    <w:p>
+      <w:pPr>
+        <w:pStyle w:val="Verzeichnis2"/>
+        <w:tabs>
+          <w:tab w:val="left" w:pos="880"/>
+          <w:tab w:val="right" w:leader="dot" w:pos="9062"/>
+        </w:tabs>
+        <w:rPr>
+          <w:rFonts w:asciiTheme="minorHAnsi" w:eastAsiaTheme="minorEastAsia" w:hAnsiTheme="minorHAnsi" w:cstheme="minorBidi"/>
+          <w:smallCaps w:val="0"/>
+          <w:noProof/>
+          <w:sz w:val="22"/>
+          <w:szCs w:val="22"/>
+        </w:rPr>
+      </w:pPr>
+      <w:hyperlink w:anchor="_Toc350002715" w:history="1">
+        <w:r>
+          <w:rPr>
+            <w:rStyle w:val="Hyperlink"/>
+            <w:noProof/>
+          </w:rPr>
+          <w:t>5.4</w:t>
+        </w:r>
+        <w:r>
+          <w:rPr>
+            <w:rFonts w:asciiTheme="minorHAnsi" w:eastAsiaTheme="minorEastAsia" w:hAnsiTheme="minorHAnsi" w:cstheme="minorBidi"/>
+            <w:smallCaps w:val="0"/>
+            <w:noProof/>
+            <w:sz w:val="22"/>
+            <w:szCs w:val="22"/>
+          </w:rPr>
+          <w:tab/>
+        </w:r>
+        <w:r>
+          <w:rPr>
+            <w:rStyle w:val="Hyperlink"/>
+            <w:noProof/>
+          </w:rPr>
+          <w:t>Bidding – TradeMaster</w:t>
+        </w:r>
+        <w:r>
+          <w:rPr>
+            <w:noProof/>
+            <w:webHidden/>
+          </w:rPr>
+          <w:tab/>
+        </w:r>
+        <w:r>
+          <w:rPr>
+            <w:noProof/>
+            <w:webHidden/>
+          </w:rPr>
+          <w:fldChar w:fldCharType="begin"/>
+        </w:r>
+        <w:r>
+          <w:rPr>
+            <w:noProof/>
+            <w:webHidden/>
+          </w:rPr>
+          <w:instrText xml:space="preserve"> PAGEREF _Toc350002715 \h </w:instrText>
+        </w:r>
+        <w:r>
+          <w:rPr>
+            <w:noProof/>
+            <w:webHidden/>
+          </w:rPr>
+        </w:r>
+        <w:r>
+          <w:rPr>
+            <w:noProof/>
+            <w:webHidden/>
+          </w:rPr>
+          <w:fldChar w:fldCharType="separate"/>
+        </w:r>
+        <w:r>
+          <w:rPr>
+            <w:noProof/>
+            <w:webHidden/>
+          </w:rPr>
+          <w:t>12</w:t>
+        </w:r>
+        <w:r>
+          <w:rPr>
+            <w:noProof/>
+            <w:webHidden/>
+          </w:rPr>
+          <w:fldChar w:fldCharType="end"/>
+        </w:r>
+      </w:hyperlink>
+    </w:p>
+    <w:p>
+      <w:pPr>
+        <w:pStyle w:val="Verzeichnis3"/>
+        <w:tabs>
+          <w:tab w:val="left" w:pos="1320"/>
+          <w:tab w:val="right" w:leader="dot" w:pos="9062"/>
+        </w:tabs>
+        <w:rPr>
+          <w:rFonts w:asciiTheme="minorHAnsi" w:eastAsiaTheme="minorEastAsia" w:hAnsiTheme="minorHAnsi" w:cstheme="minorBidi"/>
+          <w:i w:val="0"/>
+          <w:iCs w:val="0"/>
+          <w:noProof/>
+          <w:sz w:val="22"/>
+          <w:szCs w:val="22"/>
+        </w:rPr>
+      </w:pPr>
+      <w:hyperlink w:anchor="_Toc350002716" w:history="1">
+        <w:r>
+          <w:rPr>
+            <w:rStyle w:val="Hyperlink"/>
+            <w:noProof/>
+          </w:rPr>
+          <w:t>5.4.1</w:t>
+        </w:r>
+        <w:r>
+          <w:rPr>
+            <w:rFonts w:asciiTheme="minorHAnsi" w:eastAsiaTheme="minorEastAsia" w:hAnsiTheme="minorHAnsi" w:cstheme="minorBidi"/>
+            <w:i w:val="0"/>
+            <w:iCs w:val="0"/>
+            <w:noProof/>
+            <w:sz w:val="22"/>
+            <w:szCs w:val="22"/>
+          </w:rPr>
+          <w:tab/>
+        </w:r>
+        <w:r>
+          <w:rPr>
+            <w:rStyle w:val="Hyperlink"/>
+            <w:noProof/>
+          </w:rPr>
+          <w:t>ClientPackageAllocationStrategy</w:t>
+        </w:r>
+        <w:r>
+          <w:rPr>
+            <w:noProof/>
+            <w:webHidden/>
+          </w:rPr>
+          <w:tab/>
+        </w:r>
+        <w:r>
+          <w:rPr>
+            <w:noProof/>
+            <w:webHidden/>
+          </w:rPr>
+          <w:fldChar w:fldCharType="begin"/>
+        </w:r>
+        <w:r>
+          <w:rPr>
+            <w:noProof/>
+            <w:webHidden/>
+          </w:rPr>
+          <w:instrText xml:space="preserve"> PAGEREF _Toc350002716 \h </w:instrText>
+        </w:r>
+        <w:r>
+          <w:rPr>
+            <w:noProof/>
+            <w:webHidden/>
+          </w:rPr>
+        </w:r>
+        <w:r>
+          <w:rPr>
+            <w:noProof/>
+            <w:webHidden/>
+          </w:rPr>
+          <w:fldChar w:fldCharType="separate"/>
+        </w:r>
+        <w:r>
+          <w:rPr>
+            <w:noProof/>
+            <w:webHidden/>
+          </w:rPr>
+          <w:t>12</w:t>
+        </w:r>
+        <w:r>
+          <w:rPr>
+            <w:noProof/>
+            <w:webHidden/>
+          </w:rPr>
+          <w:fldChar w:fldCharType="end"/>
+        </w:r>
+      </w:hyperlink>
+    </w:p>
+    <w:p>
+      <w:pPr>
+        <w:pStyle w:val="Verzeichnis2"/>
+        <w:tabs>
+          <w:tab w:val="left" w:pos="880"/>
+          <w:tab w:val="right" w:leader="dot" w:pos="9062"/>
+        </w:tabs>
+        <w:rPr>
+          <w:rFonts w:asciiTheme="minorHAnsi" w:eastAsiaTheme="minorEastAsia" w:hAnsiTheme="minorHAnsi" w:cstheme="minorBidi"/>
+          <w:smallCaps w:val="0"/>
+          <w:noProof/>
+          <w:sz w:val="22"/>
+          <w:szCs w:val="22"/>
+        </w:rPr>
+      </w:pPr>
+      <w:hyperlink w:anchor="_Toc350002717" w:history="1">
+        <w:r>
+          <w:rPr>
+            <w:rStyle w:val="Hyperlink"/>
+            <w:noProof/>
+          </w:rPr>
+          <w:t>5.5</w:t>
+        </w:r>
+        <w:r>
+          <w:rPr>
+            <w:rFonts w:asciiTheme="minorHAnsi" w:eastAsiaTheme="minorEastAsia" w:hAnsiTheme="minorHAnsi" w:cstheme="minorBidi"/>
+            <w:smallCaps w:val="0"/>
+            <w:noProof/>
+            <w:sz w:val="22"/>
+            <w:szCs w:val="22"/>
+          </w:rPr>
+          <w:tab/>
+        </w:r>
+        <w:r>
+          <w:rPr>
+            <w:rStyle w:val="Hyperlink"/>
+            <w:noProof/>
+          </w:rPr>
+          <w:t>Auctions – AuctionInformationManager</w:t>
+        </w:r>
+        <w:r>
+          <w:rPr>
+            <w:noProof/>
+            <w:webHidden/>
+          </w:rPr>
+          <w:tab/>
+        </w:r>
+        <w:r>
+          <w:rPr>
+            <w:noProof/>
+            <w:webHidden/>
+          </w:rPr>
+          <w:fldChar w:fldCharType="begin"/>
+        </w:r>
+        <w:r>
+          <w:rPr>
+            <w:noProof/>
+            <w:webHidden/>
+          </w:rPr>
+          <w:instrText xml:space="preserve"> PAGEREF _Toc350002717 \h </w:instrText>
+        </w:r>
+        <w:r>
+          <w:rPr>
+            <w:noProof/>
+            <w:webHidden/>
+          </w:rPr>
+        </w:r>
+        <w:r>
+          <w:rPr>
+            <w:noProof/>
+            <w:webHidden/>
+          </w:rPr>
+          <w:fldChar w:fldCharType="separate"/>
+        </w:r>
+        <w:r>
+          <w:rPr>
+            <w:noProof/>
+            <w:webHidden/>
+          </w:rPr>
+          <w:t>13</w:t>
+        </w:r>
+        <w:r>
+          <w:rPr>
+            <w:noProof/>
+            <w:webHidden/>
+          </w:rPr>
+          <w:fldChar w:fldCharType="end"/>
+        </w:r>
+      </w:hyperlink>
+    </w:p>
+    <w:p>
+      <w:pPr>
+        <w:pStyle w:val="Verzeichnis2"/>
+        <w:tabs>
+          <w:tab w:val="left" w:pos="880"/>
+          <w:tab w:val="right" w:leader="dot" w:pos="9062"/>
+        </w:tabs>
+        <w:rPr>
+          <w:rFonts w:asciiTheme="minorHAnsi" w:eastAsiaTheme="minorEastAsia" w:hAnsiTheme="minorHAnsi" w:cstheme="minorBidi"/>
+          <w:smallCaps w:val="0"/>
+          <w:noProof/>
+          <w:sz w:val="22"/>
+          <w:szCs w:val="22"/>
+        </w:rPr>
+      </w:pPr>
+      <w:hyperlink w:anchor="_Toc350002718" w:history="1">
+        <w:r>
+          <w:rPr>
+            <w:rStyle w:val="Hyperlink"/>
+            <w:noProof/>
+          </w:rPr>
+          <w:t>5.6</w:t>
+        </w:r>
+        <w:r>
+          <w:rPr>
+            <w:rFonts w:asciiTheme="minorHAnsi" w:eastAsiaTheme="minorEastAsia" w:hAnsiTheme="minorHAnsi" w:cstheme="minorBidi"/>
+            <w:smallCaps w:val="0"/>
+            <w:noProof/>
+            <w:sz w:val="22"/>
+            <w:szCs w:val="22"/>
+          </w:rPr>
+          <w:tab/>
+        </w:r>
+        <w:r>
+          <w:rPr>
+            <w:rStyle w:val="Hyperlink"/>
+            <w:noProof/>
+          </w:rPr>
+          <w:t>Communication / Event handling</w:t>
+        </w:r>
+        <w:r>
+          <w:rPr>
+            <w:noProof/>
+            <w:webHidden/>
+          </w:rPr>
+          <w:tab/>
+        </w:r>
+        <w:r>
+          <w:rPr>
+            <w:noProof/>
+            <w:webHidden/>
+          </w:rPr>
+          <w:fldChar w:fldCharType="begin"/>
+        </w:r>
+        <w:r>
+          <w:rPr>
+            <w:noProof/>
+            <w:webHidden/>
+          </w:rPr>
+          <w:instrText xml:space="preserve"> PAGEREF _Toc350002718 \h </w:instrText>
+        </w:r>
+        <w:r>
+          <w:rPr>
+            <w:noProof/>
+            <w:webHidden/>
+          </w:rPr>
+        </w:r>
+        <w:r>
+          <w:rPr>
+            <w:noProof/>
+            <w:webHidden/>
+          </w:rPr>
+          <w:fldChar w:fldCharType="separate"/>
+        </w:r>
+        <w:r>
+          <w:rPr>
+            <w:noProof/>
+            <w:webHidden/>
+          </w:rPr>
+          <w:t>13</w:t>
+        </w:r>
+        <w:r>
+          <w:rPr>
+            <w:noProof/>
+            <w:webHidden/>
+          </w:rPr>
+          <w:fldChar w:fldCharType="end"/>
+        </w:r>
+      </w:hyperlink>
+    </w:p>
+    <w:p>
+      <w:pPr>
+        <w:pStyle w:val="Verzeichnis1"/>
         <w:tabs>
           <w:tab w:val="left" w:pos="440"/>
           <w:tab w:val="right" w:leader="dot" w:pos="9062"/>
@@ -1229,7 +1820,7 @@
           <w:szCs w:val="22"/>
         </w:rPr>
       </w:pPr>
-      <w:hyperlink w:anchor="_Toc349140565" w:history="1">
+      <w:hyperlink w:anchor="_Toc350002719" w:history="1">
         <w:r>
           <w:rPr>
             <w:rStyle w:val="Hyperlink"/>
@@ -1275,7 +1866,7 @@
             <w:noProof/>
             <w:webHidden/>
           </w:rPr>
-          <w:instrText xml:space="preserve"> PAGEREF _Toc349140565 \h </w:instrText>
+          <w:instrText xml:space="preserve"> PAGEREF _Toc350002719 \h </w:instrText>
         </w:r>
         <w:r>
           <w:rPr>
@@ -1295,7 +1886,7 @@
             <w:noProof/>
             <w:webHidden/>
           </w:rPr>
-          <w:t>11</w:t>
+          <w:t>14</w:t>
         </w:r>
         <w:r>
           <w:rPr>
@@ -1308,7 +1899,7 @@
     </w:p>
     <w:p>
       <w:pPr>
-        <w:pStyle w:val="TOC1"/>
+        <w:pStyle w:val="Verzeichnis1"/>
         <w:tabs>
           <w:tab w:val="left" w:pos="440"/>
           <w:tab w:val="right" w:leader="dot" w:pos="9062"/>
@@ -1323,7 +1914,7 @@
           <w:szCs w:val="22"/>
         </w:rPr>
       </w:pPr>
-      <w:hyperlink w:anchor="_Toc349140566" w:history="1">
+      <w:hyperlink w:anchor="_Toc350002720" w:history="1">
         <w:r>
           <w:rPr>
             <w:rStyle w:val="Hyperlink"/>
@@ -1369,7 +1960,7 @@
             <w:noProof/>
             <w:webHidden/>
           </w:rPr>
-          <w:instrText xml:space="preserve"> PAGEREF _Toc349140566 \h </w:instrText>
+          <w:instrText xml:space="preserve"> PAGEREF _Toc350002720 \h </w:instrText>
         </w:r>
         <w:r>
           <w:rPr>
@@ -1389,7 +1980,7 @@
             <w:noProof/>
             <w:webHidden/>
           </w:rPr>
-          <w:t>11</w:t>
+          <w:t>14</w:t>
         </w:r>
         <w:r>
           <w:rPr>
@@ -1402,7 +1993,7 @@
     </w:p>
     <w:p>
       <w:pPr>
-        <w:pStyle w:val="TOC1"/>
+        <w:pStyle w:val="Verzeichnis1"/>
         <w:tabs>
           <w:tab w:val="left" w:pos="440"/>
           <w:tab w:val="right" w:leader="dot" w:pos="9062"/>
@@ -1417,7 +2008,7 @@
           <w:szCs w:val="22"/>
         </w:rPr>
       </w:pPr>
-      <w:hyperlink w:anchor="_Toc349140567" w:history="1">
+      <w:hyperlink w:anchor="_Toc350002721" w:history="1">
         <w:r>
           <w:rPr>
             <w:rStyle w:val="Hyperlink"/>
@@ -1463,7 +2054,7 @@
             <w:noProof/>
             <w:webHidden/>
           </w:rPr>
-          <w:instrText xml:space="preserve"> PAGEREF _Toc349140567 \h </w:instrText>
+          <w:instrText xml:space="preserve"> PAGEREF _Toc350002721 \h </w:instrText>
         </w:r>
         <w:r>
           <w:rPr>
@@ -1483,7 +2074,7 @@
             <w:noProof/>
             <w:webHidden/>
           </w:rPr>
-          <w:t>12</w:t>
+          <w:t>15</w:t>
         </w:r>
         <w:r>
           <w:rPr>
@@ -1498,6 +2089,8 @@
       <w:r>
         <w:fldChar w:fldCharType="end"/>
       </w:r>
+      <w:bookmarkStart w:id="0" w:name="_GoBack"/>
+      <w:bookmarkEnd w:id="0"/>
     </w:p>
     <w:p>
       <w:r>
@@ -1506,14 +2099,14 @@
     </w:p>
     <w:p>
       <w:pPr>
-        <w:pStyle w:val="Heading1"/>
+        <w:pStyle w:val="berschrift1"/>
       </w:pPr>
-      <w:bookmarkStart w:id="0" w:name="_Toc349140556"/>
+      <w:bookmarkStart w:id="1" w:name="_Toc350002703"/>
       <w:r>
         <w:lastRenderedPageBreak/>
         <w:t>Introduction</w:t>
       </w:r>
-      <w:bookmarkEnd w:id="0"/>
+      <w:bookmarkEnd w:id="1"/>
     </w:p>
     <w:p>
       <w:r>
@@ -1523,26 +2116,18 @@
         <w:t xml:space="preserve"> is to </w:t>
       </w:r>
       <w:r>
-        <w:t>describe the design and implementation strategies of our Agent “</w:t>
-      </w:r>
-      <w:proofErr w:type="spellStart"/>
-      <w:r>
-        <w:t>Tacy</w:t>
-      </w:r>
-      <w:proofErr w:type="spellEnd"/>
-      <w:r>
-        <w:t xml:space="preserve">”, which is able to compete in the Trading Agent Competition (TAC) environment. </w:t>
+        <w:t xml:space="preserve">describe the design and implementation strategies of our Agent “Tacy”, which is able to compete in the Trading Agent Competition (TAC) environment. </w:t>
       </w:r>
     </w:p>
     <w:p>
       <w:pPr>
-        <w:pStyle w:val="Heading1"/>
+        <w:pStyle w:val="berschrift1"/>
       </w:pPr>
-      <w:bookmarkStart w:id="1" w:name="_Toc349140557"/>
+      <w:bookmarkStart w:id="2" w:name="_Toc350002704"/>
       <w:r>
         <w:t>Purpose of Agent System</w:t>
       </w:r>
-      <w:bookmarkEnd w:id="1"/>
+      <w:bookmarkEnd w:id="2"/>
     </w:p>
     <w:p>
       <w:r>
@@ -1570,15 +2155,7 @@
         </w:rPr>
       </w:pPr>
       <w:r>
-        <w:t xml:space="preserve">This report, as well as the implementation of </w:t>
-      </w:r>
-      <w:proofErr w:type="spellStart"/>
-      <w:r>
-        <w:t>Tacy</w:t>
-      </w:r>
-      <w:proofErr w:type="spellEnd"/>
-      <w:r>
-        <w:t xml:space="preserve"> itself was</w:t>
+        <w:t>This report, as well as the implementation of Tacy itself was</w:t>
       </w:r>
       <w:r>
         <w:t xml:space="preserve"> created in the context of the course “Agent Systems” at the </w:t>
@@ -1606,13 +2183,13 @@
     </w:p>
     <w:p>
       <w:pPr>
-        <w:pStyle w:val="Heading1"/>
+        <w:pStyle w:val="berschrift1"/>
       </w:pPr>
-      <w:bookmarkStart w:id="2" w:name="_Toc349140558"/>
+      <w:bookmarkStart w:id="3" w:name="_Toc350002705"/>
       <w:r>
         <w:t>Process</w:t>
       </w:r>
-      <w:bookmarkEnd w:id="2"/>
+      <w:bookmarkEnd w:id="3"/>
     </w:p>
     <w:p>
       <w:r>
@@ -1736,13 +2313,7 @@
         <w:t xml:space="preserve"> implementation itself before</w:t>
       </w:r>
       <w:r>
-        <w:t xml:space="preserve"> we really began to i</w:t>
-      </w:r>
-      <w:r>
-        <w:t>m</w:t>
-      </w:r>
-      <w:r>
-        <w:t>plement our strategies</w:t>
+        <w:t xml:space="preserve"> we really began to implement our strategies</w:t>
       </w:r>
       <w:r>
         <w:t>.</w:t>
@@ -1753,24 +2324,24 @@
     </w:p>
     <w:p>
       <w:pPr>
-        <w:pStyle w:val="Heading1"/>
+        <w:pStyle w:val="berschrift1"/>
       </w:pPr>
-      <w:bookmarkStart w:id="3" w:name="_Toc349140559"/>
+      <w:bookmarkStart w:id="4" w:name="_Toc350002706"/>
       <w:r>
         <w:lastRenderedPageBreak/>
         <w:t>Design Strategy</w:t>
       </w:r>
-      <w:bookmarkEnd w:id="3"/>
+      <w:bookmarkEnd w:id="4"/>
     </w:p>
     <w:p>
       <w:pPr>
-        <w:pStyle w:val="Heading2"/>
+        <w:pStyle w:val="berschrift2"/>
       </w:pPr>
-      <w:bookmarkStart w:id="4" w:name="_Toc349140560"/>
+      <w:bookmarkStart w:id="5" w:name="_Toc350002707"/>
       <w:r>
         <w:t>Introduction</w:t>
       </w:r>
-      <w:bookmarkEnd w:id="4"/>
+      <w:bookmarkEnd w:id="5"/>
     </w:p>
     <w:p/>
     <w:p>
@@ -1796,7 +2367,7 @@
     <w:p/>
     <w:p>
       <w:pPr>
-        <w:pStyle w:val="ListParagraph"/>
+        <w:pStyle w:val="Listenabsatz"/>
         <w:numPr>
           <w:ilvl w:val="0"/>
           <w:numId w:val="14"/>
@@ -1818,7 +2389,7 @@
     <w:p/>
     <w:p>
       <w:pPr>
-        <w:pStyle w:val="ListParagraph"/>
+        <w:pStyle w:val="Listenabsatz"/>
         <w:numPr>
           <w:ilvl w:val="0"/>
           <w:numId w:val="14"/>
@@ -1859,7 +2430,7 @@
     <w:p/>
     <w:tbl>
       <w:tblPr>
-        <w:tblStyle w:val="LightShading-Accent1"/>
+        <w:tblStyle w:val="HelleSchattierung-Akzent1"/>
         <w:tblW w:w="0" w:type="auto"/>
         <w:tblLook w:val="0420" w:firstRow="1" w:lastRow="0" w:firstColumn="0" w:lastColumn="0" w:noHBand="0" w:noVBand="1"/>
       </w:tblPr>
@@ -2032,13 +2603,7 @@
         <w:t>arket</w:t>
       </w:r>
       <w:r>
-        <w:t xml:space="preserve"> develo</w:t>
-      </w:r>
-      <w:r>
-        <w:t>p</w:t>
-      </w:r>
-      <w:r>
-        <w:t>ment</w:t>
+        <w:t xml:space="preserve"> development</w:t>
       </w:r>
       <w:r>
         <w:t xml:space="preserve"> </w:t>
@@ -2047,13 +2612,7 @@
         <w:t xml:space="preserve">has </w:t>
       </w:r>
       <w:r>
-        <w:t>to be e</w:t>
-      </w:r>
-      <w:r>
-        <w:t>x</w:t>
-      </w:r>
-      <w:r>
-        <w:t>pected, depending on supply and demand.</w:t>
+        <w:t>to be expected, depending on supply and demand.</w:t>
       </w:r>
       <w:r>
         <w:t xml:space="preserve"> </w:t>
@@ -2070,9 +2629,9 @@
     </w:p>
     <w:p>
       <w:pPr>
-        <w:pStyle w:val="Heading2"/>
+        <w:pStyle w:val="berschrift2"/>
       </w:pPr>
-      <w:bookmarkStart w:id="5" w:name="_Toc349140561"/>
+      <w:bookmarkStart w:id="6" w:name="_Toc350002708"/>
       <w:r>
         <w:lastRenderedPageBreak/>
         <w:t>Flight</w:t>
@@ -2080,7 +2639,7 @@
       <w:r>
         <w:t>s</w:t>
       </w:r>
-      <w:bookmarkEnd w:id="5"/>
+      <w:bookmarkEnd w:id="6"/>
     </w:p>
     <w:p/>
     <w:p>
@@ -2160,7 +2719,7 @@
     <w:p/>
     <w:p>
       <w:pPr>
-        <w:pStyle w:val="ListParagraph"/>
+        <w:pStyle w:val="Listenabsatz"/>
         <w:numPr>
           <w:ilvl w:val="0"/>
           <w:numId w:val="13"/>
@@ -2172,7 +2731,7 @@
     </w:p>
     <w:p>
       <w:pPr>
-        <w:pStyle w:val="ListParagraph"/>
+        <w:pStyle w:val="Listenabsatz"/>
         <w:numPr>
           <w:ilvl w:val="0"/>
           <w:numId w:val="13"/>
@@ -2271,14 +2830,14 @@
     </w:p>
     <w:p>
       <w:pPr>
-        <w:pStyle w:val="Heading2"/>
+        <w:pStyle w:val="berschrift2"/>
       </w:pPr>
-      <w:bookmarkStart w:id="6" w:name="_Toc349140562"/>
+      <w:bookmarkStart w:id="7" w:name="_Toc350002709"/>
       <w:r>
         <w:lastRenderedPageBreak/>
         <w:t>Hotels</w:t>
       </w:r>
-      <w:bookmarkEnd w:id="6"/>
+      <w:bookmarkEnd w:id="7"/>
     </w:p>
     <w:p/>
     <w:p>
@@ -2357,15 +2916,7 @@
         <w:t xml:space="preserve"> </w:t>
       </w:r>
       <w:r>
-        <w:t xml:space="preserve">240 rooms. 32 rooms are available for each night and the game period contains 4 </w:t>
-      </w:r>
-      <w:proofErr w:type="gramStart"/>
-      <w:r>
-        <w:t>nights which</w:t>
-      </w:r>
-      <w:proofErr w:type="gramEnd"/>
-      <w:r>
-        <w:t xml:space="preserve"> means there are 128 </w:t>
+        <w:t xml:space="preserve">240 rooms. 32 rooms are available for each night and the game period contains 4 nights which means there are 128 </w:t>
       </w:r>
       <w:r>
         <w:t>rooms</w:t>
@@ -2449,7 +3000,7 @@
     <w:p/>
     <w:p>
       <w:pPr>
-        <w:pStyle w:val="ListParagraph"/>
+        <w:pStyle w:val="Listenabsatz"/>
         <w:numPr>
           <w:ilvl w:val="0"/>
           <w:numId w:val="15"/>
@@ -2461,7 +3012,7 @@
     </w:p>
     <w:p>
       <w:pPr>
-        <w:pStyle w:val="ListParagraph"/>
+        <w:pStyle w:val="Listenabsatz"/>
         <w:numPr>
           <w:ilvl w:val="0"/>
           <w:numId w:val="15"/>
@@ -2478,7 +3029,7 @@
     <w:p/>
     <w:p>
       <w:pPr>
-        <w:pStyle w:val="ListParagraph"/>
+        <w:pStyle w:val="Listenabsatz"/>
         <w:numPr>
           <w:ilvl w:val="0"/>
           <w:numId w:val="15"/>
@@ -2490,7 +3041,7 @@
     </w:p>
     <w:p>
       <w:pPr>
-        <w:pStyle w:val="ListParagraph"/>
+        <w:pStyle w:val="Listenabsatz"/>
         <w:numPr>
           <w:ilvl w:val="1"/>
           <w:numId w:val="15"/>
@@ -2505,7 +3056,7 @@
     </w:p>
     <w:p>
       <w:pPr>
-        <w:pStyle w:val="ListParagraph"/>
+        <w:pStyle w:val="Listenabsatz"/>
         <w:numPr>
           <w:ilvl w:val="1"/>
           <w:numId w:val="15"/>
@@ -2622,15 +3173,7 @@
     <w:p/>
     <w:p>
       <w:r>
-        <w:t>We now have to subtract the cost for the new outfight on day 4. We assume the maximum cost of $</w:t>
-      </w:r>
-      <w:proofErr w:type="gramStart"/>
-      <w:r>
-        <w:t>800 which</w:t>
-      </w:r>
-      <w:proofErr w:type="gramEnd"/>
-      <w:r>
-        <w:t xml:space="preserve"> gives as </w:t>
+        <w:t xml:space="preserve">We now have to subtract the cost for the new outfight on day 4. We assume the maximum cost of $800 which gives as </w:t>
       </w:r>
       <w:r>
         <w:t>a</w:t>
@@ -2750,14 +3293,14 @@
     </w:p>
     <w:p>
       <w:pPr>
-        <w:pStyle w:val="Heading2"/>
+        <w:pStyle w:val="berschrift2"/>
       </w:pPr>
-      <w:bookmarkStart w:id="7" w:name="_Toc349140563"/>
+      <w:bookmarkStart w:id="8" w:name="_Toc350002710"/>
       <w:r>
         <w:lastRenderedPageBreak/>
         <w:t>Entertainment</w:t>
       </w:r>
-      <w:bookmarkEnd w:id="7"/>
+      <w:bookmarkEnd w:id="8"/>
     </w:p>
     <w:p/>
     <w:p>
@@ -2771,18 +3314,10 @@
         <w:t>auctions</w:t>
       </w:r>
       <w:r>
-        <w:t xml:space="preserve"> in the </w:t>
-      </w:r>
-      <w:proofErr w:type="gramStart"/>
-      <w:r>
-        <w:t>game</w:t>
-      </w:r>
-      <w:r>
-        <w:t xml:space="preserve"> which</w:t>
-      </w:r>
-      <w:proofErr w:type="gramEnd"/>
-      <w:r>
-        <w:t xml:space="preserve"> mean</w:t>
+        <w:t xml:space="preserve"> in the game</w:t>
+      </w:r>
+      <w:r>
+        <w:t xml:space="preserve"> which mean</w:t>
       </w:r>
       <w:r>
         <w:t>s</w:t>
@@ -13359,20 +13894,24 @@
     </w:p>
     <w:p>
       <w:pPr>
-        <w:pStyle w:val="Heading1"/>
+        <w:pStyle w:val="berschrift1"/>
       </w:pPr>
+      <w:bookmarkStart w:id="9" w:name="_Toc350002711"/>
       <w:r>
         <w:lastRenderedPageBreak/>
         <w:t>Implementation</w:t>
       </w:r>
+      <w:bookmarkEnd w:id="9"/>
     </w:p>
     <w:p>
       <w:pPr>
-        <w:pStyle w:val="Heading2"/>
+        <w:pStyle w:val="berschrift2"/>
       </w:pPr>
+      <w:bookmarkStart w:id="10" w:name="_Toc350002712"/>
       <w:r>
         <w:t>Introduction</w:t>
       </w:r>
+      <w:bookmarkEnd w:id="10"/>
     </w:p>
     <w:p/>
     <w:p>
@@ -13470,11 +14009,13 @@
     </w:p>
     <w:p>
       <w:pPr>
-        <w:pStyle w:val="Heading2"/>
+        <w:pStyle w:val="berschrift2"/>
       </w:pPr>
+      <w:bookmarkStart w:id="11" w:name="_Toc350002713"/>
       <w:r>
         <w:t>Client handling</w:t>
       </w:r>
+      <w:bookmarkEnd w:id="11"/>
     </w:p>
     <w:p/>
     <w:p>
@@ -13514,7 +14055,7 @@
     <w:p/>
     <w:p>
       <w:pPr>
-        <w:pStyle w:val="ListParagraph"/>
+        <w:pStyle w:val="Listenabsatz"/>
         <w:numPr>
           <w:ilvl w:val="0"/>
           <w:numId w:val="15"/>
@@ -13538,7 +14079,7 @@
     </w:p>
     <w:p>
       <w:pPr>
-        <w:pStyle w:val="ListParagraph"/>
+        <w:pStyle w:val="Listenabsatz"/>
         <w:numPr>
           <w:ilvl w:val="0"/>
           <w:numId w:val="15"/>
@@ -13556,7 +14097,7 @@
     </w:p>
     <w:p>
       <w:pPr>
-        <w:pStyle w:val="ListParagraph"/>
+        <w:pStyle w:val="Listenabsatz"/>
         <w:numPr>
           <w:ilvl w:val="0"/>
           <w:numId w:val="15"/>
@@ -13590,7 +14131,49 @@
         <w:t>c</w:t>
       </w:r>
       <w:r>
-        <w:t>es the problem in most parts to a single package and optimization of it. But we need also to be aware that we don’t loose the big picture.</w:t>
+        <w:t xml:space="preserve">es the problem in most parts to a single package and </w:t>
+      </w:r>
+      <w:r>
+        <w:t xml:space="preserve">its </w:t>
+      </w:r>
+      <w:r>
+        <w:t>optimizat</w:t>
+      </w:r>
+      <w:r>
+        <w:t>ion</w:t>
+      </w:r>
+      <w:r>
+        <w:t xml:space="preserve">. </w:t>
+      </w:r>
+      <w:r>
+        <w:t>However,</w:t>
+      </w:r>
+      <w:r>
+        <w:t xml:space="preserve"> we need also to be aware that we don’t </w:t>
+      </w:r>
+      <w:r>
+        <w:t>lose</w:t>
+      </w:r>
+      <w:r>
+        <w:t xml:space="preserve"> the big picture.</w:t>
+      </w:r>
+      <w:r>
+        <w:t xml:space="preserve"> On the one hand we are looking for a l</w:t>
+      </w:r>
+      <w:r>
+        <w:t>o</w:t>
+      </w:r>
+      <w:r>
+        <w:t>cal optimum (optimization of a client’s package). On the other hand we need to achieve a global optimum as well (distribution of the items</w:t>
+      </w:r>
+      <w:r>
+        <w:t xml:space="preserve">; </w:t>
+      </w:r>
+      <w:r>
+        <w:t>make as much utility as possible)</w:t>
+      </w:r>
+      <w:r>
+        <w:t>.</w:t>
       </w:r>
     </w:p>
     <w:p/>
@@ -13614,28 +14197,17 @@
       <w:r>
         <w:t>.</w:t>
       </w:r>
-    </w:p>
-    <w:p>
-      <w:r>
-        <w:t xml:space="preserve">Each </w:t>
-      </w:r>
-      <w:r>
-        <w:t>C</w:t>
-      </w:r>
-      <w:r>
-        <w:t>lient knows what it wants for what price based on its preferences and the correspon</w:t>
+      <w:r>
+        <w:t xml:space="preserve"> </w:t>
+      </w:r>
+      <w:r>
+        <w:t>Each Client knows what it wants for what price based on its preferences and the correspon</w:t>
       </w:r>
       <w:r>
         <w:t>d</w:t>
       </w:r>
       <w:r>
-        <w:t xml:space="preserve">ing strategy and requests the preferred goods </w:t>
-      </w:r>
-      <w:r>
-        <w:t>from the</w:t>
-      </w:r>
-      <w:r>
-        <w:t xml:space="preserve"> “</w:t>
+        <w:t>ing strategy and requests the preferred goods from the “</w:t>
       </w:r>
       <w:proofErr w:type="spellStart"/>
       <w:r>
@@ -13649,14 +14221,16 @@
     <w:p/>
     <w:p>
       <w:pPr>
-        <w:pStyle w:val="Heading2"/>
+        <w:pStyle w:val="berschrift2"/>
         <w:pageBreakBefore/>
         <w:ind w:left="578" w:hanging="578"/>
       </w:pPr>
+      <w:bookmarkStart w:id="12" w:name="_Toc350002714"/>
       <w:r>
         <w:lastRenderedPageBreak/>
         <w:t>Services</w:t>
       </w:r>
+      <w:bookmarkEnd w:id="12"/>
     </w:p>
     <w:p/>
     <w:p>
@@ -13690,7 +14264,7 @@
     <w:p/>
     <w:p>
       <w:pPr>
-        <w:pStyle w:val="ListParagraph"/>
+        <w:pStyle w:val="Listenabsatz"/>
         <w:numPr>
           <w:ilvl w:val="0"/>
           <w:numId w:val="15"/>
@@ -13722,7 +14296,7 @@
     </w:p>
     <w:p>
       <w:pPr>
-        <w:pStyle w:val="ListParagraph"/>
+        <w:pStyle w:val="Listenabsatz"/>
         <w:numPr>
           <w:ilvl w:val="0"/>
           <w:numId w:val="15"/>
@@ -13752,7 +14326,7 @@
     </w:p>
     <w:p>
       <w:pPr>
-        <w:pStyle w:val="ListParagraph"/>
+        <w:pStyle w:val="Listenabsatz"/>
         <w:numPr>
           <w:ilvl w:val="0"/>
           <w:numId w:val="15"/>
@@ -13773,7 +14347,7 @@
     </w:p>
     <w:p>
       <w:pPr>
-        <w:pStyle w:val="ListParagraph"/>
+        <w:pStyle w:val="Listenabsatz"/>
         <w:numPr>
           <w:ilvl w:val="0"/>
           <w:numId w:val="15"/>
@@ -13820,7 +14394,6 @@
     </w:p>
     <w:p/>
     <w:p>
-      <w:bookmarkStart w:id="8" w:name="_GoBack"/>
       <w:r>
         <w:t>The next points discuss</w:t>
       </w:r>
@@ -13828,19 +14401,16 @@
         <w:t xml:space="preserve"> the purpose of</w:t>
       </w:r>
       <w:r>
-        <w:t xml:space="preserve"> each s</w:t>
-      </w:r>
-      <w:r>
-        <w:t>ervice in detail.</w:t>
+        <w:t xml:space="preserve"> each service in detail.</w:t>
       </w:r>
     </w:p>
-    <w:bookmarkEnd w:id="8"/>
     <w:p>
       <w:pPr>
-        <w:pStyle w:val="Heading2"/>
+        <w:pStyle w:val="berschrift2"/>
         <w:pageBreakBefore/>
         <w:ind w:left="578" w:hanging="578"/>
       </w:pPr>
+      <w:bookmarkStart w:id="13" w:name="_Toc350002715"/>
       <w:r>
         <w:lastRenderedPageBreak/>
         <w:t>Bidding</w:t>
@@ -13858,6 +14428,7 @@
       <w:r>
         <w:t>aster</w:t>
       </w:r>
+      <w:bookmarkEnd w:id="13"/>
       <w:proofErr w:type="spellEnd"/>
     </w:p>
     <w:p/>
@@ -13883,16 +14454,17 @@
         <w:t xml:space="preserve"> (Stock management)</w:t>
       </w:r>
       <w:r>
-        <w:t xml:space="preserve"> and trigger the distribution strategy for assigning the po</w:t>
-      </w:r>
-      <w:r>
-        <w:t>s</w:t>
-      </w:r>
-      <w:r>
-        <w:t>sessed items to the clients.</w:t>
-      </w:r>
-    </w:p>
-    <w:p>
+        <w:t xml:space="preserve"> and trigger</w:t>
+      </w:r>
+      <w:r>
+        <w:t>ing</w:t>
+      </w:r>
+      <w:r>
+        <w:t xml:space="preserve"> the distribution strategy for assigning the possessed items to the clients.</w:t>
+      </w:r>
+      <w:r>
+        <w:t xml:space="preserve"> </w:t>
+      </w:r>
       <w:r>
         <w:t xml:space="preserve">Incoming Transactions and Bid-Updates are redirected to the </w:t>
       </w:r>
@@ -13921,7 +14493,7 @@
     </w:p>
     <w:p>
       <w:pPr>
-        <w:pStyle w:val="ListParagraph"/>
+        <w:pStyle w:val="Listenabsatz"/>
         <w:numPr>
           <w:ilvl w:val="0"/>
           <w:numId w:val="15"/>
@@ -13943,7 +14515,7 @@
     </w:p>
     <w:p>
       <w:pPr>
-        <w:pStyle w:val="ListParagraph"/>
+        <w:pStyle w:val="Listenabsatz"/>
         <w:numPr>
           <w:ilvl w:val="0"/>
           <w:numId w:val="15"/>
@@ -13961,7 +14533,13 @@
         <w:rPr>
           <w:b/>
         </w:rPr>
-        <w:t xml:space="preserve"> Item Stock</w:t>
+        <w:t xml:space="preserve"> </w:t>
+      </w:r>
+      <w:r>
+        <w:rPr>
+          <w:b/>
+        </w:rPr>
+        <w:t>Item Stock</w:t>
       </w:r>
       <w:r>
         <w:tab/>
@@ -13975,7 +14553,7 @@
     </w:p>
     <w:p>
       <w:pPr>
-        <w:pStyle w:val="ListParagraph"/>
+        <w:pStyle w:val="Listenabsatz"/>
         <w:numPr>
           <w:ilvl w:val="0"/>
           <w:numId w:val="15"/>
@@ -14034,7 +14612,7 @@
     <w:p/>
     <w:p>
       <w:pPr>
-        <w:pStyle w:val="ListParagraph"/>
+        <w:pStyle w:val="Listenabsatz"/>
         <w:numPr>
           <w:ilvl w:val="0"/>
           <w:numId w:val="16"/>
@@ -14068,7 +14646,7 @@
     </w:p>
     <w:p>
       <w:pPr>
-        <w:pStyle w:val="ListParagraph"/>
+        <w:pStyle w:val="Listenabsatz"/>
         <w:numPr>
           <w:ilvl w:val="0"/>
           <w:numId w:val="16"/>
@@ -14093,7 +14671,7 @@
     </w:p>
     <w:p>
       <w:pPr>
-        <w:pStyle w:val="ListParagraph"/>
+        <w:pStyle w:val="Listenabsatz"/>
         <w:numPr>
           <w:ilvl w:val="0"/>
           <w:numId w:val="16"/>
@@ -14119,7 +14697,7 @@
     </w:p>
     <w:p>
       <w:pPr>
-        <w:pStyle w:val="ListParagraph"/>
+        <w:pStyle w:val="Listenabsatz"/>
         <w:numPr>
           <w:ilvl w:val="0"/>
           <w:numId w:val="16"/>
@@ -14148,7 +14726,7 @@
     </w:p>
     <w:p>
       <w:pPr>
-        <w:pStyle w:val="ListParagraph"/>
+        <w:pStyle w:val="Listenabsatz"/>
         <w:numPr>
           <w:ilvl w:val="0"/>
           <w:numId w:val="16"/>
@@ -14164,18 +14742,26 @@
     <w:p/>
     <w:p>
       <w:pPr>
-        <w:pStyle w:val="Heading3"/>
+        <w:pStyle w:val="berschrift3"/>
       </w:pPr>
+      <w:bookmarkStart w:id="14" w:name="_Toc350002716"/>
       <w:proofErr w:type="spellStart"/>
       <w:r>
         <w:t>ClientPackageAllocationStrategy</w:t>
       </w:r>
+      <w:bookmarkEnd w:id="14"/>
       <w:proofErr w:type="spellEnd"/>
     </w:p>
     <w:p/>
     <w:p>
       <w:r>
-        <w:t>Off course, the TAC Server himself does the final package assignment, but we need making a</w:t>
+        <w:t xml:space="preserve">Off course, the TAC Server himself does the final package assignment, but we need </w:t>
+      </w:r>
+      <w:r>
+        <w:t>to make</w:t>
+      </w:r>
+      <w:r>
+        <w:t xml:space="preserve"> a</w:t>
       </w:r>
       <w:r>
         <w:t>s</w:t>
@@ -14208,52 +14794,64 @@
       </w:r>
       <w:proofErr w:type="spellEnd"/>
       <w:r>
-        <w:t xml:space="preserve"> but that does not guarantee that the item can be fetched as a matter of fact. It may even come to the case that different </w:t>
+        <w:t xml:space="preserve"> but that does not guarantee that the item can be fetched as a matter of fact. It may even come to the case that different Clie</w:t>
+      </w:r>
+      <w:r>
+        <w:t>n</w:t>
+      </w:r>
+      <w:r>
+        <w:t xml:space="preserve">t </w:t>
+      </w:r>
+      <w:r>
+        <w:t xml:space="preserve">Agents want the same item. The </w:t>
       </w:r>
       <w:proofErr w:type="spellStart"/>
       <w:r>
-        <w:t>Clie</w:t>
-      </w:r>
-      <w:r>
-        <w:t>n</w:t>
-      </w:r>
-      <w:r>
-        <w:t>tAgents</w:t>
+        <w:t>ClientPackageAllocationStrategy</w:t>
       </w:r>
       <w:proofErr w:type="spellEnd"/>
       <w:r>
-        <w:t xml:space="preserve"> want the same item. The </w:t>
+        <w:t xml:space="preserve"> is then responsible to d</w:t>
+      </w:r>
+      <w:r>
+        <w:t>e</w:t>
+      </w:r>
+      <w:r>
+        <w:t xml:space="preserve">cide which </w:t>
       </w:r>
       <w:proofErr w:type="spellStart"/>
       <w:r>
-        <w:t>ClientPackageAlloc</w:t>
-      </w:r>
-      <w:r>
-        <w:t>a</w:t>
-      </w:r>
-      <w:r>
-        <w:t>tionStrategy</w:t>
+        <w:t>ClientAgent</w:t>
       </w:r>
       <w:proofErr w:type="spellEnd"/>
       <w:r>
-        <w:t xml:space="preserve"> is then responsible to decide which </w:t>
-      </w:r>
-      <w:proofErr w:type="spellStart"/>
-      <w:r>
-        <w:t>ClientAgent</w:t>
-      </w:r>
-      <w:proofErr w:type="spellEnd"/>
-      <w:r>
         <w:t xml:space="preserve"> gets the item, based upon the hypothetical profit.</w:t>
       </w:r>
     </w:p>
-    <w:p/>
     <w:p/>
     <w:p>
       <w:pPr>
-        <w:pStyle w:val="Heading2"/>
+        <w:spacing w:line="240" w:lineRule="auto"/>
+        <w:jc w:val="left"/>
+        <w:rPr>
+          <w:rFonts w:ascii="Cambria" w:eastAsia="Times New Roman" w:hAnsi="Cambria"/>
+          <w:b/>
+          <w:bCs/>
+          <w:sz w:val="26"/>
+          <w:szCs w:val="26"/>
+        </w:rPr>
       </w:pPr>
       <w:r>
+        <w:br w:type="page"/>
+      </w:r>
+    </w:p>
+    <w:p>
+      <w:pPr>
+        <w:pStyle w:val="berschrift2"/>
+      </w:pPr>
+      <w:bookmarkStart w:id="15" w:name="_Toc350002717"/>
+      <w:r>
+        <w:lastRenderedPageBreak/>
         <w:t>Auctions –</w:t>
       </w:r>
       <w:r>
@@ -14266,6 +14864,7 @@
       <w:r>
         <w:t>Manager</w:t>
       </w:r>
+      <w:bookmarkEnd w:id="15"/>
       <w:proofErr w:type="spellEnd"/>
     </w:p>
     <w:p/>
@@ -14306,18 +14905,18 @@
       </w:r>
     </w:p>
     <w:p/>
-    <w:p/>
     <w:p>
       <w:pPr>
-        <w:pStyle w:val="Heading2"/>
+        <w:pStyle w:val="berschrift2"/>
       </w:pPr>
-      <w:r>
-        <w:lastRenderedPageBreak/>
+      <w:bookmarkStart w:id="16" w:name="_Toc350002718"/>
+      <w:r>
         <w:t>Communication</w:t>
       </w:r>
       <w:r>
         <w:t xml:space="preserve"> / Event handling</w:t>
       </w:r>
+      <w:bookmarkEnd w:id="16"/>
     </w:p>
     <w:p/>
     <w:p/>
@@ -14325,7 +14924,7 @@
     <w:p/>
     <w:p>
       <w:pPr>
-        <w:pStyle w:val="Heading1"/>
+        <w:pStyle w:val="berschrift1"/>
       </w:pPr>
       <w:r>
         <w:br w:type="page"/>
@@ -14333,9 +14932,9 @@
     </w:p>
     <w:p>
       <w:pPr>
-        <w:pStyle w:val="Heading1"/>
+        <w:pStyle w:val="berschrift1"/>
       </w:pPr>
-      <w:bookmarkStart w:id="9" w:name="_Toc349140565"/>
+      <w:bookmarkStart w:id="17" w:name="_Toc350002719"/>
       <w:r>
         <w:lastRenderedPageBreak/>
         <w:t xml:space="preserve">Register of </w:t>
@@ -14343,11 +14942,11 @@
       <w:r>
         <w:t>Illustrations</w:t>
       </w:r>
-      <w:bookmarkEnd w:id="9"/>
+      <w:bookmarkEnd w:id="17"/>
     </w:p>
     <w:p>
       <w:pPr>
-        <w:pStyle w:val="TableofFigures"/>
+        <w:pStyle w:val="Abbildungsverzeichnis"/>
         <w:tabs>
           <w:tab w:val="right" w:leader="dot" w:pos="9062"/>
         </w:tabs>
@@ -14449,13 +15048,13 @@
     </w:p>
     <w:p>
       <w:pPr>
-        <w:pStyle w:val="Heading1"/>
+        <w:pStyle w:val="berschrift1"/>
       </w:pPr>
-      <w:bookmarkStart w:id="10" w:name="_Toc349140566"/>
+      <w:bookmarkStart w:id="18" w:name="_Toc350002720"/>
       <w:r>
         <w:t>Bibliography</w:t>
       </w:r>
-      <w:bookmarkEnd w:id="10"/>
+      <w:bookmarkEnd w:id="18"/>
     </w:p>
     <w:p>
       <w:r>
@@ -14515,9 +15114,9 @@
     </w:p>
     <w:p>
       <w:pPr>
-        <w:pStyle w:val="Heading1"/>
+        <w:pStyle w:val="berschrift1"/>
       </w:pPr>
-      <w:bookmarkStart w:id="11" w:name="_Toc349140567"/>
+      <w:bookmarkStart w:id="19" w:name="_Toc350002721"/>
       <w:r>
         <w:lastRenderedPageBreak/>
         <w:t>Appendix</w:t>
@@ -14528,7 +15127,7 @@
       <w:r>
         <w:t xml:space="preserve"> - Source Code</w:t>
       </w:r>
-      <w:bookmarkEnd w:id="11"/>
+      <w:bookmarkEnd w:id="19"/>
     </w:p>
     <w:sectPr>
       <w:type w:val="continuous"/>
@@ -14543,7 +15142,7 @@
 </file>
 
 <file path=word/endnotes.xml><?xml version="1.0" encoding="utf-8"?>
-<w:endnotes xmlns:wpc="http://schemas.microsoft.com/office/word/2010/wordprocessingCanvas" xmlns:mo="http://schemas.microsoft.com/office/mac/office/2008/main" xmlns:mc="http://schemas.openxmlformats.org/markup-compatibility/2006" xmlns:mv="urn:schemas-microsoft-com:mac:vml" xmlns:o="urn:schemas-microsoft-com:office:office" xmlns:r="http://schemas.openxmlformats.org/officeDocument/2006/relationships" xmlns:m="http://schemas.openxmlformats.org/officeDocument/2006/math" xmlns:v="urn:schemas-microsoft-com:vml" xmlns:wp14="http://schemas.microsoft.com/office/word/2010/wordprocessingDrawing" xmlns:wp="http://schemas.openxmlformats.org/drawingml/2006/wordprocessingDrawing" xmlns:w10="urn:schemas-microsoft-com:office:word" xmlns:w="http://schemas.openxmlformats.org/wordprocessingml/2006/main" xmlns:w14="http://schemas.microsoft.com/office/word/2010/wordml" xmlns:wpg="http://schemas.microsoft.com/office/word/2010/wordprocessingGroup" xmlns:wpi="http://schemas.microsoft.com/office/word/2010/wordprocessingInk" xmlns:wne="http://schemas.microsoft.com/office/word/2006/wordml" xmlns:wps="http://schemas.microsoft.com/office/word/2010/wordprocessingShape" mc:Ignorable="w14 wp14">
+<w:endnotes xmlns:wpc="http://schemas.microsoft.com/office/word/2010/wordprocessingCanvas" xmlns:mc="http://schemas.openxmlformats.org/markup-compatibility/2006" xmlns:o="urn:schemas-microsoft-com:office:office" xmlns:r="http://schemas.openxmlformats.org/officeDocument/2006/relationships" xmlns:m="http://schemas.openxmlformats.org/officeDocument/2006/math" xmlns:v="urn:schemas-microsoft-com:vml" xmlns:wp14="http://schemas.microsoft.com/office/word/2010/wordprocessingDrawing" xmlns:wp="http://schemas.openxmlformats.org/drawingml/2006/wordprocessingDrawing" xmlns:w10="urn:schemas-microsoft-com:office:word" xmlns:w="http://schemas.openxmlformats.org/wordprocessingml/2006/main" xmlns:w14="http://schemas.microsoft.com/office/word/2010/wordml" xmlns:wpg="http://schemas.microsoft.com/office/word/2010/wordprocessingGroup" xmlns:wpi="http://schemas.microsoft.com/office/word/2010/wordprocessingInk" xmlns:wne="http://schemas.microsoft.com/office/word/2006/wordml" xmlns:wps="http://schemas.microsoft.com/office/word/2010/wordprocessingShape" mc:Ignorable="w14 wp14">
   <w:endnote w:type="separator" w:id="-1">
     <w:p>
       <w:pPr>
@@ -14568,10 +15167,10 @@
 </file>
 
 <file path=word/footer1.xml><?xml version="1.0" encoding="utf-8"?>
-<w:ftr xmlns:wpc="http://schemas.microsoft.com/office/word/2010/wordprocessingCanvas" xmlns:mo="http://schemas.microsoft.com/office/mac/office/2008/main" xmlns:mc="http://schemas.openxmlformats.org/markup-compatibility/2006" xmlns:mv="urn:schemas-microsoft-com:mac:vml" xmlns:o="urn:schemas-microsoft-com:office:office" xmlns:r="http://schemas.openxmlformats.org/officeDocument/2006/relationships" xmlns:m="http://schemas.openxmlformats.org/officeDocument/2006/math" xmlns:v="urn:schemas-microsoft-com:vml" xmlns:wp14="http://schemas.microsoft.com/office/word/2010/wordprocessingDrawing" xmlns:wp="http://schemas.openxmlformats.org/drawingml/2006/wordprocessingDrawing" xmlns:w10="urn:schemas-microsoft-com:office:word" xmlns:w="http://schemas.openxmlformats.org/wordprocessingml/2006/main" xmlns:w14="http://schemas.microsoft.com/office/word/2010/wordml" xmlns:wpg="http://schemas.microsoft.com/office/word/2010/wordprocessingGroup" xmlns:wpi="http://schemas.microsoft.com/office/word/2010/wordprocessingInk" xmlns:wne="http://schemas.microsoft.com/office/word/2006/wordml" xmlns:wps="http://schemas.microsoft.com/office/word/2010/wordprocessingShape" mc:Ignorable="w14 wp14">
+<w:ftr xmlns:wpc="http://schemas.microsoft.com/office/word/2010/wordprocessingCanvas" xmlns:mc="http://schemas.openxmlformats.org/markup-compatibility/2006" xmlns:o="urn:schemas-microsoft-com:office:office" xmlns:r="http://schemas.openxmlformats.org/officeDocument/2006/relationships" xmlns:m="http://schemas.openxmlformats.org/officeDocument/2006/math" xmlns:v="urn:schemas-microsoft-com:vml" xmlns:wp14="http://schemas.microsoft.com/office/word/2010/wordprocessingDrawing" xmlns:wp="http://schemas.openxmlformats.org/drawingml/2006/wordprocessingDrawing" xmlns:w10="urn:schemas-microsoft-com:office:word" xmlns:w="http://schemas.openxmlformats.org/wordprocessingml/2006/main" xmlns:w14="http://schemas.microsoft.com/office/word/2010/wordml" xmlns:wpg="http://schemas.microsoft.com/office/word/2010/wordprocessingGroup" xmlns:wpi="http://schemas.microsoft.com/office/word/2010/wordprocessingInk" xmlns:wne="http://schemas.microsoft.com/office/word/2006/wordml" xmlns:wps="http://schemas.microsoft.com/office/word/2010/wordprocessingShape" mc:Ignorable="w14 wp14">
   <w:p>
     <w:pPr>
-      <w:pStyle w:val="Footer"/>
+      <w:pStyle w:val="Fuzeile"/>
       <w:pBdr>
         <w:top w:val="single" w:sz="4" w:space="1" w:color="auto"/>
       </w:pBdr>
@@ -14580,21 +15179,7 @@
       <w:rPr>
         <w:lang w:val="en-GB"/>
       </w:rPr>
-      <w:t xml:space="preserve">Eric </w:t>
-    </w:r>
-    <w:proofErr w:type="spellStart"/>
-    <w:r>
-      <w:rPr>
-        <w:lang w:val="en-GB"/>
-      </w:rPr>
-      <w:t>Neher</w:t>
-    </w:r>
-    <w:proofErr w:type="spellEnd"/>
-    <w:r>
-      <w:rPr>
-        <w:lang w:val="en-GB"/>
-      </w:rPr>
-      <w:t>, Pascal Büttiker</w:t>
+      <w:t>Eric Neher, Pascal Büttiker</w:t>
     </w:r>
     <w:r>
       <w:rPr>
@@ -14645,7 +15230,7 @@
         <w:bCs/>
         <w:noProof/>
       </w:rPr>
-      <w:t>12</w:t>
+      <w:t>2</w:t>
     </w:r>
     <w:r>
       <w:rPr>
@@ -14709,7 +15294,7 @@
 </file>
 
 <file path=word/footnotes.xml><?xml version="1.0" encoding="utf-8"?>
-<w:footnotes xmlns:wpc="http://schemas.microsoft.com/office/word/2010/wordprocessingCanvas" xmlns:mo="http://schemas.microsoft.com/office/mac/office/2008/main" xmlns:mc="http://schemas.openxmlformats.org/markup-compatibility/2006" xmlns:mv="urn:schemas-microsoft-com:mac:vml" xmlns:o="urn:schemas-microsoft-com:office:office" xmlns:r="http://schemas.openxmlformats.org/officeDocument/2006/relationships" xmlns:m="http://schemas.openxmlformats.org/officeDocument/2006/math" xmlns:v="urn:schemas-microsoft-com:vml" xmlns:wp14="http://schemas.microsoft.com/office/word/2010/wordprocessingDrawing" xmlns:wp="http://schemas.openxmlformats.org/drawingml/2006/wordprocessingDrawing" xmlns:w10="urn:schemas-microsoft-com:office:word" xmlns:w="http://schemas.openxmlformats.org/wordprocessingml/2006/main" xmlns:w14="http://schemas.microsoft.com/office/word/2010/wordml" xmlns:wpg="http://schemas.microsoft.com/office/word/2010/wordprocessingGroup" xmlns:wpi="http://schemas.microsoft.com/office/word/2010/wordprocessingInk" xmlns:wne="http://schemas.microsoft.com/office/word/2006/wordml" xmlns:wps="http://schemas.microsoft.com/office/word/2010/wordprocessingShape" mc:Ignorable="w14 wp14">
+<w:footnotes xmlns:wpc="http://schemas.microsoft.com/office/word/2010/wordprocessingCanvas" xmlns:mc="http://schemas.openxmlformats.org/markup-compatibility/2006" xmlns:o="urn:schemas-microsoft-com:office:office" xmlns:r="http://schemas.openxmlformats.org/officeDocument/2006/relationships" xmlns:m="http://schemas.openxmlformats.org/officeDocument/2006/math" xmlns:v="urn:schemas-microsoft-com:vml" xmlns:wp14="http://schemas.microsoft.com/office/word/2010/wordprocessingDrawing" xmlns:wp="http://schemas.openxmlformats.org/drawingml/2006/wordprocessingDrawing" xmlns:w10="urn:schemas-microsoft-com:office:word" xmlns:w="http://schemas.openxmlformats.org/wordprocessingml/2006/main" xmlns:w14="http://schemas.microsoft.com/office/word/2010/wordml" xmlns:wpg="http://schemas.microsoft.com/office/word/2010/wordprocessingGroup" xmlns:wpi="http://schemas.microsoft.com/office/word/2010/wordprocessingInk" xmlns:wne="http://schemas.microsoft.com/office/word/2006/wordml" xmlns:wps="http://schemas.microsoft.com/office/word/2010/wordprocessingShape" mc:Ignorable="w14 wp14">
   <w:footnote w:type="separator" w:id="-1">
     <w:p>
       <w:pPr>
@@ -14734,10 +15319,10 @@
 </file>
 
 <file path=word/header1.xml><?xml version="1.0" encoding="utf-8"?>
-<w:hdr xmlns:wpc="http://schemas.microsoft.com/office/word/2010/wordprocessingCanvas" xmlns:mo="http://schemas.microsoft.com/office/mac/office/2008/main" xmlns:mc="http://schemas.openxmlformats.org/markup-compatibility/2006" xmlns:mv="urn:schemas-microsoft-com:mac:vml" xmlns:o="urn:schemas-microsoft-com:office:office" xmlns:r="http://schemas.openxmlformats.org/officeDocument/2006/relationships" xmlns:m="http://schemas.openxmlformats.org/officeDocument/2006/math" xmlns:v="urn:schemas-microsoft-com:vml" xmlns:wp14="http://schemas.microsoft.com/office/word/2010/wordprocessingDrawing" xmlns:wp="http://schemas.openxmlformats.org/drawingml/2006/wordprocessingDrawing" xmlns:w10="urn:schemas-microsoft-com:office:word" xmlns:w="http://schemas.openxmlformats.org/wordprocessingml/2006/main" xmlns:w14="http://schemas.microsoft.com/office/word/2010/wordml" xmlns:wpg="http://schemas.microsoft.com/office/word/2010/wordprocessingGroup" xmlns:wpi="http://schemas.microsoft.com/office/word/2010/wordprocessingInk" xmlns:wne="http://schemas.microsoft.com/office/word/2006/wordml" xmlns:wps="http://schemas.microsoft.com/office/word/2010/wordprocessingShape" mc:Ignorable="w14 wp14">
+<w:hdr xmlns:wpc="http://schemas.microsoft.com/office/word/2010/wordprocessingCanvas" xmlns:mc="http://schemas.openxmlformats.org/markup-compatibility/2006" xmlns:o="urn:schemas-microsoft-com:office:office" xmlns:r="http://schemas.openxmlformats.org/officeDocument/2006/relationships" xmlns:m="http://schemas.openxmlformats.org/officeDocument/2006/math" xmlns:v="urn:schemas-microsoft-com:vml" xmlns:wp14="http://schemas.microsoft.com/office/word/2010/wordprocessingDrawing" xmlns:wp="http://schemas.openxmlformats.org/drawingml/2006/wordprocessingDrawing" xmlns:w10="urn:schemas-microsoft-com:office:word" xmlns:w="http://schemas.openxmlformats.org/wordprocessingml/2006/main" xmlns:w14="http://schemas.microsoft.com/office/word/2010/wordml" xmlns:wpg="http://schemas.microsoft.com/office/word/2010/wordprocessingGroup" xmlns:wpi="http://schemas.microsoft.com/office/word/2010/wordprocessingInk" xmlns:wne="http://schemas.microsoft.com/office/word/2006/wordml" xmlns:wps="http://schemas.microsoft.com/office/word/2010/wordprocessingShape" mc:Ignorable="w14 wp14">
   <w:p>
     <w:pPr>
-      <w:pStyle w:val="Header"/>
+      <w:pStyle w:val="Kopfzeile"/>
       <w:pBdr>
         <w:bottom w:val="single" w:sz="4" w:space="1" w:color="auto"/>
       </w:pBdr>
@@ -14813,27 +15398,19 @@
         <w:lang w:val="en-GB"/>
       </w:rPr>
       <w:tab/>
-      <w:t xml:space="preserve">Trading Agent Competition – Agent </w:t>
+      <w:t>Trading Agent Competition – Agent Tacy</w:t>
     </w:r>
-    <w:proofErr w:type="spellStart"/>
-    <w:r>
-      <w:rPr>
-        <w:lang w:val="en-GB"/>
-      </w:rPr>
-      <w:t>Tacy</w:t>
-    </w:r>
-    <w:proofErr w:type="spellEnd"/>
   </w:p>
   <w:p>
     <w:pPr>
-      <w:pStyle w:val="Header"/>
+      <w:pStyle w:val="Kopfzeile"/>
     </w:pPr>
   </w:p>
 </w:hdr>
 </file>
 
 <file path=word/numbering.xml><?xml version="1.0" encoding="utf-8"?>
-<w:numbering xmlns:wpc="http://schemas.microsoft.com/office/word/2010/wordprocessingCanvas" xmlns:mo="http://schemas.microsoft.com/office/mac/office/2008/main" xmlns:mc="http://schemas.openxmlformats.org/markup-compatibility/2006" xmlns:mv="urn:schemas-microsoft-com:mac:vml" xmlns:o="urn:schemas-microsoft-com:office:office" xmlns:r="http://schemas.openxmlformats.org/officeDocument/2006/relationships" xmlns:m="http://schemas.openxmlformats.org/officeDocument/2006/math" xmlns:v="urn:schemas-microsoft-com:vml" xmlns:wp14="http://schemas.microsoft.com/office/word/2010/wordprocessingDrawing" xmlns:wp="http://schemas.openxmlformats.org/drawingml/2006/wordprocessingDrawing" xmlns:w10="urn:schemas-microsoft-com:office:word" xmlns:w="http://schemas.openxmlformats.org/wordprocessingml/2006/main" xmlns:w14="http://schemas.microsoft.com/office/word/2010/wordml" xmlns:wpg="http://schemas.microsoft.com/office/word/2010/wordprocessingGroup" xmlns:wpi="http://schemas.microsoft.com/office/word/2010/wordprocessingInk" xmlns:wne="http://schemas.microsoft.com/office/word/2006/wordml" xmlns:wps="http://schemas.microsoft.com/office/word/2010/wordprocessingShape" mc:Ignorable="w14 wp14">
+<w:numbering xmlns:wpc="http://schemas.microsoft.com/office/word/2010/wordprocessingCanvas" xmlns:mc="http://schemas.openxmlformats.org/markup-compatibility/2006" xmlns:o="urn:schemas-microsoft-com:office:office" xmlns:r="http://schemas.openxmlformats.org/officeDocument/2006/relationships" xmlns:m="http://schemas.openxmlformats.org/officeDocument/2006/math" xmlns:v="urn:schemas-microsoft-com:vml" xmlns:wp14="http://schemas.microsoft.com/office/word/2010/wordprocessingDrawing" xmlns:wp="http://schemas.openxmlformats.org/drawingml/2006/wordprocessingDrawing" xmlns:w10="urn:schemas-microsoft-com:office:word" xmlns:w="http://schemas.openxmlformats.org/wordprocessingml/2006/main" xmlns:w14="http://schemas.microsoft.com/office/word/2010/wordml" xmlns:wpg="http://schemas.microsoft.com/office/word/2010/wordprocessingGroup" xmlns:wpi="http://schemas.microsoft.com/office/word/2010/wordprocessingInk" xmlns:wne="http://schemas.microsoft.com/office/word/2006/wordml" xmlns:wps="http://schemas.microsoft.com/office/word/2010/wordprocessingShape" mc:Ignorable="w14 wp14">
   <w:abstractNum w:abstractNumId="0">
     <w:nsid w:val="FFFFFF7C"/>
     <w:multiLevelType w:val="singleLevel"/>
@@ -15026,7 +15603,7 @@
     <w:lvl w:ilvl="0">
       <w:start w:val="1"/>
       <w:numFmt w:val="decimal"/>
-      <w:pStyle w:val="Heading1"/>
+      <w:pStyle w:val="berschrift1"/>
       <w:lvlText w:val="%1"/>
       <w:lvlJc w:val="left"/>
       <w:pPr>
@@ -15036,7 +15613,7 @@
     <w:lvl w:ilvl="1">
       <w:start w:val="1"/>
       <w:numFmt w:val="decimal"/>
-      <w:pStyle w:val="Heading2"/>
+      <w:pStyle w:val="berschrift2"/>
       <w:lvlText w:val="%1.%2"/>
       <w:lvlJc w:val="left"/>
       <w:pPr>
@@ -15046,7 +15623,7 @@
     <w:lvl w:ilvl="2">
       <w:start w:val="1"/>
       <w:numFmt w:val="decimal"/>
-      <w:pStyle w:val="Heading3"/>
+      <w:pStyle w:val="berschrift3"/>
       <w:lvlText w:val="%1.%2.%3"/>
       <w:lvlJc w:val="left"/>
       <w:pPr>
@@ -15056,7 +15633,7 @@
     <w:lvl w:ilvl="3">
       <w:start w:val="1"/>
       <w:numFmt w:val="decimal"/>
-      <w:pStyle w:val="Heading4"/>
+      <w:pStyle w:val="berschrift4"/>
       <w:lvlText w:val="%1.%2.%3.%4"/>
       <w:lvlJc w:val="left"/>
       <w:pPr>
@@ -15066,7 +15643,7 @@
     <w:lvl w:ilvl="4">
       <w:start w:val="1"/>
       <w:numFmt w:val="decimal"/>
-      <w:pStyle w:val="Heading5"/>
+      <w:pStyle w:val="berschrift5"/>
       <w:lvlText w:val="%1.%2.%3.%4.%5"/>
       <w:lvlJc w:val="left"/>
       <w:pPr>
@@ -15076,7 +15653,7 @@
     <w:lvl w:ilvl="5">
       <w:start w:val="1"/>
       <w:numFmt w:val="decimal"/>
-      <w:pStyle w:val="Heading6"/>
+      <w:pStyle w:val="berschrift6"/>
       <w:lvlText w:val="%1.%2.%3.%4.%5.%6"/>
       <w:lvlJc w:val="left"/>
       <w:pPr>
@@ -15086,7 +15663,7 @@
     <w:lvl w:ilvl="6">
       <w:start w:val="1"/>
       <w:numFmt w:val="decimal"/>
-      <w:pStyle w:val="Heading7"/>
+      <w:pStyle w:val="berschrift7"/>
       <w:lvlText w:val="%1.%2.%3.%4.%5.%6.%7"/>
       <w:lvlJc w:val="left"/>
       <w:pPr>
@@ -15096,7 +15673,7 @@
     <w:lvl w:ilvl="7">
       <w:start w:val="1"/>
       <w:numFmt w:val="decimal"/>
-      <w:pStyle w:val="Heading8"/>
+      <w:pStyle w:val="berschrift8"/>
       <w:lvlText w:val="%1.%2.%3.%4.%5.%6.%7.%8"/>
       <w:lvlJc w:val="left"/>
       <w:pPr>
@@ -15106,7 +15683,7 @@
     <w:lvl w:ilvl="8">
       <w:start w:val="1"/>
       <w:numFmt w:val="decimal"/>
-      <w:pStyle w:val="Heading9"/>
+      <w:pStyle w:val="berschrift9"/>
       <w:lvlText w:val="%1.%2.%3.%4.%5.%6.%7.%8.%9"/>
       <w:lvlJc w:val="left"/>
       <w:pPr>
@@ -15601,7 +16178,7 @@
     </w:rPrDefault>
     <w:pPrDefault/>
   </w:docDefaults>
-  <w:latentStyles w:defLockedState="0" w:defUIPriority="99" w:defSemiHidden="1" w:defUnhideWhenUsed="1" w:defQFormat="0" w:count="276">
+  <w:latentStyles w:defLockedState="0" w:defUIPriority="99" w:defSemiHidden="1" w:defUnhideWhenUsed="1" w:defQFormat="0" w:count="267">
     <w:lsdException w:name="Normal" w:semiHidden="0" w:uiPriority="0" w:unhideWhenUsed="0" w:qFormat="1"/>
     <w:lsdException w:name="heading 1" w:semiHidden="0" w:uiPriority="9" w:unhideWhenUsed="0" w:qFormat="1"/>
     <w:lsdException w:name="heading 2" w:uiPriority="9" w:qFormat="1"/>
@@ -15740,7 +16317,7 @@
     <w:lsdException w:name="Bibliography" w:uiPriority="37"/>
     <w:lsdException w:name="TOC Heading" w:uiPriority="39" w:qFormat="1"/>
   </w:latentStyles>
-  <w:style w:type="paragraph" w:default="1" w:styleId="Normal">
+  <w:style w:type="paragraph" w:default="1" w:styleId="Standard">
     <w:name w:val="Normal"/>
     <w:qFormat/>
     <w:rsid w:val="00544BDC"/>
@@ -15755,11 +16332,11 @@
       <w:lang w:val="en-US" w:eastAsia="en-US"/>
     </w:rPr>
   </w:style>
-  <w:style w:type="paragraph" w:styleId="Heading1">
+  <w:style w:type="paragraph" w:styleId="berschrift1">
     <w:name w:val="heading 1"/>
-    <w:basedOn w:val="Normal"/>
-    <w:next w:val="Normal"/>
-    <w:link w:val="Heading1Char"/>
+    <w:basedOn w:val="Standard"/>
+    <w:next w:val="Standard"/>
+    <w:link w:val="berschrift1Zchn"/>
     <w:uiPriority w:val="9"/>
     <w:qFormat/>
     <w:rsid w:val="001F7CD4"/>
@@ -15781,11 +16358,11 @@
       <w:szCs w:val="28"/>
     </w:rPr>
   </w:style>
-  <w:style w:type="paragraph" w:styleId="Heading2">
+  <w:style w:type="paragraph" w:styleId="berschrift2">
     <w:name w:val="heading 2"/>
-    <w:basedOn w:val="Normal"/>
-    <w:next w:val="Normal"/>
-    <w:link w:val="Heading2Char"/>
+    <w:basedOn w:val="Standard"/>
+    <w:next w:val="Standard"/>
+    <w:link w:val="berschrift2Zchn"/>
     <w:uiPriority w:val="9"/>
     <w:unhideWhenUsed/>
     <w:qFormat/>
@@ -15808,11 +16385,11 @@
       <w:szCs w:val="26"/>
     </w:rPr>
   </w:style>
-  <w:style w:type="paragraph" w:styleId="Heading3">
+  <w:style w:type="paragraph" w:styleId="berschrift3">
     <w:name w:val="heading 3"/>
-    <w:basedOn w:val="Normal"/>
-    <w:next w:val="Normal"/>
-    <w:link w:val="Heading3Char"/>
+    <w:basedOn w:val="Standard"/>
+    <w:next w:val="Standard"/>
+    <w:link w:val="berschrift3Zchn"/>
     <w:uiPriority w:val="9"/>
     <w:unhideWhenUsed/>
     <w:qFormat/>
@@ -15834,11 +16411,11 @@
       <w:sz w:val="24"/>
     </w:rPr>
   </w:style>
-  <w:style w:type="paragraph" w:styleId="Heading4">
+  <w:style w:type="paragraph" w:styleId="berschrift4">
     <w:name w:val="heading 4"/>
-    <w:basedOn w:val="Normal"/>
-    <w:next w:val="Normal"/>
-    <w:link w:val="Heading4Char"/>
+    <w:basedOn w:val="Standard"/>
+    <w:next w:val="Standard"/>
+    <w:link w:val="berschrift4Zchn"/>
     <w:uiPriority w:val="9"/>
     <w:unhideWhenUsed/>
     <w:qFormat/>
@@ -15861,11 +16438,11 @@
       <w:sz w:val="24"/>
     </w:rPr>
   </w:style>
-  <w:style w:type="paragraph" w:styleId="Heading5">
+  <w:style w:type="paragraph" w:styleId="berschrift5">
     <w:name w:val="heading 5"/>
-    <w:basedOn w:val="Normal"/>
-    <w:next w:val="Normal"/>
-    <w:link w:val="Heading5Char"/>
+    <w:basedOn w:val="Standard"/>
+    <w:next w:val="Standard"/>
+    <w:link w:val="berschrift5Zchn"/>
     <w:uiPriority w:val="9"/>
     <w:semiHidden/>
     <w:unhideWhenUsed/>
@@ -15885,11 +16462,11 @@
       <w:rFonts w:ascii="Cambria" w:eastAsia="Times New Roman" w:hAnsi="Cambria"/>
     </w:rPr>
   </w:style>
-  <w:style w:type="paragraph" w:styleId="Heading6">
+  <w:style w:type="paragraph" w:styleId="berschrift6">
     <w:name w:val="heading 6"/>
-    <w:basedOn w:val="Normal"/>
-    <w:next w:val="Normal"/>
-    <w:link w:val="Heading6Char"/>
+    <w:basedOn w:val="Standard"/>
+    <w:next w:val="Standard"/>
+    <w:link w:val="berschrift6Zchn"/>
     <w:uiPriority w:val="9"/>
     <w:semiHidden/>
     <w:unhideWhenUsed/>
@@ -15912,11 +16489,11 @@
       <w:color w:val="243F60"/>
     </w:rPr>
   </w:style>
-  <w:style w:type="paragraph" w:styleId="Heading7">
+  <w:style w:type="paragraph" w:styleId="berschrift7">
     <w:name w:val="heading 7"/>
-    <w:basedOn w:val="Normal"/>
-    <w:next w:val="Normal"/>
-    <w:link w:val="Heading7Char"/>
+    <w:basedOn w:val="Standard"/>
+    <w:next w:val="Standard"/>
+    <w:link w:val="berschrift7Zchn"/>
     <w:uiPriority w:val="9"/>
     <w:semiHidden/>
     <w:unhideWhenUsed/>
@@ -15939,11 +16516,11 @@
       <w:color w:val="404040"/>
     </w:rPr>
   </w:style>
-  <w:style w:type="paragraph" w:styleId="Heading8">
+  <w:style w:type="paragraph" w:styleId="berschrift8">
     <w:name w:val="heading 8"/>
-    <w:basedOn w:val="Normal"/>
-    <w:next w:val="Normal"/>
-    <w:link w:val="Heading8Char"/>
+    <w:basedOn w:val="Standard"/>
+    <w:next w:val="Standard"/>
+    <w:link w:val="berschrift8Zchn"/>
     <w:uiPriority w:val="9"/>
     <w:semiHidden/>
     <w:unhideWhenUsed/>
@@ -15966,11 +16543,11 @@
       <w:szCs w:val="20"/>
     </w:rPr>
   </w:style>
-  <w:style w:type="paragraph" w:styleId="Heading9">
+  <w:style w:type="paragraph" w:styleId="berschrift9">
     <w:name w:val="heading 9"/>
-    <w:basedOn w:val="Normal"/>
-    <w:next w:val="Normal"/>
-    <w:link w:val="Heading9Char"/>
+    <w:basedOn w:val="Standard"/>
+    <w:next w:val="Standard"/>
+    <w:link w:val="berschrift9Zchn"/>
     <w:uiPriority w:val="9"/>
     <w:semiHidden/>
     <w:unhideWhenUsed/>
@@ -15995,13 +16572,13 @@
       <w:szCs w:val="20"/>
     </w:rPr>
   </w:style>
-  <w:style w:type="character" w:default="1" w:styleId="DefaultParagraphFont">
+  <w:style w:type="character" w:default="1" w:styleId="Absatz-Standardschriftart">
     <w:name w:val="Default Paragraph Font"/>
     <w:uiPriority w:val="1"/>
     <w:semiHidden/>
     <w:unhideWhenUsed/>
   </w:style>
-  <w:style w:type="table" w:default="1" w:styleId="TableNormal">
+  <w:style w:type="table" w:default="1" w:styleId="NormaleTabelle">
     <w:name w:val="Normal Table"/>
     <w:uiPriority w:val="99"/>
     <w:semiHidden/>
@@ -16016,15 +16593,15 @@
       </w:tblCellMar>
     </w:tblPr>
   </w:style>
-  <w:style w:type="numbering" w:default="1" w:styleId="NoList">
+  <w:style w:type="numbering" w:default="1" w:styleId="KeineListe">
     <w:name w:val="No List"/>
     <w:uiPriority w:val="99"/>
     <w:semiHidden/>
     <w:unhideWhenUsed/>
   </w:style>
-  <w:style w:type="character" w:customStyle="1" w:styleId="Heading1Char">
-    <w:name w:val="Heading 1 Char"/>
-    <w:link w:val="Heading1"/>
+  <w:style w:type="character" w:customStyle="1" w:styleId="berschrift1Zchn">
+    <w:name w:val="Überschrift 1 Zchn"/>
+    <w:link w:val="berschrift1"/>
     <w:uiPriority w:val="9"/>
     <w:rsid w:val="001F7CD4"/>
     <w:rPr>
@@ -16036,9 +16613,9 @@
       <w:lang w:val="en-US" w:eastAsia="en-US"/>
     </w:rPr>
   </w:style>
-  <w:style w:type="character" w:customStyle="1" w:styleId="Heading2Char">
-    <w:name w:val="Heading 2 Char"/>
-    <w:link w:val="Heading2"/>
+  <w:style w:type="character" w:customStyle="1" w:styleId="berschrift2Zchn">
+    <w:name w:val="Überschrift 2 Zchn"/>
+    <w:link w:val="berschrift2"/>
     <w:uiPriority w:val="9"/>
     <w:rsid w:val="00E938BA"/>
     <w:rPr>
@@ -16049,9 +16626,9 @@
       <w:szCs w:val="26"/>
     </w:rPr>
   </w:style>
-  <w:style w:type="character" w:customStyle="1" w:styleId="Heading3Char">
-    <w:name w:val="Heading 3 Char"/>
-    <w:link w:val="Heading3"/>
+  <w:style w:type="character" w:customStyle="1" w:styleId="berschrift3Zchn">
+    <w:name w:val="Überschrift 3 Zchn"/>
+    <w:link w:val="berschrift3"/>
     <w:uiPriority w:val="9"/>
     <w:rsid w:val="00E938BA"/>
     <w:rPr>
@@ -16061,9 +16638,9 @@
       <w:sz w:val="24"/>
     </w:rPr>
   </w:style>
-  <w:style w:type="character" w:customStyle="1" w:styleId="Heading4Char">
-    <w:name w:val="Heading 4 Char"/>
-    <w:link w:val="Heading4"/>
+  <w:style w:type="character" w:customStyle="1" w:styleId="berschrift4Zchn">
+    <w:name w:val="Überschrift 4 Zchn"/>
+    <w:link w:val="berschrift4"/>
     <w:uiPriority w:val="9"/>
     <w:rsid w:val="00E938BA"/>
     <w:rPr>
@@ -16074,9 +16651,9 @@
       <w:sz w:val="24"/>
     </w:rPr>
   </w:style>
-  <w:style w:type="character" w:customStyle="1" w:styleId="Heading5Char">
-    <w:name w:val="Heading 5 Char"/>
-    <w:link w:val="Heading5"/>
+  <w:style w:type="character" w:customStyle="1" w:styleId="berschrift5Zchn">
+    <w:name w:val="Überschrift 5 Zchn"/>
+    <w:link w:val="berschrift5"/>
     <w:uiPriority w:val="9"/>
     <w:semiHidden/>
     <w:rsid w:val="00E938BA"/>
@@ -16084,10 +16661,10 @@
       <w:rFonts w:ascii="Cambria" w:eastAsia="Times New Roman" w:hAnsi="Cambria" w:cs="Times New Roman"/>
     </w:rPr>
   </w:style>
-  <w:style w:type="paragraph" w:styleId="Caption">
+  <w:style w:type="paragraph" w:styleId="Beschriftung">
     <w:name w:val="caption"/>
-    <w:basedOn w:val="Normal"/>
-    <w:next w:val="Normal"/>
+    <w:basedOn w:val="Standard"/>
+    <w:next w:val="Standard"/>
     <w:uiPriority w:val="35"/>
     <w:unhideWhenUsed/>
     <w:qFormat/>
@@ -16102,9 +16679,9 @@
       <w:szCs w:val="18"/>
     </w:rPr>
   </w:style>
-  <w:style w:type="character" w:customStyle="1" w:styleId="Heading6Char">
-    <w:name w:val="Heading 6 Char"/>
-    <w:link w:val="Heading6"/>
+  <w:style w:type="character" w:customStyle="1" w:styleId="berschrift6Zchn">
+    <w:name w:val="Überschrift 6 Zchn"/>
+    <w:link w:val="berschrift6"/>
     <w:uiPriority w:val="9"/>
     <w:semiHidden/>
     <w:rsid w:val="00E938BA"/>
@@ -16115,9 +16692,9 @@
       <w:color w:val="243F60"/>
     </w:rPr>
   </w:style>
-  <w:style w:type="character" w:customStyle="1" w:styleId="Heading7Char">
-    <w:name w:val="Heading 7 Char"/>
-    <w:link w:val="Heading7"/>
+  <w:style w:type="character" w:customStyle="1" w:styleId="berschrift7Zchn">
+    <w:name w:val="Überschrift 7 Zchn"/>
+    <w:link w:val="berschrift7"/>
     <w:uiPriority w:val="9"/>
     <w:semiHidden/>
     <w:rsid w:val="00E938BA"/>
@@ -16128,9 +16705,9 @@
       <w:color w:val="404040"/>
     </w:rPr>
   </w:style>
-  <w:style w:type="character" w:customStyle="1" w:styleId="Heading8Char">
-    <w:name w:val="Heading 8 Char"/>
-    <w:link w:val="Heading8"/>
+  <w:style w:type="character" w:customStyle="1" w:styleId="berschrift8Zchn">
+    <w:name w:val="Überschrift 8 Zchn"/>
+    <w:link w:val="berschrift8"/>
     <w:uiPriority w:val="9"/>
     <w:semiHidden/>
     <w:rsid w:val="00E938BA"/>
@@ -16141,9 +16718,9 @@
       <w:szCs w:val="20"/>
     </w:rPr>
   </w:style>
-  <w:style w:type="character" w:customStyle="1" w:styleId="Heading9Char">
-    <w:name w:val="Heading 9 Char"/>
-    <w:link w:val="Heading9"/>
+  <w:style w:type="character" w:customStyle="1" w:styleId="berschrift9Zchn">
+    <w:name w:val="Überschrift 9 Zchn"/>
+    <w:link w:val="berschrift9"/>
     <w:uiPriority w:val="9"/>
     <w:semiHidden/>
     <w:rsid w:val="00E938BA"/>
@@ -16156,10 +16733,10 @@
       <w:szCs w:val="20"/>
     </w:rPr>
   </w:style>
-  <w:style w:type="paragraph" w:styleId="Header">
+  <w:style w:type="paragraph" w:styleId="Kopfzeile">
     <w:name w:val="header"/>
-    <w:basedOn w:val="Normal"/>
-    <w:link w:val="HeaderChar"/>
+    <w:basedOn w:val="Standard"/>
+    <w:link w:val="KopfzeileZchn"/>
     <w:uiPriority w:val="99"/>
     <w:unhideWhenUsed/>
     <w:rsid w:val="0007273D"/>
@@ -16171,17 +16748,17 @@
       <w:spacing w:line="240" w:lineRule="auto"/>
     </w:pPr>
   </w:style>
-  <w:style w:type="character" w:customStyle="1" w:styleId="HeaderChar">
-    <w:name w:val="Header Char"/>
-    <w:basedOn w:val="DefaultParagraphFont"/>
-    <w:link w:val="Header"/>
+  <w:style w:type="character" w:customStyle="1" w:styleId="KopfzeileZchn">
+    <w:name w:val="Kopfzeile Zchn"/>
+    <w:basedOn w:val="Absatz-Standardschriftart"/>
+    <w:link w:val="Kopfzeile"/>
     <w:uiPriority w:val="99"/>
     <w:rsid w:val="0007273D"/>
   </w:style>
-  <w:style w:type="paragraph" w:styleId="Footer">
+  <w:style w:type="paragraph" w:styleId="Fuzeile">
     <w:name w:val="footer"/>
-    <w:basedOn w:val="Normal"/>
-    <w:link w:val="FooterChar"/>
+    <w:basedOn w:val="Standard"/>
+    <w:link w:val="FuzeileZchn"/>
     <w:uiPriority w:val="99"/>
     <w:unhideWhenUsed/>
     <w:rsid w:val="0007273D"/>
@@ -16193,17 +16770,17 @@
       <w:spacing w:line="240" w:lineRule="auto"/>
     </w:pPr>
   </w:style>
-  <w:style w:type="character" w:customStyle="1" w:styleId="FooterChar">
-    <w:name w:val="Footer Char"/>
-    <w:basedOn w:val="DefaultParagraphFont"/>
-    <w:link w:val="Footer"/>
+  <w:style w:type="character" w:customStyle="1" w:styleId="FuzeileZchn">
+    <w:name w:val="Fußzeile Zchn"/>
+    <w:basedOn w:val="Absatz-Standardschriftart"/>
+    <w:link w:val="Fuzeile"/>
     <w:uiPriority w:val="99"/>
     <w:rsid w:val="0007273D"/>
   </w:style>
-  <w:style w:type="paragraph" w:styleId="BalloonText">
+  <w:style w:type="paragraph" w:styleId="Sprechblasentext">
     <w:name w:val="Balloon Text"/>
-    <w:basedOn w:val="Normal"/>
-    <w:link w:val="BalloonTextChar"/>
+    <w:basedOn w:val="Standard"/>
+    <w:link w:val="SprechblasentextZchn"/>
     <w:uiPriority w:val="99"/>
     <w:semiHidden/>
     <w:unhideWhenUsed/>
@@ -16217,9 +16794,9 @@
       <w:szCs w:val="16"/>
     </w:rPr>
   </w:style>
-  <w:style w:type="character" w:customStyle="1" w:styleId="BalloonTextChar">
-    <w:name w:val="Balloon Text Char"/>
-    <w:link w:val="BalloonText"/>
+  <w:style w:type="character" w:customStyle="1" w:styleId="SprechblasentextZchn">
+    <w:name w:val="Sprechblasentext Zchn"/>
+    <w:link w:val="Sprechblasentext"/>
     <w:uiPriority w:val="99"/>
     <w:semiHidden/>
     <w:rsid w:val="0007273D"/>
@@ -16229,7 +16806,7 @@
       <w:szCs w:val="16"/>
     </w:rPr>
   </w:style>
-  <w:style w:type="paragraph" w:styleId="NoSpacing">
+  <w:style w:type="paragraph" w:styleId="KeinLeerraum">
     <w:name w:val="No Spacing"/>
     <w:uiPriority w:val="1"/>
     <w:qFormat/>
@@ -16242,7 +16819,7 @@
   </w:style>
   <w:style w:type="table" w:customStyle="1" w:styleId="Tabellengitternetz">
     <w:name w:val="Tabellengitternetz"/>
-    <w:basedOn w:val="TableNormal"/>
+    <w:basedOn w:val="NormaleTabelle"/>
     <w:uiPriority w:val="59"/>
     <w:rsid w:val="00C325E1"/>
     <w:tblPr>
@@ -16263,10 +16840,10 @@
       </w:tblCellMar>
     </w:tblPr>
   </w:style>
-  <w:style w:type="paragraph" w:styleId="TOC1">
+  <w:style w:type="paragraph" w:styleId="Verzeichnis1">
     <w:name w:val="toc 1"/>
-    <w:basedOn w:val="Normal"/>
-    <w:next w:val="Normal"/>
+    <w:basedOn w:val="Standard"/>
+    <w:next w:val="Standard"/>
     <w:autoRedefine/>
     <w:uiPriority w:val="39"/>
     <w:unhideWhenUsed/>
@@ -16283,10 +16860,10 @@
       <w:szCs w:val="20"/>
     </w:rPr>
   </w:style>
-  <w:style w:type="paragraph" w:styleId="TOC2">
+  <w:style w:type="paragraph" w:styleId="Verzeichnis2">
     <w:name w:val="toc 2"/>
-    <w:basedOn w:val="Normal"/>
-    <w:next w:val="Normal"/>
+    <w:basedOn w:val="Standard"/>
+    <w:next w:val="Standard"/>
     <w:autoRedefine/>
     <w:uiPriority w:val="39"/>
     <w:unhideWhenUsed/>
@@ -16301,10 +16878,10 @@
       <w:szCs w:val="20"/>
     </w:rPr>
   </w:style>
-  <w:style w:type="paragraph" w:styleId="TOC3">
+  <w:style w:type="paragraph" w:styleId="Verzeichnis3">
     <w:name w:val="toc 3"/>
-    <w:basedOn w:val="Normal"/>
-    <w:next w:val="Normal"/>
+    <w:basedOn w:val="Standard"/>
+    <w:next w:val="Standard"/>
     <w:autoRedefine/>
     <w:uiPriority w:val="39"/>
     <w:unhideWhenUsed/>
@@ -16320,10 +16897,10 @@
       <w:szCs w:val="20"/>
     </w:rPr>
   </w:style>
-  <w:style w:type="paragraph" w:styleId="TOC4">
+  <w:style w:type="paragraph" w:styleId="Verzeichnis4">
     <w:name w:val="toc 4"/>
-    <w:basedOn w:val="Normal"/>
-    <w:next w:val="Normal"/>
+    <w:basedOn w:val="Standard"/>
+    <w:next w:val="Standard"/>
     <w:autoRedefine/>
     <w:uiPriority w:val="39"/>
     <w:unhideWhenUsed/>
@@ -16337,10 +16914,10 @@
       <w:szCs w:val="18"/>
     </w:rPr>
   </w:style>
-  <w:style w:type="paragraph" w:styleId="TOC5">
+  <w:style w:type="paragraph" w:styleId="Verzeichnis5">
     <w:name w:val="toc 5"/>
-    <w:basedOn w:val="Normal"/>
-    <w:next w:val="Normal"/>
+    <w:basedOn w:val="Standard"/>
+    <w:next w:val="Standard"/>
     <w:autoRedefine/>
     <w:uiPriority w:val="39"/>
     <w:unhideWhenUsed/>
@@ -16354,10 +16931,10 @@
       <w:szCs w:val="18"/>
     </w:rPr>
   </w:style>
-  <w:style w:type="paragraph" w:styleId="TOC6">
+  <w:style w:type="paragraph" w:styleId="Verzeichnis6">
     <w:name w:val="toc 6"/>
-    <w:basedOn w:val="Normal"/>
-    <w:next w:val="Normal"/>
+    <w:basedOn w:val="Standard"/>
+    <w:next w:val="Standard"/>
     <w:autoRedefine/>
     <w:uiPriority w:val="39"/>
     <w:unhideWhenUsed/>
@@ -16371,10 +16948,10 @@
       <w:szCs w:val="18"/>
     </w:rPr>
   </w:style>
-  <w:style w:type="paragraph" w:styleId="TOC7">
+  <w:style w:type="paragraph" w:styleId="Verzeichnis7">
     <w:name w:val="toc 7"/>
-    <w:basedOn w:val="Normal"/>
-    <w:next w:val="Normal"/>
+    <w:basedOn w:val="Standard"/>
+    <w:next w:val="Standard"/>
     <w:autoRedefine/>
     <w:uiPriority w:val="39"/>
     <w:unhideWhenUsed/>
@@ -16388,10 +16965,10 @@
       <w:szCs w:val="18"/>
     </w:rPr>
   </w:style>
-  <w:style w:type="paragraph" w:styleId="TOC8">
+  <w:style w:type="paragraph" w:styleId="Verzeichnis8">
     <w:name w:val="toc 8"/>
-    <w:basedOn w:val="Normal"/>
-    <w:next w:val="Normal"/>
+    <w:basedOn w:val="Standard"/>
+    <w:next w:val="Standard"/>
     <w:autoRedefine/>
     <w:uiPriority w:val="39"/>
     <w:unhideWhenUsed/>
@@ -16405,10 +16982,10 @@
       <w:szCs w:val="18"/>
     </w:rPr>
   </w:style>
-  <w:style w:type="paragraph" w:styleId="TOC9">
+  <w:style w:type="paragraph" w:styleId="Verzeichnis9">
     <w:name w:val="toc 9"/>
-    <w:basedOn w:val="Normal"/>
-    <w:next w:val="Normal"/>
+    <w:basedOn w:val="Standard"/>
+    <w:next w:val="Standard"/>
     <w:autoRedefine/>
     <w:uiPriority w:val="39"/>
     <w:unhideWhenUsed/>
@@ -16432,17 +17009,17 @@
       <w:u w:val="single"/>
     </w:rPr>
   </w:style>
-  <w:style w:type="paragraph" w:styleId="TableofFigures">
+  <w:style w:type="paragraph" w:styleId="Abbildungsverzeichnis">
     <w:name w:val="table of figures"/>
-    <w:basedOn w:val="Normal"/>
-    <w:next w:val="Normal"/>
+    <w:basedOn w:val="Standard"/>
+    <w:next w:val="Standard"/>
     <w:uiPriority w:val="99"/>
     <w:unhideWhenUsed/>
     <w:rsid w:val="00A54E33"/>
   </w:style>
-  <w:style w:type="table" w:styleId="TableGrid">
+  <w:style w:type="table" w:styleId="Tabellenraster">
     <w:name w:val="Table Grid"/>
-    <w:basedOn w:val="TableNormal"/>
+    <w:basedOn w:val="NormaleTabelle"/>
     <w:uiPriority w:val="59"/>
     <w:rsid w:val="00BD2FEC"/>
     <w:tblPr>
@@ -16463,9 +17040,9 @@
       </w:tblCellMar>
     </w:tblPr>
   </w:style>
-  <w:style w:type="table" w:styleId="LightShading-Accent1">
+  <w:style w:type="table" w:styleId="HelleSchattierung-Akzent1">
     <w:name w:val="Light Shading Accent 1"/>
-    <w:basedOn w:val="TableNormal"/>
+    <w:basedOn w:val="NormaleTabelle"/>
     <w:uiPriority w:val="60"/>
     <w:rsid w:val="00BD2FEC"/>
     <w:rPr>
@@ -16563,9 +17140,9 @@
       </w:tcPr>
     </w:tblStylePr>
   </w:style>
-  <w:style w:type="paragraph" w:styleId="ListParagraph">
+  <w:style w:type="paragraph" w:styleId="Listenabsatz">
     <w:name w:val="List Paragraph"/>
-    <w:basedOn w:val="Normal"/>
+    <w:basedOn w:val="Standard"/>
     <w:uiPriority w:val="34"/>
     <w:qFormat/>
     <w:rsid w:val="006C2CF5"/>
@@ -16578,7 +17155,7 @@
 </file>
 
 <file path=word/stylesWithEffects.xml><?xml version="1.0" encoding="utf-8"?>
-<w:styles xmlns:wpc="http://schemas.microsoft.com/office/word/2010/wordprocessingCanvas" xmlns:mo="http://schemas.microsoft.com/office/mac/office/2008/main" xmlns:mc="http://schemas.openxmlformats.org/markup-compatibility/2006" xmlns:mv="urn:schemas-microsoft-com:mac:vml" xmlns:o="urn:schemas-microsoft-com:office:office" xmlns:r="http://schemas.openxmlformats.org/officeDocument/2006/relationships" xmlns:m="http://schemas.openxmlformats.org/officeDocument/2006/math" xmlns:v="urn:schemas-microsoft-com:vml" xmlns:wp14="http://schemas.microsoft.com/office/word/2010/wordprocessingDrawing" xmlns:wp="http://schemas.openxmlformats.org/drawingml/2006/wordprocessingDrawing" xmlns:w10="urn:schemas-microsoft-com:office:word" xmlns:w="http://schemas.openxmlformats.org/wordprocessingml/2006/main" xmlns:w14="http://schemas.microsoft.com/office/word/2010/wordml" xmlns:wpg="http://schemas.microsoft.com/office/word/2010/wordprocessingGroup" xmlns:wpi="http://schemas.microsoft.com/office/word/2010/wordprocessingInk" xmlns:wne="http://schemas.microsoft.com/office/word/2006/wordml" xmlns:wps="http://schemas.microsoft.com/office/word/2010/wordprocessingShape" mc:Ignorable="w14 wp14">
+<w:styles xmlns:wpc="http://schemas.microsoft.com/office/word/2010/wordprocessingCanvas" xmlns:mc="http://schemas.openxmlformats.org/markup-compatibility/2006" xmlns:o="urn:schemas-microsoft-com:office:office" xmlns:r="http://schemas.openxmlformats.org/officeDocument/2006/relationships" xmlns:m="http://schemas.openxmlformats.org/officeDocument/2006/math" xmlns:v="urn:schemas-microsoft-com:vml" xmlns:wp14="http://schemas.microsoft.com/office/word/2010/wordprocessingDrawing" xmlns:wp="http://schemas.openxmlformats.org/drawingml/2006/wordprocessingDrawing" xmlns:w10="urn:schemas-microsoft-com:office:word" xmlns:w="http://schemas.openxmlformats.org/wordprocessingml/2006/main" xmlns:w14="http://schemas.microsoft.com/office/word/2010/wordml" xmlns:wpg="http://schemas.microsoft.com/office/word/2010/wordprocessingGroup" xmlns:wpi="http://schemas.microsoft.com/office/word/2010/wordprocessingInk" xmlns:wne="http://schemas.microsoft.com/office/word/2006/wordml" xmlns:wps="http://schemas.microsoft.com/office/word/2010/wordprocessingShape" mc:Ignorable="w14 wp14">
   <w:docDefaults>
     <w:rPrDefault>
       <w:rPr>
@@ -16588,7 +17165,7 @@
     </w:rPrDefault>
     <w:pPrDefault/>
   </w:docDefaults>
-  <w:latentStyles w:defLockedState="0" w:defUIPriority="99" w:defSemiHidden="1" w:defUnhideWhenUsed="1" w:defQFormat="0" w:count="276">
+  <w:latentStyles w:defLockedState="0" w:defUIPriority="99" w:defSemiHidden="1" w:defUnhideWhenUsed="1" w:defQFormat="0" w:count="267">
     <w:lsdException w:name="Normal" w:semiHidden="0" w:uiPriority="0" w:unhideWhenUsed="0" w:qFormat="1"/>
     <w:lsdException w:name="heading 1" w:semiHidden="0" w:uiPriority="9" w:unhideWhenUsed="0" w:qFormat="1"/>
     <w:lsdException w:name="heading 2" w:uiPriority="9" w:qFormat="1"/>
@@ -16727,7 +17304,7 @@
     <w:lsdException w:name="Bibliography" w:uiPriority="37"/>
     <w:lsdException w:name="TOC Heading" w:uiPriority="39" w:qFormat="1"/>
   </w:latentStyles>
-  <w:style w:type="paragraph" w:default="1" w:styleId="Normal">
+  <w:style w:type="paragraph" w:default="1" w:styleId="Standard">
     <w:name w:val="Normal"/>
     <w:qFormat/>
     <w:rsid w:val="00544BDC"/>
@@ -16742,11 +17319,11 @@
       <w:lang w:val="en-US" w:eastAsia="en-US"/>
     </w:rPr>
   </w:style>
-  <w:style w:type="paragraph" w:styleId="Heading1">
+  <w:style w:type="paragraph" w:styleId="berschrift1">
     <w:name w:val="heading 1"/>
-    <w:basedOn w:val="Normal"/>
-    <w:next w:val="Normal"/>
-    <w:link w:val="Heading1Char"/>
+    <w:basedOn w:val="Standard"/>
+    <w:next w:val="Standard"/>
+    <w:link w:val="berschrift1Zchn"/>
     <w:uiPriority w:val="9"/>
     <w:qFormat/>
     <w:rsid w:val="001F7CD4"/>
@@ -16768,11 +17345,11 @@
       <w:szCs w:val="28"/>
     </w:rPr>
   </w:style>
-  <w:style w:type="paragraph" w:styleId="Heading2">
+  <w:style w:type="paragraph" w:styleId="berschrift2">
     <w:name w:val="heading 2"/>
-    <w:basedOn w:val="Normal"/>
-    <w:next w:val="Normal"/>
-    <w:link w:val="Heading2Char"/>
+    <w:basedOn w:val="Standard"/>
+    <w:next w:val="Standard"/>
+    <w:link w:val="berschrift2Zchn"/>
     <w:uiPriority w:val="9"/>
     <w:unhideWhenUsed/>
     <w:qFormat/>
@@ -16795,11 +17372,11 @@
       <w:szCs w:val="26"/>
     </w:rPr>
   </w:style>
-  <w:style w:type="paragraph" w:styleId="Heading3">
+  <w:style w:type="paragraph" w:styleId="berschrift3">
     <w:name w:val="heading 3"/>
-    <w:basedOn w:val="Normal"/>
-    <w:next w:val="Normal"/>
-    <w:link w:val="Heading3Char"/>
+    <w:basedOn w:val="Standard"/>
+    <w:next w:val="Standard"/>
+    <w:link w:val="berschrift3Zchn"/>
     <w:uiPriority w:val="9"/>
     <w:unhideWhenUsed/>
     <w:qFormat/>
@@ -16821,11 +17398,11 @@
       <w:sz w:val="24"/>
     </w:rPr>
   </w:style>
-  <w:style w:type="paragraph" w:styleId="Heading4">
+  <w:style w:type="paragraph" w:styleId="berschrift4">
     <w:name w:val="heading 4"/>
-    <w:basedOn w:val="Normal"/>
-    <w:next w:val="Normal"/>
-    <w:link w:val="Heading4Char"/>
+    <w:basedOn w:val="Standard"/>
+    <w:next w:val="Standard"/>
+    <w:link w:val="berschrift4Zchn"/>
     <w:uiPriority w:val="9"/>
     <w:unhideWhenUsed/>
     <w:qFormat/>
@@ -16848,11 +17425,11 @@
       <w:sz w:val="24"/>
     </w:rPr>
   </w:style>
-  <w:style w:type="paragraph" w:styleId="Heading5">
+  <w:style w:type="paragraph" w:styleId="berschrift5">
     <w:name w:val="heading 5"/>
-    <w:basedOn w:val="Normal"/>
-    <w:next w:val="Normal"/>
-    <w:link w:val="Heading5Char"/>
+    <w:basedOn w:val="Standard"/>
+    <w:next w:val="Standard"/>
+    <w:link w:val="berschrift5Zchn"/>
     <w:uiPriority w:val="9"/>
     <w:semiHidden/>
     <w:unhideWhenUsed/>
@@ -16872,11 +17449,11 @@
       <w:rFonts w:ascii="Cambria" w:eastAsia="Times New Roman" w:hAnsi="Cambria"/>
     </w:rPr>
   </w:style>
-  <w:style w:type="paragraph" w:styleId="Heading6">
+  <w:style w:type="paragraph" w:styleId="berschrift6">
     <w:name w:val="heading 6"/>
-    <w:basedOn w:val="Normal"/>
-    <w:next w:val="Normal"/>
-    <w:link w:val="Heading6Char"/>
+    <w:basedOn w:val="Standard"/>
+    <w:next w:val="Standard"/>
+    <w:link w:val="berschrift6Zchn"/>
     <w:uiPriority w:val="9"/>
     <w:semiHidden/>
     <w:unhideWhenUsed/>
@@ -16899,11 +17476,11 @@
       <w:color w:val="243F60"/>
     </w:rPr>
   </w:style>
-  <w:style w:type="paragraph" w:styleId="Heading7">
+  <w:style w:type="paragraph" w:styleId="berschrift7">
     <w:name w:val="heading 7"/>
-    <w:basedOn w:val="Normal"/>
-    <w:next w:val="Normal"/>
-    <w:link w:val="Heading7Char"/>
+    <w:basedOn w:val="Standard"/>
+    <w:next w:val="Standard"/>
+    <w:link w:val="berschrift7Zchn"/>
     <w:uiPriority w:val="9"/>
     <w:semiHidden/>
     <w:unhideWhenUsed/>
@@ -16926,11 +17503,11 @@
       <w:color w:val="404040"/>
     </w:rPr>
   </w:style>
-  <w:style w:type="paragraph" w:styleId="Heading8">
+  <w:style w:type="paragraph" w:styleId="berschrift8">
     <w:name w:val="heading 8"/>
-    <w:basedOn w:val="Normal"/>
-    <w:next w:val="Normal"/>
-    <w:link w:val="Heading8Char"/>
+    <w:basedOn w:val="Standard"/>
+    <w:next w:val="Standard"/>
+    <w:link w:val="berschrift8Zchn"/>
     <w:uiPriority w:val="9"/>
     <w:semiHidden/>
     <w:unhideWhenUsed/>
@@ -16953,11 +17530,11 @@
       <w:szCs w:val="20"/>
     </w:rPr>
   </w:style>
-  <w:style w:type="paragraph" w:styleId="Heading9">
+  <w:style w:type="paragraph" w:styleId="berschrift9">
     <w:name w:val="heading 9"/>
-    <w:basedOn w:val="Normal"/>
-    <w:next w:val="Normal"/>
-    <w:link w:val="Heading9Char"/>
+    <w:basedOn w:val="Standard"/>
+    <w:next w:val="Standard"/>
+    <w:link w:val="berschrift9Zchn"/>
     <w:uiPriority w:val="9"/>
     <w:semiHidden/>
     <w:unhideWhenUsed/>
@@ -16982,13 +17559,13 @@
       <w:szCs w:val="20"/>
     </w:rPr>
   </w:style>
-  <w:style w:type="character" w:default="1" w:styleId="DefaultParagraphFont">
+  <w:style w:type="character" w:default="1" w:styleId="Absatz-Standardschriftart">
     <w:name w:val="Default Paragraph Font"/>
     <w:uiPriority w:val="1"/>
     <w:semiHidden/>
     <w:unhideWhenUsed/>
   </w:style>
-  <w:style w:type="table" w:default="1" w:styleId="TableNormal">
+  <w:style w:type="table" w:default="1" w:styleId="NormaleTabelle">
     <w:name w:val="Normal Table"/>
     <w:uiPriority w:val="99"/>
     <w:semiHidden/>
@@ -17003,15 +17580,15 @@
       </w:tblCellMar>
     </w:tblPr>
   </w:style>
-  <w:style w:type="numbering" w:default="1" w:styleId="NoList">
+  <w:style w:type="numbering" w:default="1" w:styleId="KeineListe">
     <w:name w:val="No List"/>
     <w:uiPriority w:val="99"/>
     <w:semiHidden/>
     <w:unhideWhenUsed/>
   </w:style>
-  <w:style w:type="character" w:customStyle="1" w:styleId="Heading1Char">
-    <w:name w:val="Heading 1 Char"/>
-    <w:link w:val="Heading1"/>
+  <w:style w:type="character" w:customStyle="1" w:styleId="berschrift1Zchn">
+    <w:name w:val="Überschrift 1 Zchn"/>
+    <w:link w:val="berschrift1"/>
     <w:uiPriority w:val="9"/>
     <w:rsid w:val="001F7CD4"/>
     <w:rPr>
@@ -17023,9 +17600,9 @@
       <w:lang w:val="en-US" w:eastAsia="en-US"/>
     </w:rPr>
   </w:style>
-  <w:style w:type="character" w:customStyle="1" w:styleId="Heading2Char">
-    <w:name w:val="Heading 2 Char"/>
-    <w:link w:val="Heading2"/>
+  <w:style w:type="character" w:customStyle="1" w:styleId="berschrift2Zchn">
+    <w:name w:val="Überschrift 2 Zchn"/>
+    <w:link w:val="berschrift2"/>
     <w:uiPriority w:val="9"/>
     <w:rsid w:val="00E938BA"/>
     <w:rPr>
@@ -17036,9 +17613,9 @@
       <w:szCs w:val="26"/>
     </w:rPr>
   </w:style>
-  <w:style w:type="character" w:customStyle="1" w:styleId="Heading3Char">
-    <w:name w:val="Heading 3 Char"/>
-    <w:link w:val="Heading3"/>
+  <w:style w:type="character" w:customStyle="1" w:styleId="berschrift3Zchn">
+    <w:name w:val="Überschrift 3 Zchn"/>
+    <w:link w:val="berschrift3"/>
     <w:uiPriority w:val="9"/>
     <w:rsid w:val="00E938BA"/>
     <w:rPr>
@@ -17048,9 +17625,9 @@
       <w:sz w:val="24"/>
     </w:rPr>
   </w:style>
-  <w:style w:type="character" w:customStyle="1" w:styleId="Heading4Char">
-    <w:name w:val="Heading 4 Char"/>
-    <w:link w:val="Heading4"/>
+  <w:style w:type="character" w:customStyle="1" w:styleId="berschrift4Zchn">
+    <w:name w:val="Überschrift 4 Zchn"/>
+    <w:link w:val="berschrift4"/>
     <w:uiPriority w:val="9"/>
     <w:rsid w:val="00E938BA"/>
     <w:rPr>
@@ -17061,9 +17638,9 @@
       <w:sz w:val="24"/>
     </w:rPr>
   </w:style>
-  <w:style w:type="character" w:customStyle="1" w:styleId="Heading5Char">
-    <w:name w:val="Heading 5 Char"/>
-    <w:link w:val="Heading5"/>
+  <w:style w:type="character" w:customStyle="1" w:styleId="berschrift5Zchn">
+    <w:name w:val="Überschrift 5 Zchn"/>
+    <w:link w:val="berschrift5"/>
     <w:uiPriority w:val="9"/>
     <w:semiHidden/>
     <w:rsid w:val="00E938BA"/>
@@ -17071,10 +17648,10 @@
       <w:rFonts w:ascii="Cambria" w:eastAsia="Times New Roman" w:hAnsi="Cambria" w:cs="Times New Roman"/>
     </w:rPr>
   </w:style>
-  <w:style w:type="paragraph" w:styleId="Caption">
+  <w:style w:type="paragraph" w:styleId="Beschriftung">
     <w:name w:val="caption"/>
-    <w:basedOn w:val="Normal"/>
-    <w:next w:val="Normal"/>
+    <w:basedOn w:val="Standard"/>
+    <w:next w:val="Standard"/>
     <w:uiPriority w:val="35"/>
     <w:unhideWhenUsed/>
     <w:qFormat/>
@@ -17089,9 +17666,9 @@
       <w:szCs w:val="18"/>
     </w:rPr>
   </w:style>
-  <w:style w:type="character" w:customStyle="1" w:styleId="Heading6Char">
-    <w:name w:val="Heading 6 Char"/>
-    <w:link w:val="Heading6"/>
+  <w:style w:type="character" w:customStyle="1" w:styleId="berschrift6Zchn">
+    <w:name w:val="Überschrift 6 Zchn"/>
+    <w:link w:val="berschrift6"/>
     <w:uiPriority w:val="9"/>
     <w:semiHidden/>
     <w:rsid w:val="00E938BA"/>
@@ -17102,9 +17679,9 @@
       <w:color w:val="243F60"/>
     </w:rPr>
   </w:style>
-  <w:style w:type="character" w:customStyle="1" w:styleId="Heading7Char">
-    <w:name w:val="Heading 7 Char"/>
-    <w:link w:val="Heading7"/>
+  <w:style w:type="character" w:customStyle="1" w:styleId="berschrift7Zchn">
+    <w:name w:val="Überschrift 7 Zchn"/>
+    <w:link w:val="berschrift7"/>
     <w:uiPriority w:val="9"/>
     <w:semiHidden/>
     <w:rsid w:val="00E938BA"/>
@@ -17115,9 +17692,9 @@
       <w:color w:val="404040"/>
     </w:rPr>
   </w:style>
-  <w:style w:type="character" w:customStyle="1" w:styleId="Heading8Char">
-    <w:name w:val="Heading 8 Char"/>
-    <w:link w:val="Heading8"/>
+  <w:style w:type="character" w:customStyle="1" w:styleId="berschrift8Zchn">
+    <w:name w:val="Überschrift 8 Zchn"/>
+    <w:link w:val="berschrift8"/>
     <w:uiPriority w:val="9"/>
     <w:semiHidden/>
     <w:rsid w:val="00E938BA"/>
@@ -17128,9 +17705,9 @@
       <w:szCs w:val="20"/>
     </w:rPr>
   </w:style>
-  <w:style w:type="character" w:customStyle="1" w:styleId="Heading9Char">
-    <w:name w:val="Heading 9 Char"/>
-    <w:link w:val="Heading9"/>
+  <w:style w:type="character" w:customStyle="1" w:styleId="berschrift9Zchn">
+    <w:name w:val="Überschrift 9 Zchn"/>
+    <w:link w:val="berschrift9"/>
     <w:uiPriority w:val="9"/>
     <w:semiHidden/>
     <w:rsid w:val="00E938BA"/>
@@ -17143,10 +17720,10 @@
       <w:szCs w:val="20"/>
     </w:rPr>
   </w:style>
-  <w:style w:type="paragraph" w:styleId="Header">
+  <w:style w:type="paragraph" w:styleId="Kopfzeile">
     <w:name w:val="header"/>
-    <w:basedOn w:val="Normal"/>
-    <w:link w:val="HeaderChar"/>
+    <w:basedOn w:val="Standard"/>
+    <w:link w:val="KopfzeileZchn"/>
     <w:uiPriority w:val="99"/>
     <w:unhideWhenUsed/>
     <w:rsid w:val="0007273D"/>
@@ -17158,17 +17735,17 @@
       <w:spacing w:line="240" w:lineRule="auto"/>
     </w:pPr>
   </w:style>
-  <w:style w:type="character" w:customStyle="1" w:styleId="HeaderChar">
-    <w:name w:val="Header Char"/>
-    <w:basedOn w:val="DefaultParagraphFont"/>
-    <w:link w:val="Header"/>
+  <w:style w:type="character" w:customStyle="1" w:styleId="KopfzeileZchn">
+    <w:name w:val="Kopfzeile Zchn"/>
+    <w:basedOn w:val="Absatz-Standardschriftart"/>
+    <w:link w:val="Kopfzeile"/>
     <w:uiPriority w:val="99"/>
     <w:rsid w:val="0007273D"/>
   </w:style>
-  <w:style w:type="paragraph" w:styleId="Footer">
+  <w:style w:type="paragraph" w:styleId="Fuzeile">
     <w:name w:val="footer"/>
-    <w:basedOn w:val="Normal"/>
-    <w:link w:val="FooterChar"/>
+    <w:basedOn w:val="Standard"/>
+    <w:link w:val="FuzeileZchn"/>
     <w:uiPriority w:val="99"/>
     <w:unhideWhenUsed/>
     <w:rsid w:val="0007273D"/>
@@ -17180,17 +17757,17 @@
       <w:spacing w:line="240" w:lineRule="auto"/>
     </w:pPr>
   </w:style>
-  <w:style w:type="character" w:customStyle="1" w:styleId="FooterChar">
-    <w:name w:val="Footer Char"/>
-    <w:basedOn w:val="DefaultParagraphFont"/>
-    <w:link w:val="Footer"/>
+  <w:style w:type="character" w:customStyle="1" w:styleId="FuzeileZchn">
+    <w:name w:val="Fußzeile Zchn"/>
+    <w:basedOn w:val="Absatz-Standardschriftart"/>
+    <w:link w:val="Fuzeile"/>
     <w:uiPriority w:val="99"/>
     <w:rsid w:val="0007273D"/>
   </w:style>
-  <w:style w:type="paragraph" w:styleId="BalloonText">
+  <w:style w:type="paragraph" w:styleId="Sprechblasentext">
     <w:name w:val="Balloon Text"/>
-    <w:basedOn w:val="Normal"/>
-    <w:link w:val="BalloonTextChar"/>
+    <w:basedOn w:val="Standard"/>
+    <w:link w:val="SprechblasentextZchn"/>
     <w:uiPriority w:val="99"/>
     <w:semiHidden/>
     <w:unhideWhenUsed/>
@@ -17204,9 +17781,9 @@
       <w:szCs w:val="16"/>
     </w:rPr>
   </w:style>
-  <w:style w:type="character" w:customStyle="1" w:styleId="BalloonTextChar">
-    <w:name w:val="Balloon Text Char"/>
-    <w:link w:val="BalloonText"/>
+  <w:style w:type="character" w:customStyle="1" w:styleId="SprechblasentextZchn">
+    <w:name w:val="Sprechblasentext Zchn"/>
+    <w:link w:val="Sprechblasentext"/>
     <w:uiPriority w:val="99"/>
     <w:semiHidden/>
     <w:rsid w:val="0007273D"/>
@@ -17216,7 +17793,7 @@
       <w:szCs w:val="16"/>
     </w:rPr>
   </w:style>
-  <w:style w:type="paragraph" w:styleId="NoSpacing">
+  <w:style w:type="paragraph" w:styleId="KeinLeerraum">
     <w:name w:val="No Spacing"/>
     <w:uiPriority w:val="1"/>
     <w:qFormat/>
@@ -17229,7 +17806,7 @@
   </w:style>
   <w:style w:type="table" w:customStyle="1" w:styleId="Tabellengitternetz">
     <w:name w:val="Tabellengitternetz"/>
-    <w:basedOn w:val="TableNormal"/>
+    <w:basedOn w:val="NormaleTabelle"/>
     <w:uiPriority w:val="59"/>
     <w:rsid w:val="00C325E1"/>
     <w:tblPr>
@@ -17250,10 +17827,10 @@
       </w:tblCellMar>
     </w:tblPr>
   </w:style>
-  <w:style w:type="paragraph" w:styleId="TOC1">
+  <w:style w:type="paragraph" w:styleId="Verzeichnis1">
     <w:name w:val="toc 1"/>
-    <w:basedOn w:val="Normal"/>
-    <w:next w:val="Normal"/>
+    <w:basedOn w:val="Standard"/>
+    <w:next w:val="Standard"/>
     <w:autoRedefine/>
     <w:uiPriority w:val="39"/>
     <w:unhideWhenUsed/>
@@ -17270,10 +17847,10 @@
       <w:szCs w:val="20"/>
     </w:rPr>
   </w:style>
-  <w:style w:type="paragraph" w:styleId="TOC2">
+  <w:style w:type="paragraph" w:styleId="Verzeichnis2">
     <w:name w:val="toc 2"/>
-    <w:basedOn w:val="Normal"/>
-    <w:next w:val="Normal"/>
+    <w:basedOn w:val="Standard"/>
+    <w:next w:val="Standard"/>
     <w:autoRedefine/>
     <w:uiPriority w:val="39"/>
     <w:unhideWhenUsed/>
@@ -17288,10 +17865,10 @@
       <w:szCs w:val="20"/>
     </w:rPr>
   </w:style>
-  <w:style w:type="paragraph" w:styleId="TOC3">
+  <w:style w:type="paragraph" w:styleId="Verzeichnis3">
     <w:name w:val="toc 3"/>
-    <w:basedOn w:val="Normal"/>
-    <w:next w:val="Normal"/>
+    <w:basedOn w:val="Standard"/>
+    <w:next w:val="Standard"/>
     <w:autoRedefine/>
     <w:uiPriority w:val="39"/>
     <w:unhideWhenUsed/>
@@ -17307,10 +17884,10 @@
       <w:szCs w:val="20"/>
     </w:rPr>
   </w:style>
-  <w:style w:type="paragraph" w:styleId="TOC4">
+  <w:style w:type="paragraph" w:styleId="Verzeichnis4">
     <w:name w:val="toc 4"/>
-    <w:basedOn w:val="Normal"/>
-    <w:next w:val="Normal"/>
+    <w:basedOn w:val="Standard"/>
+    <w:next w:val="Standard"/>
     <w:autoRedefine/>
     <w:uiPriority w:val="39"/>
     <w:unhideWhenUsed/>
@@ -17324,10 +17901,10 @@
       <w:szCs w:val="18"/>
     </w:rPr>
   </w:style>
-  <w:style w:type="paragraph" w:styleId="TOC5">
+  <w:style w:type="paragraph" w:styleId="Verzeichnis5">
     <w:name w:val="toc 5"/>
-    <w:basedOn w:val="Normal"/>
-    <w:next w:val="Normal"/>
+    <w:basedOn w:val="Standard"/>
+    <w:next w:val="Standard"/>
     <w:autoRedefine/>
     <w:uiPriority w:val="39"/>
     <w:unhideWhenUsed/>
@@ -17341,10 +17918,10 @@
       <w:szCs w:val="18"/>
     </w:rPr>
   </w:style>
-  <w:style w:type="paragraph" w:styleId="TOC6">
+  <w:style w:type="paragraph" w:styleId="Verzeichnis6">
     <w:name w:val="toc 6"/>
-    <w:basedOn w:val="Normal"/>
-    <w:next w:val="Normal"/>
+    <w:basedOn w:val="Standard"/>
+    <w:next w:val="Standard"/>
     <w:autoRedefine/>
     <w:uiPriority w:val="39"/>
     <w:unhideWhenUsed/>
@@ -17358,10 +17935,10 @@
       <w:szCs w:val="18"/>
     </w:rPr>
   </w:style>
-  <w:style w:type="paragraph" w:styleId="TOC7">
+  <w:style w:type="paragraph" w:styleId="Verzeichnis7">
     <w:name w:val="toc 7"/>
-    <w:basedOn w:val="Normal"/>
-    <w:next w:val="Normal"/>
+    <w:basedOn w:val="Standard"/>
+    <w:next w:val="Standard"/>
     <w:autoRedefine/>
     <w:uiPriority w:val="39"/>
     <w:unhideWhenUsed/>
@@ -17375,10 +17952,10 @@
       <w:szCs w:val="18"/>
     </w:rPr>
   </w:style>
-  <w:style w:type="paragraph" w:styleId="TOC8">
+  <w:style w:type="paragraph" w:styleId="Verzeichnis8">
     <w:name w:val="toc 8"/>
-    <w:basedOn w:val="Normal"/>
-    <w:next w:val="Normal"/>
+    <w:basedOn w:val="Standard"/>
+    <w:next w:val="Standard"/>
     <w:autoRedefine/>
     <w:uiPriority w:val="39"/>
     <w:unhideWhenUsed/>
@@ -17392,10 +17969,10 @@
       <w:szCs w:val="18"/>
     </w:rPr>
   </w:style>
-  <w:style w:type="paragraph" w:styleId="TOC9">
+  <w:style w:type="paragraph" w:styleId="Verzeichnis9">
     <w:name w:val="toc 9"/>
-    <w:basedOn w:val="Normal"/>
-    <w:next w:val="Normal"/>
+    <w:basedOn w:val="Standard"/>
+    <w:next w:val="Standard"/>
     <w:autoRedefine/>
     <w:uiPriority w:val="39"/>
     <w:unhideWhenUsed/>
@@ -17419,17 +17996,17 @@
       <w:u w:val="single"/>
     </w:rPr>
   </w:style>
-  <w:style w:type="paragraph" w:styleId="TableofFigures">
+  <w:style w:type="paragraph" w:styleId="Abbildungsverzeichnis">
     <w:name w:val="table of figures"/>
-    <w:basedOn w:val="Normal"/>
-    <w:next w:val="Normal"/>
+    <w:basedOn w:val="Standard"/>
+    <w:next w:val="Standard"/>
     <w:uiPriority w:val="99"/>
     <w:unhideWhenUsed/>
     <w:rsid w:val="00A54E33"/>
   </w:style>
-  <w:style w:type="table" w:styleId="TableGrid">
+  <w:style w:type="table" w:styleId="Tabellenraster">
     <w:name w:val="Table Grid"/>
-    <w:basedOn w:val="TableNormal"/>
+    <w:basedOn w:val="NormaleTabelle"/>
     <w:uiPriority w:val="59"/>
     <w:rsid w:val="00BD2FEC"/>
     <w:tblPr>
@@ -17450,9 +18027,9 @@
       </w:tblCellMar>
     </w:tblPr>
   </w:style>
-  <w:style w:type="table" w:styleId="LightShading-Accent1">
+  <w:style w:type="table" w:styleId="HelleSchattierung-Akzent1">
     <w:name w:val="Light Shading Accent 1"/>
-    <w:basedOn w:val="TableNormal"/>
+    <w:basedOn w:val="NormaleTabelle"/>
     <w:uiPriority w:val="60"/>
     <w:rsid w:val="00BD2FEC"/>
     <w:rPr>
@@ -17550,9 +18127,9 @@
       </w:tcPr>
     </w:tblStylePr>
   </w:style>
-  <w:style w:type="paragraph" w:styleId="ListParagraph">
+  <w:style w:type="paragraph" w:styleId="Listenabsatz">
     <w:name w:val="List Paragraph"/>
-    <w:basedOn w:val="Normal"/>
+    <w:basedOn w:val="Standard"/>
     <w:uiPriority w:val="34"/>
     <w:qFormat/>
     <w:rsid w:val="006C2CF5"/>
@@ -17854,7 +18431,7 @@
 </file>
 
 <file path=customXml/itemProps1.xml><?xml version="1.0" encoding="utf-8"?>
-<ds:datastoreItem xmlns:ds="http://schemas.openxmlformats.org/officeDocument/2006/customXml" ds:itemID="{05567B07-666F-EE48-B2C9-B5B008A01D81}">
+<ds:datastoreItem xmlns:ds="http://schemas.openxmlformats.org/officeDocument/2006/customXml" ds:itemID="{629F19B9-EBE1-4666-B28E-BDED962FDA33}">
   <ds:schemaRefs>
     <ds:schemaRef ds:uri="http://schemas.openxmlformats.org/officeDocument/2006/bibliography"/>
   </ds:schemaRefs>

</xml_diff>

<commit_message>
further development of tac report
</commit_message>
<xml_diff>
--- a/documentation/AgentSystems_TacReport_Neher_Buettiker.docx
+++ b/documentation/AgentSystems_TacReport_Neher_Buettiker.docx
@@ -242,17 +242,8 @@
           <w:sz w:val="40"/>
           <w:szCs w:val="40"/>
         </w:rPr>
-        <w:t xml:space="preserve">Marie </w:t>
-      </w:r>
-      <w:proofErr w:type="spellStart"/>
-      <w:r>
-        <w:rPr>
-          <w:sz w:val="40"/>
-          <w:szCs w:val="40"/>
-        </w:rPr>
-        <w:t>Persson</w:t>
-      </w:r>
-      <w:proofErr w:type="spellEnd"/>
+        <w:t>Marie Persson</w:t>
+      </w:r>
     </w:p>
     <w:p>
       <w:pPr>
@@ -2089,8 +2080,6 @@
       <w:r>
         <w:fldChar w:fldCharType="end"/>
       </w:r>
-      <w:bookmarkStart w:id="0" w:name="_GoBack"/>
-      <w:bookmarkEnd w:id="0"/>
     </w:p>
     <w:p>
       <w:r>
@@ -2101,12 +2090,12 @@
       <w:pPr>
         <w:pStyle w:val="berschrift1"/>
       </w:pPr>
-      <w:bookmarkStart w:id="1" w:name="_Toc350002703"/>
+      <w:bookmarkStart w:id="0" w:name="_Toc350002703"/>
       <w:r>
         <w:lastRenderedPageBreak/>
         <w:t>Introduction</w:t>
       </w:r>
-      <w:bookmarkEnd w:id="1"/>
+      <w:bookmarkEnd w:id="0"/>
     </w:p>
     <w:p>
       <w:r>
@@ -2123,11 +2112,11 @@
       <w:pPr>
         <w:pStyle w:val="berschrift1"/>
       </w:pPr>
-      <w:bookmarkStart w:id="2" w:name="_Toc350002704"/>
+      <w:bookmarkStart w:id="1" w:name="_Toc350002704"/>
       <w:r>
         <w:t>Purpose of Agent System</w:t>
       </w:r>
-      <w:bookmarkEnd w:id="2"/>
+      <w:bookmarkEnd w:id="1"/>
     </w:p>
     <w:p>
       <w:r>
@@ -2158,15 +2147,7 @@
         <w:t>This report, as well as the implementation of Tacy itself was</w:t>
       </w:r>
       <w:r>
-        <w:t xml:space="preserve"> created in the context of the course “Agent Systems” at the </w:t>
-      </w:r>
-      <w:proofErr w:type="spellStart"/>
-      <w:r>
-        <w:t>Blekinge</w:t>
-      </w:r>
-      <w:proofErr w:type="spellEnd"/>
-      <w:r>
-        <w:t xml:space="preserve"> Institute of Technology.</w:t>
+        <w:t xml:space="preserve"> created in the context of the course “Agent Systems” at the Blekinge Institute of Technology.</w:t>
       </w:r>
       <w:r>
         <w:t xml:space="preserve"> The aim of this assignment was to develop a strategy</w:t>
@@ -2185,11 +2166,11 @@
       <w:pPr>
         <w:pStyle w:val="berschrift1"/>
       </w:pPr>
-      <w:bookmarkStart w:id="3" w:name="_Toc350002705"/>
+      <w:bookmarkStart w:id="2" w:name="_Toc350002705"/>
       <w:r>
         <w:t>Process</w:t>
       </w:r>
-      <w:bookmarkEnd w:id="3"/>
+      <w:bookmarkEnd w:id="2"/>
     </w:p>
     <w:p>
       <w:r>
@@ -2255,13 +2236,8 @@
       <w:r>
         <w:t xml:space="preserve"> </w:t>
       </w:r>
-      <w:proofErr w:type="spellStart"/>
-      <w:r>
-        <w:t>AgentWare</w:t>
-      </w:r>
-      <w:proofErr w:type="spellEnd"/>
-      <w:r>
-        <w:t xml:space="preserve"> was</w:t>
+      <w:r>
+        <w:t>AgentWare was</w:t>
       </w:r>
       <w:r>
         <w:t xml:space="preserve"> set up (just integer values</w:t>
@@ -2275,16 +2251,11 @@
       <w:r>
         <w:t xml:space="preserve"> </w:t>
       </w:r>
-      <w:proofErr w:type="spellStart"/>
       <w:r>
         <w:t>E</w:t>
       </w:r>
       <w:r>
-        <w:t>nums</w:t>
-      </w:r>
-      <w:proofErr w:type="spellEnd"/>
-      <w:r>
-        <w:t xml:space="preserve"> and </w:t>
+        <w:t xml:space="preserve">nums and </w:t>
       </w:r>
       <w:r>
         <w:t>C</w:t>
@@ -2302,13 +2273,8 @@
         <w:t xml:space="preserve"> some parts of the</w:t>
       </w:r>
       <w:r>
-        <w:t xml:space="preserve"> </w:t>
-      </w:r>
-      <w:proofErr w:type="spellStart"/>
-      <w:r>
-        <w:t>AgentWare</w:t>
-      </w:r>
-      <w:proofErr w:type="spellEnd"/>
+        <w:t xml:space="preserve"> AgentWare</w:t>
+      </w:r>
       <w:r>
         <w:t xml:space="preserve"> implementation itself before</w:t>
       </w:r>
@@ -2326,22 +2292,22 @@
       <w:pPr>
         <w:pStyle w:val="berschrift1"/>
       </w:pPr>
-      <w:bookmarkStart w:id="4" w:name="_Toc350002706"/>
+      <w:bookmarkStart w:id="3" w:name="_Toc350002706"/>
       <w:r>
         <w:lastRenderedPageBreak/>
         <w:t>Design Strategy</w:t>
       </w:r>
-      <w:bookmarkEnd w:id="4"/>
+      <w:bookmarkEnd w:id="3"/>
     </w:p>
     <w:p>
       <w:pPr>
         <w:pStyle w:val="berschrift2"/>
       </w:pPr>
-      <w:bookmarkStart w:id="5" w:name="_Toc350002707"/>
+      <w:bookmarkStart w:id="4" w:name="_Toc350002707"/>
       <w:r>
         <w:t>Introduction</w:t>
       </w:r>
-      <w:bookmarkEnd w:id="5"/>
+      <w:bookmarkEnd w:id="4"/>
     </w:p>
     <w:p/>
     <w:p>
@@ -2585,37 +2551,63 @@
         <w:t>* Entertainment Ticket</w:t>
       </w:r>
       <w:r>
-        <w:t>s are traded between the Agents,</w:t>
-      </w:r>
+        <w:t>s are traded between</w:t>
+      </w:r>
+      <w:r>
+        <w:t xml:space="preserve"> the</w:t>
+      </w:r>
+      <w:bookmarkStart w:id="5" w:name="_GoBack"/>
+      <w:bookmarkEnd w:id="5"/>
       <w:r>
         <w:t xml:space="preserve"> </w:t>
       </w:r>
       <w:r>
-        <w:t>therefore</w:t>
+        <w:t>a</w:t>
+      </w:r>
+      <w:r>
+        <w:t>gents</w:t>
+      </w:r>
+      <w:r>
+        <w:t>,</w:t>
+      </w:r>
+      <w:r>
+        <w:t xml:space="preserve"> which is why </w:t>
+      </w:r>
+      <w:r>
+        <w:t>a free m</w:t>
+      </w:r>
+      <w:r>
+        <w:t>arket</w:t>
+      </w:r>
+      <w:r>
+        <w:t xml:space="preserve"> develo</w:t>
+      </w:r>
+      <w:r>
+        <w:t>p</w:t>
+      </w:r>
+      <w:r>
+        <w:t>ment</w:t>
+      </w:r>
+      <w:r>
+        <w:t>,</w:t>
       </w:r>
       <w:r>
         <w:t xml:space="preserve"> </w:t>
       </w:r>
       <w:r>
-        <w:t>a free m</w:t>
-      </w:r>
-      <w:r>
-        <w:t>arket</w:t>
-      </w:r>
-      <w:r>
-        <w:t xml:space="preserve"> development</w:t>
-      </w:r>
-      <w:r>
-        <w:t xml:space="preserve"> </w:t>
+        <w:t>which depends</w:t>
+      </w:r>
+      <w:r>
+        <w:t xml:space="preserve"> on supply and demand</w:t>
+      </w:r>
+      <w:r>
+        <w:t xml:space="preserve">, </w:t>
       </w:r>
       <w:r>
         <w:t xml:space="preserve">has </w:t>
       </w:r>
       <w:r>
-        <w:t>to be expected, depending on supply and demand.</w:t>
-      </w:r>
-      <w:r>
-        <w:t xml:space="preserve"> </w:t>
+        <w:t>to be expected.</w:t>
       </w:r>
     </w:p>
     <w:p>
@@ -2771,43 +2763,19 @@
     <w:p/>
     <w:p>
       <w:r>
-        <w:t>Tickets prices tend to rise over time, but there is still a remarkable chance in the beginning of the game for prices to decline. In order to take advantage of the described facts above, we p</w:t>
-      </w:r>
-      <w:r>
-        <w:t xml:space="preserve">lace </w:t>
-      </w:r>
-      <w:r>
-        <w:t xml:space="preserve">flight </w:t>
-      </w:r>
-      <w:r>
-        <w:t xml:space="preserve">bids </w:t>
-      </w:r>
-      <w:r>
-        <w:t xml:space="preserve">at the beginning of the game </w:t>
-      </w:r>
-      <w:r>
-        <w:t>beneath the ask price with an offset of 50.</w:t>
-      </w:r>
-      <w:r>
-        <w:t xml:space="preserve"> We analyzed that price fall of 50 is not that uncommon, which is why we choose that offset.</w:t>
-      </w:r>
-      <w:r>
-        <w:t xml:space="preserve"> So t</w:t>
-      </w:r>
-      <w:r>
-        <w:t xml:space="preserve">his means our bids won’t match at first and become pending bids. </w:t>
-      </w:r>
-      <w:r>
-        <w:t>If a pending bid of ours didn’t match after 3 minutes we will withdraw it and replace it by a bid that will match imm</w:t>
-      </w:r>
-      <w:r>
-        <w:t>e</w:t>
-      </w:r>
-      <w:r>
-        <w:t xml:space="preserve">diately. This is because we figured that after 3 minutes into the game waiting for flight prices drops is too risky. Furthermore, </w:t>
-      </w:r>
-      <w:r>
-        <w:t xml:space="preserve">if the price quotes of an auction rises more than 20 percent we will withdraw the pending bid and buy the flight immediately even if the 3 minutes mark haven’t been passed. </w:t>
+        <w:t>Tickets prices tend to rise over time, but there is still a little chance in the beginning of the game for prices to decline. In order to take advantage of the described facts above, we place flight bids at the beginning of the game beneath the ask price with an offset of $15. We an</w:t>
+      </w:r>
+      <w:r>
+        <w:t>a</w:t>
+      </w:r>
+      <w:r>
+        <w:t>lyzed that price falls of $15 is not that uncommon, which is why we choose that offset. So this means our bids won’t match at first and become pending bids. If a pending bid of ours didn’t match after 3 minutes we will withdraw it and replace it by a bid that will match immediately. This is because we figured that after 3 minutes into the game waiting for flight prices drops is too risky. Furthermore, if the price quotes of an auction raise more than $15 we will withdraw the pending bid and buy the flight immediately even if the 3 minutes mark haven’t been passed. This way we minimized the risk of overpaying for flights.</w:t>
+      </w:r>
+    </w:p>
+    <w:p/>
+    <w:p>
+      <w:r>
+        <w:t>We are aware that in flight auctions there isn’t much money saving potential. Nevertheless, we try to optimize our score wherever we can.</w:t>
       </w:r>
     </w:p>
     <w:p/>
@@ -2839,7 +2807,14 @@
       </w:r>
       <w:bookmarkEnd w:id="7"/>
     </w:p>
-    <w:p/>
+    <w:p>
+      <w:pPr>
+        <w:pStyle w:val="berschrift3"/>
+      </w:pPr>
+      <w:r>
+        <w:t>Introduction</w:t>
+      </w:r>
+    </w:p>
     <w:p>
       <w:r>
         <w:t>Hotel auctions are one-sided as well. There are just two hotels selling</w:t>
@@ -2887,15 +2862,7 @@
         <w:t>period</w:t>
       </w:r>
       <w:r>
-        <w:t xml:space="preserve"> of 3 days in </w:t>
-      </w:r>
-      <w:proofErr w:type="spellStart"/>
-      <w:r>
-        <w:t>TACCity</w:t>
-      </w:r>
-      <w:proofErr w:type="spellEnd"/>
-      <w:r>
-        <w:t xml:space="preserve"> would mean that there is a</w:t>
+        <w:t xml:space="preserve"> of 3 days in TACCity would mean that there is a</w:t>
       </w:r>
       <w:r>
         <w:t>n</w:t>
@@ -3010,16 +2977,6 @@
         <w:t>Rather invest more money in hotels than taking the risk of not-feasible packages</w:t>
       </w:r>
     </w:p>
-    <w:p>
-      <w:pPr>
-        <w:pStyle w:val="Listenabsatz"/>
-        <w:numPr>
-          <w:ilvl w:val="0"/>
-          <w:numId w:val="15"/>
-        </w:numPr>
-      </w:pPr>
-    </w:p>
-    <w:p/>
     <w:p/>
     <w:p>
       <w:r>
@@ -3191,13 +3148,18 @@
         <w:t>for another client.</w:t>
       </w:r>
     </w:p>
-    <w:p/>
     <w:p>
       <w:r>
         <w:t>We conclude that it is worth trying</w:t>
       </w:r>
       <w:r>
-        <w:t xml:space="preserve"> to rescue a package.</w:t>
+        <w:t xml:space="preserve"> to rescue a package. Nevertheless, it is it a complex pro</w:t>
+      </w:r>
+      <w:r>
+        <w:t>b</w:t>
+      </w:r>
+      <w:r>
+        <w:t>lem, which we might not be able to solve due to time constraints.</w:t>
       </w:r>
       <w:r>
         <w:t xml:space="preserve"> </w:t>
@@ -3205,76 +3167,45 @@
     </w:p>
     <w:p/>
     <w:p>
-      <w:r>
-        <w:t xml:space="preserve">The fact that hotel auctions close randomly makes the attempt to predict the closure of them pointless. </w:t>
+      <w:pPr>
+        <w:pStyle w:val="berschrift3"/>
+      </w:pPr>
+      <w:r>
+        <w:t>Hotel types</w:t>
+      </w:r>
+    </w:p>
+    <w:p>
+      <w:r>
+        <w:t xml:space="preserve">We primary focused our attention to the strategy of deciding which type of hotel we should buy. We assume better hotel rooms (TT) to be more expensive. In order to determine if it makes sense </w:t>
+      </w:r>
+      <w:r>
+        <w:t xml:space="preserve">for a client </w:t>
+      </w:r>
+      <w:r>
+        <w:t>to invest</w:t>
+      </w:r>
+      <w:r>
+        <w:t xml:space="preserve"> in</w:t>
+      </w:r>
+      <w:r>
+        <w:t xml:space="preserve"> TT rooms</w:t>
+      </w:r>
+      <w:r>
+        <w:t xml:space="preserve"> we calculate the total hypothetical costs for the client staying in TT or SS. We then subtract the total SS cost from the total TT cost. This difference represents the additional costs for the client to stay in the TT hotel during his trip. Since the premium hotel value (HP) is just granted once for the whole trip, we then compare the HP with the additional costs. The Premium Value has to be at least $30 higher than the additional costs. If so we the client agent will request TT hotel rooms, if not SS. </w:t>
+      </w:r>
+      <w:r>
+        <w:t>Furthermore, we figured that it generally makes more sense investing in TT rooms if a client trip is short rather than long. That is why we added a precondition to our calculation. If the client needs more than 2 rooms for his trip to get feasible, he will automatically skip the calculations and request cheap hotel rooms.</w:t>
       </w:r>
     </w:p>
     <w:p/>
     <w:p>
-      <w:r>
-        <w:t xml:space="preserve">Concerning the premium value for the TT (HP) we figured that it makes no sense to buy a TT room if </w:t>
-      </w:r>
-      <w:r>
-        <w:t>a client’s</w:t>
-      </w:r>
-      <w:r>
-        <w:t xml:space="preserve"> HP is </w:t>
-      </w:r>
-      <w:r>
-        <w:t xml:space="preserve">not </w:t>
-      </w:r>
-      <w:r>
-        <w:t xml:space="preserve">higher than any current TT room ask price. </w:t>
-      </w:r>
-      <w:r>
-        <w:t xml:space="preserve">However, we might end up buying a TT room anyway because there are no others anymore. </w:t>
+      <w:pPr>
+        <w:pStyle w:val="berschrift3"/>
+      </w:pPr>
+      <w:r>
+        <w:t>Pricing / Bidding</w:t>
       </w:r>
     </w:p>
-    <w:p/>
-    <w:p/>
-    <w:p>
-      <w:r>
-        <w:rPr>
-          <w:noProof/>
-        </w:rPr>
-        <w:drawing>
-          <wp:inline distT="0" distB="0" distL="0" distR="0" wp14:anchorId="6E5E8F5A" wp14:editId="3CAE6376">
-            <wp:extent cx="4342857" cy="952381"/>
-            <wp:effectExtent l="0" t="0" r="635" b="635"/>
-            <wp:docPr id="2" name="Grafik 2"/>
-            <wp:cNvGraphicFramePr>
-              <a:graphicFrameLocks xmlns:a="http://schemas.openxmlformats.org/drawingml/2006/main" noChangeAspect="1"/>
-            </wp:cNvGraphicFramePr>
-            <a:graphic xmlns:a="http://schemas.openxmlformats.org/drawingml/2006/main">
-              <a:graphicData uri="http://schemas.openxmlformats.org/drawingml/2006/picture">
-                <pic:pic xmlns:pic="http://schemas.openxmlformats.org/drawingml/2006/picture">
-                  <pic:nvPicPr>
-                    <pic:cNvPr id="0" name=""/>
-                    <pic:cNvPicPr/>
-                  </pic:nvPicPr>
-                  <pic:blipFill>
-                    <a:blip r:embed="rId10"/>
-                    <a:stretch>
-                      <a:fillRect/>
-                    </a:stretch>
-                  </pic:blipFill>
-                  <pic:spPr>
-                    <a:xfrm>
-                      <a:off x="0" y="0"/>
-                      <a:ext cx="4342857" cy="952381"/>
-                    </a:xfrm>
-                    <a:prstGeom prst="rect">
-                      <a:avLst/>
-                    </a:prstGeom>
-                  </pic:spPr>
-                </pic:pic>
-              </a:graphicData>
-            </a:graphic>
-          </wp:inline>
-        </w:drawing>
-      </w:r>
-    </w:p>
-    <w:p/>
     <w:p>
       <w:pPr>
         <w:spacing w:line="240" w:lineRule="auto"/>
@@ -3288,6 +3219,9 @@
         </w:rPr>
       </w:pPr>
       <w:r>
+        <w:t xml:space="preserve">The fact that hotel auctions close randomly makes the attempt to predict the closure of them pointless. </w:t>
+      </w:r>
+      <w:r>
         <w:br w:type="page"/>
       </w:r>
     </w:p>
@@ -3302,7 +3236,14 @@
       </w:r>
       <w:bookmarkEnd w:id="8"/>
     </w:p>
-    <w:p/>
+    <w:p>
+      <w:pPr>
+        <w:pStyle w:val="berschrift3"/>
+      </w:pPr>
+      <w:r>
+        <w:t>Introduction</w:t>
+      </w:r>
+    </w:p>
     <w:p>
       <w:r>
         <w:t xml:space="preserve">Entertainment auctions are the only </w:t>
@@ -3339,8 +3280,8 @@
     <w:p>
       <w:pPr>
         <w:sectPr>
-          <w:headerReference w:type="default" r:id="rId11"/>
-          <w:footerReference w:type="default" r:id="rId12"/>
+          <w:headerReference w:type="default" r:id="rId10"/>
+          <w:footerReference w:type="default" r:id="rId11"/>
           <w:pgSz w:w="11906" w:h="16838"/>
           <w:pgMar w:top="1417" w:right="1417" w:bottom="1134" w:left="1417" w:header="708" w:footer="708" w:gutter="0"/>
           <w:cols w:space="708"/>
@@ -13716,12 +13657,6 @@
         </w:tc>
       </w:tr>
     </w:tbl>
-    <w:p>
-      <w:pPr>
-        <w:spacing w:line="240" w:lineRule="auto"/>
-        <w:jc w:val="left"/>
-      </w:pPr>
-    </w:p>
     <w:p>
       <w:pPr>
         <w:spacing w:line="240" w:lineRule="auto"/>
@@ -13750,12 +13685,13 @@
     </w:p>
     <w:p>
       <w:pPr>
+        <w:pStyle w:val="berschrift3"/>
         <w:spacing w:line="240" w:lineRule="auto"/>
         <w:jc w:val="left"/>
       </w:pPr>
       <w:r>
         <w:lastRenderedPageBreak/>
-        <w:t xml:space="preserve">At the beginning of the game we analyze which tickets we can use and which we don’t. </w:t>
+        <w:t>Premium value</w:t>
       </w:r>
     </w:p>
     <w:p>
@@ -13764,10 +13700,116 @@
         <w:jc w:val="left"/>
       </w:pPr>
       <w:r>
-        <w:t>We send sell bids for all tickets we don’</w:t>
-      </w:r>
-      <w:r>
-        <w:t>t need….</w:t>
+        <w:t xml:space="preserve">Entertainment events </w:t>
+      </w:r>
+      <w:r>
+        <w:t xml:space="preserve">contain </w:t>
+      </w:r>
+      <w:r>
+        <w:t>no risk of making a package unfeasible</w:t>
+      </w:r>
+      <w:r>
+        <w:t xml:space="preserve">. </w:t>
+      </w:r>
+      <w:r>
+        <w:t>They</w:t>
+      </w:r>
+      <w:r>
+        <w:t xml:space="preserve"> just represent a c</w:t>
+      </w:r>
+      <w:r>
+        <w:t xml:space="preserve">hance to increase a </w:t>
+      </w:r>
+      <w:r>
+        <w:t>client’s</w:t>
+      </w:r>
+      <w:r>
+        <w:t xml:space="preserve"> utility.</w:t>
+      </w:r>
+      <w:r>
+        <w:t xml:space="preserve"> Since the premium values for the entertainment events is a final value between $0 and $200 it makes no sense to sell entertainment tickets for more than $200 and obviously there is also no point of buying event tickets which are more expe</w:t>
+      </w:r>
+      <w:r>
+        <w:t>n</w:t>
+      </w:r>
+      <w:r>
+        <w:t>sive than $200</w:t>
+      </w:r>
+      <w:r>
+        <w:t xml:space="preserve">. Or more precisely: </w:t>
+      </w:r>
+    </w:p>
+    <w:p>
+      <w:pPr>
+        <w:spacing w:line="240" w:lineRule="auto"/>
+        <w:jc w:val="left"/>
+      </w:pPr>
+    </w:p>
+    <w:p>
+      <w:pPr>
+        <w:spacing w:line="240" w:lineRule="auto"/>
+        <w:jc w:val="left"/>
+      </w:pPr>
+      <w:r>
+        <w:t>If a client’s premium event value is not higher than any current ask price for the correspon</w:t>
+      </w:r>
+      <w:r>
+        <w:t>d</w:t>
+      </w:r>
+      <w:r>
+        <w:t>ing event there is no point of buying this ticket.</w:t>
+      </w:r>
+      <w:r>
+        <w:t xml:space="preserve"> </w:t>
+      </w:r>
+      <w:r>
+        <w:t>In order to determine which tickets are worth buying every client generates a list consisting out of all entertainment auctions and their cu</w:t>
+      </w:r>
+      <w:r>
+        <w:t>r</w:t>
+      </w:r>
+      <w:r>
+        <w:t>rent value for the client.</w:t>
+      </w:r>
+      <w:r>
+        <w:t xml:space="preserve"> The current value is calculated by subtracting the current askprice from the corresponding premium value of the client.</w:t>
+      </w:r>
+      <w:r>
+        <w:t xml:space="preserve"> The list is then sorted by the values. </w:t>
+      </w:r>
+      <w:r>
+        <w:t xml:space="preserve">A </w:t>
+      </w:r>
+      <w:r>
+        <w:lastRenderedPageBreak/>
+        <w:t xml:space="preserve">client afterwards goes through every entry in </w:t>
+      </w:r>
+      <w:r>
+        <w:t xml:space="preserve">the list </w:t>
+      </w:r>
+      <w:r>
+        <w:t>(starting at the auction with the highest value) and checks if the day of the auction is a day on which the client still misses an ente</w:t>
+      </w:r>
+      <w:r>
+        <w:t>r</w:t>
+      </w:r>
+      <w:r>
+        <w:t xml:space="preserve">tainment event. </w:t>
+      </w:r>
+      <w:r>
+        <w:t xml:space="preserve">This </w:t>
+      </w:r>
+      <w:r>
+        <w:t>dynamic</w:t>
+      </w:r>
+      <w:r>
+        <w:t xml:space="preserve"> solution gives us the opportunity of flexibility within the dyna</w:t>
+      </w:r>
+      <w:r>
+        <w:t>m</w:t>
+      </w:r>
+      <w:r>
+        <w:t>ic entertainment market.</w:t>
       </w:r>
     </w:p>
     <w:p>
@@ -13784,47 +13826,31 @@
     </w:p>
     <w:p>
       <w:pPr>
+        <w:pStyle w:val="berschrift3"/>
+      </w:pPr>
+      <w:r>
+        <w:t>Pricing / Bidding</w:t>
+      </w:r>
+    </w:p>
+    <w:p>
+      <w:pPr>
         <w:spacing w:line="240" w:lineRule="auto"/>
         <w:jc w:val="left"/>
       </w:pPr>
       <w:r>
-        <w:t xml:space="preserve">Entertainment events </w:t>
-      </w:r>
-      <w:r>
-        <w:t xml:space="preserve">contain </w:t>
-      </w:r>
-      <w:r>
-        <w:t>no risk of making a package unfeasible</w:t>
-      </w:r>
-      <w:r>
-        <w:t xml:space="preserve">. </w:t>
-      </w:r>
-      <w:r>
-        <w:t>They</w:t>
-      </w:r>
-      <w:r>
-        <w:t xml:space="preserve"> just represent a c</w:t>
-      </w:r>
-      <w:r>
-        <w:t xml:space="preserve">hance to increase a </w:t>
-      </w:r>
-      <w:r>
-        <w:t>client’s</w:t>
-      </w:r>
-      <w:r>
-        <w:t xml:space="preserve"> utility.</w:t>
-      </w:r>
-      <w:r>
-        <w:t xml:space="preserve"> Since the premium values for the entertainment events is a final value between $0 and $200 it makes no sense to sell entertainment tickets for more than $200 and obviously there is also no point of buying event tickets which are more expe</w:t>
-      </w:r>
-      <w:r>
-        <w:t>n</w:t>
-      </w:r>
-      <w:r>
-        <w:t>sive than $200</w:t>
-      </w:r>
-      <w:r>
-        <w:t xml:space="preserve">. Or more precisely: </w:t>
+        <w:t>Since Entertainment auctions are double sided auctions we want to make use</w:t>
+      </w:r>
+      <w:r>
+        <w:t xml:space="preserve"> of the pending bids once more. Such a pending bid could get matched by another </w:t>
+      </w:r>
+      <w:r>
+        <w:t xml:space="preserve">agent </w:t>
+      </w:r>
+      <w:r>
+        <w:t>who</w:t>
+      </w:r>
+      <w:r>
+        <w:t xml:space="preserve"> just tries to get rid of tickets and places his bids with a relatively low price.</w:t>
       </w:r>
     </w:p>
     <w:p>
@@ -13839,13 +13865,7 @@
         <w:jc w:val="left"/>
       </w:pPr>
       <w:r>
-        <w:t>If a client’s premium event value is not higher than any current ask price for the correspon</w:t>
-      </w:r>
-      <w:r>
-        <w:t>d</w:t>
-      </w:r>
-      <w:r>
-        <w:t>ing event there is no point of buying this ticket.</w:t>
+        <w:t xml:space="preserve">At the beginning of the game we analyze which tickets we can use and which we don’t. </w:t>
       </w:r>
     </w:p>
     <w:p>
@@ -13853,27 +13873,8 @@
         <w:spacing w:line="240" w:lineRule="auto"/>
         <w:jc w:val="left"/>
       </w:pPr>
-    </w:p>
-    <w:p>
-      <w:pPr>
-        <w:spacing w:line="240" w:lineRule="auto"/>
-        <w:jc w:val="left"/>
-      </w:pPr>
-      <w:r>
-        <w:lastRenderedPageBreak/>
-        <w:t>Since Entertainment auctions are double sided auctions we want to make use</w:t>
-      </w:r>
-      <w:r>
-        <w:t xml:space="preserve"> of the pending bids once more. Such a pending bid could get matched by another </w:t>
-      </w:r>
-      <w:r>
-        <w:t xml:space="preserve">agent </w:t>
-      </w:r>
-      <w:r>
-        <w:t>who</w:t>
-      </w:r>
-      <w:r>
-        <w:t xml:space="preserve"> just tries to get rid of tickets and places his bids with a relatively low price.</w:t>
+      <w:r>
+        <w:t>We send sell bids for all tickets we don’t need….</w:t>
       </w:r>
     </w:p>
     <w:p>
@@ -13919,18 +13920,10 @@
         <w:t xml:space="preserve">As we </w:t>
       </w:r>
       <w:r>
-        <w:t xml:space="preserve">analyzed the code of the </w:t>
-      </w:r>
-      <w:proofErr w:type="spellStart"/>
-      <w:r>
-        <w:t>Dummy</w:t>
-      </w:r>
-      <w:r>
-        <w:t>Agent</w:t>
-      </w:r>
-      <w:proofErr w:type="spellEnd"/>
-      <w:r>
-        <w:t xml:space="preserve"> we figured that we need to refactor some parts of the TAC Agent</w:t>
+        <w:t>analyzed the code of the Dummy</w:t>
+      </w:r>
+      <w:r>
+        <w:t>Agent we figured that we need to refactor some parts of the TAC Agent</w:t>
       </w:r>
       <w:r>
         <w:t xml:space="preserve"> ware</w:t>
@@ -14023,15 +14016,7 @@
         <w:t xml:space="preserve">We defined that every one of our 8 client is an individual agent with its own desires, believes and intentions. </w:t>
       </w:r>
       <w:r>
-        <w:t>The “</w:t>
-      </w:r>
-      <w:proofErr w:type="spellStart"/>
-      <w:r>
-        <w:t>ClientManager</w:t>
-      </w:r>
-      <w:proofErr w:type="spellEnd"/>
-      <w:r>
-        <w:t>” manages all the clients</w:t>
+        <w:t>The “ClientManager” manages all the clients</w:t>
       </w:r>
       <w:r>
         <w:t xml:space="preserve">. </w:t>
@@ -14061,11 +14046,9 @@
           <w:numId w:val="15"/>
         </w:numPr>
       </w:pPr>
-      <w:proofErr w:type="spellStart"/>
       <w:r>
         <w:t>ClientAgent</w:t>
       </w:r>
-      <w:proofErr w:type="spellEnd"/>
       <w:r>
         <w:br/>
         <w:t>Represents an individual client</w:t>
@@ -14085,11 +14068,9 @@
           <w:numId w:val="15"/>
         </w:numPr>
       </w:pPr>
-      <w:proofErr w:type="spellStart"/>
       <w:r>
         <w:t>ClientPreferences</w:t>
       </w:r>
-      <w:proofErr w:type="spellEnd"/>
       <w:r>
         <w:br/>
         <w:t>Represents a client’s preferences</w:t>
@@ -14103,11 +14084,9 @@
           <w:numId w:val="15"/>
         </w:numPr>
       </w:pPr>
-      <w:proofErr w:type="spellStart"/>
       <w:r>
         <w:t>ClientPackage</w:t>
       </w:r>
-      <w:proofErr w:type="spellEnd"/>
       <w:r>
         <w:br/>
         <w:t>Represents a client’s package and contains information which items are currently a</w:t>
@@ -14179,43 +14158,13 @@
     <w:p/>
     <w:p>
       <w:r>
-        <w:t xml:space="preserve">The </w:t>
-      </w:r>
-      <w:proofErr w:type="spellStart"/>
-      <w:r>
-        <w:t>TradeMaster</w:t>
-      </w:r>
-      <w:proofErr w:type="spellEnd"/>
-      <w:r>
-        <w:t xml:space="preserve"> service is an important bridge between the individual </w:t>
-      </w:r>
-      <w:proofErr w:type="spellStart"/>
-      <w:r>
-        <w:t>ClientAgents</w:t>
-      </w:r>
-      <w:proofErr w:type="spellEnd"/>
-      <w:r>
-        <w:t>.</w:t>
+        <w:t>The TradeMaster service is an important bridge between the individual ClientAgents.</w:t>
       </w:r>
       <w:r>
         <w:t xml:space="preserve"> </w:t>
       </w:r>
       <w:r>
-        <w:t>Each Client knows what it wants for what price based on its preferences and the correspon</w:t>
-      </w:r>
-      <w:r>
-        <w:t>d</w:t>
-      </w:r>
-      <w:r>
-        <w:t>ing strategy and requests the preferred goods from the “</w:t>
-      </w:r>
-      <w:proofErr w:type="spellStart"/>
-      <w:r>
-        <w:t>TradeMaster</w:t>
-      </w:r>
-      <w:proofErr w:type="spellEnd"/>
-      <w:r>
-        <w:t>”.</w:t>
+        <w:t>Each Client knows what it wants for what price based on its preferences and the corresponding strategy and requests the preferred goods from the “TradeMaster”.</w:t>
       </w:r>
     </w:p>
     <w:p/>
@@ -14235,15 +14184,7 @@
     <w:p/>
     <w:p>
       <w:r>
-        <w:t xml:space="preserve">We use the </w:t>
-      </w:r>
-      <w:proofErr w:type="spellStart"/>
-      <w:r>
-        <w:t>ServiceLocator</w:t>
-      </w:r>
-      <w:proofErr w:type="spellEnd"/>
-      <w:r>
-        <w:t xml:space="preserve"> Pattern to work with our services, which are responsible for di</w:t>
+        <w:t>We use the ServiceLocator Pattern to work with our services, which are responsible for di</w:t>
       </w:r>
       <w:r>
         <w:t>f</w:t>
@@ -14270,14 +14211,12 @@
           <w:numId w:val="15"/>
         </w:numPr>
       </w:pPr>
-      <w:proofErr w:type="spellStart"/>
       <w:r>
         <w:rPr>
           <w:b/>
         </w:rPr>
         <w:t>ClientManager</w:t>
       </w:r>
-      <w:proofErr w:type="spellEnd"/>
       <w:r>
         <w:tab/>
       </w:r>
@@ -14286,13 +14225,8 @@
       </w:r>
       <w:r>
         <w:tab/>
-        <w:t xml:space="preserve">Manages all the </w:t>
-      </w:r>
-      <w:proofErr w:type="spellStart"/>
-      <w:r>
-        <w:t>ClientAgents</w:t>
-      </w:r>
-      <w:proofErr w:type="spellEnd"/>
+        <w:t>Manages all the ClientAgents</w:t>
+      </w:r>
     </w:p>
     <w:p>
       <w:pPr>
@@ -14302,14 +14236,12 @@
           <w:numId w:val="15"/>
         </w:numPr>
       </w:pPr>
-      <w:proofErr w:type="spellStart"/>
       <w:r>
         <w:rPr>
           <w:b/>
         </w:rPr>
         <w:t>TradeMaster</w:t>
       </w:r>
-      <w:proofErr w:type="spellEnd"/>
       <w:r>
         <w:tab/>
       </w:r>
@@ -14332,14 +14264,12 @@
           <w:numId w:val="15"/>
         </w:numPr>
       </w:pPr>
-      <w:proofErr w:type="spellStart"/>
       <w:r>
         <w:rPr>
           <w:b/>
         </w:rPr>
         <w:t>AuctionInformationManager</w:t>
       </w:r>
-      <w:proofErr w:type="spellEnd"/>
       <w:r>
         <w:tab/>
         <w:t>Manages the quotes and their history</w:t>
@@ -14356,7 +14286,6 @@
           <w:b/>
         </w:rPr>
       </w:pPr>
-      <w:proofErr w:type="spellStart"/>
       <w:r>
         <w:rPr>
           <w:b/>
@@ -14375,7 +14304,6 @@
         </w:rPr>
         <w:t>Manager</w:t>
       </w:r>
-      <w:proofErr w:type="spellEnd"/>
       <w:r>
         <w:rPr>
           <w:b/>
@@ -14419,30 +14347,17 @@
         <w:t xml:space="preserve"> –</w:t>
       </w:r>
       <w:r>
-        <w:t xml:space="preserve"> </w:t>
-      </w:r>
-      <w:proofErr w:type="spellStart"/>
-      <w:r>
-        <w:t>TradeM</w:t>
+        <w:t xml:space="preserve"> TradeM</w:t>
       </w:r>
       <w:r>
         <w:t>aster</w:t>
       </w:r>
       <w:bookmarkEnd w:id="13"/>
-      <w:proofErr w:type="spellEnd"/>
     </w:p>
     <w:p/>
     <w:p>
       <w:r>
-        <w:t xml:space="preserve">The </w:t>
-      </w:r>
-      <w:proofErr w:type="spellStart"/>
-      <w:r>
-        <w:t>TradeMaster</w:t>
-      </w:r>
-      <w:proofErr w:type="spellEnd"/>
-      <w:r>
-        <w:t xml:space="preserve"> is responsible for synchronizing the bids, keeping track of the overall po</w:t>
+        <w:t>The TradeMaster is responsible for synchronizing the bids, keeping track of the overall po</w:t>
       </w:r>
       <w:r>
         <w:t>s</w:t>
@@ -14466,29 +14381,13 @@
         <w:t xml:space="preserve"> </w:t>
       </w:r>
       <w:r>
-        <w:t xml:space="preserve">Incoming Transactions and Bid-Updates are redirected to the </w:t>
-      </w:r>
-      <w:proofErr w:type="spellStart"/>
-      <w:r>
-        <w:t>TradeMaster</w:t>
-      </w:r>
-      <w:proofErr w:type="spellEnd"/>
-      <w:r>
-        <w:t>.</w:t>
+        <w:t>Incoming Transactions and Bid-Updates are redirected to the TradeMaster.</w:t>
       </w:r>
     </w:p>
     <w:p/>
     <w:p>
       <w:r>
-        <w:t xml:space="preserve">The </w:t>
-      </w:r>
-      <w:proofErr w:type="spellStart"/>
-      <w:r>
-        <w:t>TradeMaster</w:t>
-      </w:r>
-      <w:proofErr w:type="spellEnd"/>
-      <w:r>
-        <w:t xml:space="preserve"> has 3 distinct data structures:</w:t>
+        <w:t>The TradeMaster has 3 distinct data structures:</w:t>
       </w:r>
     </w:p>
     <w:p>
@@ -14521,14 +14420,12 @@
           <w:numId w:val="15"/>
         </w:numPr>
       </w:pPr>
-      <w:proofErr w:type="spellStart"/>
       <w:r>
         <w:rPr>
           <w:b/>
         </w:rPr>
         <w:t>Avaiable</w:t>
       </w:r>
-      <w:proofErr w:type="spellEnd"/>
       <w:r>
         <w:rPr>
           <w:b/>
@@ -14543,13 +14440,8 @@
       </w:r>
       <w:r>
         <w:tab/>
-        <w:t xml:space="preserve"> Keep track of all items, which are not assigned to a </w:t>
-      </w:r>
-      <w:proofErr w:type="spellStart"/>
-      <w:r>
-        <w:t>ClientAgent</w:t>
-      </w:r>
-      <w:proofErr w:type="spellEnd"/>
+        <w:t xml:space="preserve"> Keep track of all items, which are not assigned to a ClientAgent</w:t>
+      </w:r>
     </w:p>
     <w:p>
       <w:pPr>
@@ -14562,14 +14454,12 @@
           <w:b/>
         </w:rPr>
       </w:pPr>
-      <w:proofErr w:type="spellStart"/>
       <w:r>
         <w:rPr>
           <w:b/>
         </w:rPr>
         <w:t>ItemRequests</w:t>
       </w:r>
-      <w:proofErr w:type="spellEnd"/>
       <w:r>
         <w:rPr>
           <w:b/>
@@ -14578,35 +14468,14 @@
         <w:t xml:space="preserve"> </w:t>
       </w:r>
       <w:r>
-        <w:t xml:space="preserve">Keep track of all </w:t>
-      </w:r>
-      <w:proofErr w:type="spellStart"/>
-      <w:r>
-        <w:t>ItemRequests</w:t>
-      </w:r>
-      <w:proofErr w:type="spellEnd"/>
-      <w:r>
-        <w:t xml:space="preserve"> of the </w:t>
-      </w:r>
-      <w:proofErr w:type="spellStart"/>
-      <w:r>
-        <w:t>ClientAgents</w:t>
-      </w:r>
-      <w:proofErr w:type="spellEnd"/>
+        <w:t>Keep track of all ItemRequests of the ClientAgents</w:t>
+      </w:r>
     </w:p>
     <w:p/>
     <w:p/>
     <w:p>
       <w:r>
-        <w:t xml:space="preserve">The lifecycle of the </w:t>
-      </w:r>
-      <w:proofErr w:type="spellStart"/>
-      <w:r>
-        <w:t>TradeMaster</w:t>
-      </w:r>
-      <w:proofErr w:type="spellEnd"/>
-      <w:r>
-        <w:t xml:space="preserve"> works as follows:</w:t>
+        <w:t>The lifecycle of the TradeMaster works as follows:</w:t>
       </w:r>
     </w:p>
     <w:p/>
@@ -14619,15 +14488,7 @@
         </w:numPr>
       </w:pPr>
       <w:r>
-        <w:t xml:space="preserve">All </w:t>
-      </w:r>
-      <w:proofErr w:type="spellStart"/>
-      <w:r>
-        <w:t>ClientAgents</w:t>
-      </w:r>
-      <w:proofErr w:type="spellEnd"/>
-      <w:r>
-        <w:t xml:space="preserve"> are pulsed to consider placing</w:t>
+        <w:t>All ClientAgents are pulsed to consider placing</w:t>
       </w:r>
       <w:r>
         <w:t xml:space="preserve"> item</w:t>
@@ -14638,11 +14499,9 @@
       <w:r>
         <w:t xml:space="preserve">on the </w:t>
       </w:r>
-      <w:proofErr w:type="spellStart"/>
       <w:r>
         <w:t>TradeMaster</w:t>
       </w:r>
-      <w:proofErr w:type="spellEnd"/>
     </w:p>
     <w:p>
       <w:pPr>
@@ -14653,21 +14512,8 @@
         </w:numPr>
       </w:pPr>
       <w:r>
-        <w:t xml:space="preserve">The </w:t>
-      </w:r>
-      <w:proofErr w:type="spellStart"/>
-      <w:r>
-        <w:t>TradeMaster</w:t>
-      </w:r>
-      <w:proofErr w:type="spellEnd"/>
-      <w:r>
-        <w:t xml:space="preserve"> allocates and assigns available items to </w:t>
-      </w:r>
-      <w:proofErr w:type="spellStart"/>
-      <w:r>
-        <w:t>ClientAgents</w:t>
-      </w:r>
-      <w:proofErr w:type="spellEnd"/>
+        <w:t>The TradeMaster allocates and assigns available items to ClientAgents</w:t>
+      </w:r>
     </w:p>
     <w:p>
       <w:pPr>
@@ -14680,7 +14526,6 @@
       <w:r>
         <w:t>Distribute the possessed items among the clients based on the “</w:t>
       </w:r>
-      <w:proofErr w:type="spellStart"/>
       <w:r>
         <w:t>ClientPackageAlloc</w:t>
       </w:r>
@@ -14690,7 +14535,6 @@
       <w:r>
         <w:t>tionStrategy</w:t>
       </w:r>
-      <w:proofErr w:type="spellEnd"/>
       <w:r>
         <w:t>”</w:t>
       </w:r>
@@ -14715,11 +14559,9 @@
       <w:r>
         <w:t xml:space="preserve">the </w:t>
       </w:r>
-      <w:proofErr w:type="spellStart"/>
       <w:r>
         <w:t>avaiable</w:t>
       </w:r>
-      <w:proofErr w:type="spellEnd"/>
       <w:r>
         <w:t xml:space="preserve"> items</w:t>
       </w:r>
@@ -14745,12 +14587,10 @@
         <w:pStyle w:val="berschrift3"/>
       </w:pPr>
       <w:bookmarkStart w:id="14" w:name="_Toc350002716"/>
-      <w:proofErr w:type="spellStart"/>
       <w:r>
         <w:t>ClientPackageAllocationStrategy</w:t>
       </w:r>
       <w:bookmarkEnd w:id="14"/>
-      <w:proofErr w:type="spellEnd"/>
     </w:p>
     <w:p/>
     <w:p>
@@ -14761,55 +14601,23 @@
         <w:t>to make</w:t>
       </w:r>
       <w:r>
-        <w:t xml:space="preserve"> a</w:t>
-      </w:r>
-      <w:r>
-        <w:t>s</w:t>
-      </w:r>
-      <w:r>
-        <w:t xml:space="preserve">sumptions about the current situation and the future as well. Therefore, the </w:t>
-      </w:r>
-      <w:proofErr w:type="spellStart"/>
-      <w:r>
-        <w:t>ClientAgents</w:t>
-      </w:r>
-      <w:proofErr w:type="spellEnd"/>
-      <w:r>
-        <w:t xml:space="preserve"> need to know which items they own, and which they miss.</w:t>
+        <w:t xml:space="preserve"> assumptions about the current situation and the future as well. Therefore, the ClientAgents need to know which items they own, and which they miss.</w:t>
       </w:r>
     </w:p>
     <w:p/>
     <w:p>
-      <w:proofErr w:type="spellStart"/>
-      <w:r>
-        <w:t>ClientAgents</w:t>
-      </w:r>
-      <w:proofErr w:type="spellEnd"/>
-      <w:r>
-        <w:t xml:space="preserve"> can place item requests on the </w:t>
-      </w:r>
-      <w:proofErr w:type="spellStart"/>
-      <w:r>
-        <w:t>TradeMaster</w:t>
-      </w:r>
-      <w:proofErr w:type="spellEnd"/>
-      <w:r>
-        <w:t xml:space="preserve"> but that does not guarantee that the item can be fetched as a matter of fact. It may even come to the case that different Clie</w:t>
-      </w:r>
-      <w:r>
-        <w:t>n</w:t>
-      </w:r>
-      <w:r>
-        <w:t xml:space="preserve">t </w:t>
+      <w:r>
+        <w:t>ClientAgents can place item requests on the TradeMaster but that does not guarantee that the item can be fetched as a matter of fact. It may even come to the case that different Clie</w:t>
+      </w:r>
+      <w:r>
+        <w:t xml:space="preserve">nt </w:t>
       </w:r>
       <w:r>
         <w:t xml:space="preserve">Agents want the same item. The </w:t>
       </w:r>
-      <w:proofErr w:type="spellStart"/>
       <w:r>
         <w:t>ClientPackageAllocationStrategy</w:t>
       </w:r>
-      <w:proofErr w:type="spellEnd"/>
       <w:r>
         <w:t xml:space="preserve"> is then responsible to d</w:t>
       </w:r>
@@ -14817,15 +14625,7 @@
         <w:t>e</w:t>
       </w:r>
       <w:r>
-        <w:t xml:space="preserve">cide which </w:t>
-      </w:r>
-      <w:proofErr w:type="spellStart"/>
-      <w:r>
-        <w:t>ClientAgent</w:t>
-      </w:r>
-      <w:proofErr w:type="spellEnd"/>
-      <w:r>
-        <w:t xml:space="preserve"> gets the item, based upon the hypothetical profit.</w:t>
+        <w:t>cide which ClientAgent gets the item, based upon the hypothetical profit.</w:t>
       </w:r>
     </w:p>
     <w:p/>
@@ -14855,30 +14655,17 @@
         <w:t>Auctions –</w:t>
       </w:r>
       <w:r>
-        <w:t xml:space="preserve"> </w:t>
-      </w:r>
-      <w:proofErr w:type="spellStart"/>
-      <w:r>
-        <w:t>AuctionInformation</w:t>
+        <w:t xml:space="preserve"> AuctionInformation</w:t>
       </w:r>
       <w:r>
         <w:t>Manager</w:t>
       </w:r>
       <w:bookmarkEnd w:id="15"/>
-      <w:proofErr w:type="spellEnd"/>
     </w:p>
     <w:p/>
     <w:p>
       <w:r>
-        <w:t>The Purpose of the “</w:t>
-      </w:r>
-      <w:proofErr w:type="spellStart"/>
-      <w:r>
-        <w:t>AuctionInformationManager</w:t>
-      </w:r>
-      <w:proofErr w:type="spellEnd"/>
-      <w:r>
-        <w:t>” is to keep track of the quot</w:t>
+        <w:t>The Purpose of the “AuctionInformationManager” is to keep track of the quot</w:t>
       </w:r>
       <w:r>
         <w:t>e development for each auction.</w:t>
@@ -14895,13 +14682,8 @@
       <w:r>
         <w:t xml:space="preserve"> This allows our agent to analyze </w:t>
       </w:r>
-      <w:proofErr w:type="spellStart"/>
-      <w:r>
-        <w:t>bidrates</w:t>
-      </w:r>
-      <w:proofErr w:type="spellEnd"/>
-      <w:r>
-        <w:t xml:space="preserve"> of auctions and determine their price growth.</w:t>
+      <w:r>
+        <w:t>bidrates of auctions and determine their price growth.</w:t>
       </w:r>
     </w:p>
     <w:p/>
@@ -15069,7 +14851,7 @@
       <w:r>
         <w:tab/>
       </w:r>
-      <w:hyperlink r:id="rId13" w:history="1">
+      <w:hyperlink r:id="rId12" w:history="1">
         <w:r>
           <w:rPr>
             <w:rStyle w:val="Hyperlink"/>
@@ -15230,7 +15012,7 @@
         <w:bCs/>
         <w:noProof/>
       </w:rPr>
-      <w:t>2</w:t>
+      <w:t>4</w:t>
     </w:r>
     <w:r>
       <w:rPr>
@@ -16393,7 +16175,7 @@
     <w:uiPriority w:val="9"/>
     <w:unhideWhenUsed/>
     <w:qFormat/>
-    <w:rsid w:val="00E938BA"/>
+    <w:rsid w:val="00B119F7"/>
     <w:pPr>
       <w:keepNext/>
       <w:keepLines/>
@@ -16401,7 +16183,7 @@
         <w:ilvl w:val="2"/>
         <w:numId w:val="11"/>
       </w:numPr>
-      <w:spacing w:before="200"/>
+      <w:spacing w:before="200" w:after="120"/>
       <w:outlineLvl w:val="2"/>
     </w:pPr>
     <w:rPr>
@@ -16630,12 +16412,14 @@
     <w:name w:val="Überschrift 3 Zchn"/>
     <w:link w:val="berschrift3"/>
     <w:uiPriority w:val="9"/>
-    <w:rsid w:val="00E938BA"/>
+    <w:rsid w:val="00B119F7"/>
     <w:rPr>
-      <w:rFonts w:ascii="Cambria" w:eastAsia="Times New Roman" w:hAnsi="Cambria" w:cs="Times New Roman"/>
+      <w:rFonts w:ascii="Cambria" w:eastAsia="Times New Roman" w:hAnsi="Cambria"/>
       <w:b/>
       <w:bCs/>
       <w:sz w:val="24"/>
+      <w:szCs w:val="22"/>
+      <w:lang w:val="en-US" w:eastAsia="en-US"/>
     </w:rPr>
   </w:style>
   <w:style w:type="character" w:customStyle="1" w:styleId="berschrift4Zchn">
@@ -17380,7 +17164,7 @@
     <w:uiPriority w:val="9"/>
     <w:unhideWhenUsed/>
     <w:qFormat/>
-    <w:rsid w:val="00E938BA"/>
+    <w:rsid w:val="00B119F7"/>
     <w:pPr>
       <w:keepNext/>
       <w:keepLines/>
@@ -17388,7 +17172,7 @@
         <w:ilvl w:val="2"/>
         <w:numId w:val="11"/>
       </w:numPr>
-      <w:spacing w:before="200"/>
+      <w:spacing w:before="200" w:after="120"/>
       <w:outlineLvl w:val="2"/>
     </w:pPr>
     <w:rPr>
@@ -17617,12 +17401,14 @@
     <w:name w:val="Überschrift 3 Zchn"/>
     <w:link w:val="berschrift3"/>
     <w:uiPriority w:val="9"/>
-    <w:rsid w:val="00E938BA"/>
+    <w:rsid w:val="00B119F7"/>
     <w:rPr>
-      <w:rFonts w:ascii="Cambria" w:eastAsia="Times New Roman" w:hAnsi="Cambria" w:cs="Times New Roman"/>
+      <w:rFonts w:ascii="Cambria" w:eastAsia="Times New Roman" w:hAnsi="Cambria"/>
       <w:b/>
       <w:bCs/>
       <w:sz w:val="24"/>
+      <w:szCs w:val="22"/>
+      <w:lang w:val="en-US" w:eastAsia="en-US"/>
     </w:rPr>
   </w:style>
   <w:style w:type="character" w:customStyle="1" w:styleId="berschrift4Zchn">
@@ -18431,7 +18217,7 @@
 </file>
 
 <file path=customXml/itemProps1.xml><?xml version="1.0" encoding="utf-8"?>
-<ds:datastoreItem xmlns:ds="http://schemas.openxmlformats.org/officeDocument/2006/customXml" ds:itemID="{629F19B9-EBE1-4666-B28E-BDED962FDA33}">
+<ds:datastoreItem xmlns:ds="http://schemas.openxmlformats.org/officeDocument/2006/customXml" ds:itemID="{51413E71-B369-4027-9ED7-14DF9A0D2AE2}">
   <ds:schemaRefs>
     <ds:schemaRef ds:uri="http://schemas.openxmlformats.org/officeDocument/2006/bibliography"/>
   </ds:schemaRefs>

</xml_diff>

<commit_message>
updated bids and prices
</commit_message>
<xml_diff>
--- a/documentation/AgentSystems_TacReport_Neher_Buettiker.docx
+++ b/documentation/AgentSystems_TacReport_Neher_Buettiker.docx
@@ -1,6 +1,6 @@
 
 <file path=word/document.xml><?xml version="1.0" encoding="utf-8"?>
-<w:document xmlns:wpc="http://schemas.microsoft.com/office/word/2010/wordprocessingCanvas" xmlns:mc="http://schemas.openxmlformats.org/markup-compatibility/2006" xmlns:o="urn:schemas-microsoft-com:office:office" xmlns:r="http://schemas.openxmlformats.org/officeDocument/2006/relationships" xmlns:m="http://schemas.openxmlformats.org/officeDocument/2006/math" xmlns:v="urn:schemas-microsoft-com:vml" xmlns:wp14="http://schemas.microsoft.com/office/word/2010/wordprocessingDrawing" xmlns:wp="http://schemas.openxmlformats.org/drawingml/2006/wordprocessingDrawing" xmlns:w10="urn:schemas-microsoft-com:office:word" xmlns:w="http://schemas.openxmlformats.org/wordprocessingml/2006/main" xmlns:w14="http://schemas.microsoft.com/office/word/2010/wordml" xmlns:wpg="http://schemas.microsoft.com/office/word/2010/wordprocessingGroup" xmlns:wpi="http://schemas.microsoft.com/office/word/2010/wordprocessingInk" xmlns:wne="http://schemas.microsoft.com/office/word/2006/wordml" xmlns:wps="http://schemas.microsoft.com/office/word/2010/wordprocessingShape" mc:Ignorable="w14 wp14">
+<w:document xmlns:wpc="http://schemas.microsoft.com/office/word/2010/wordprocessingCanvas" xmlns:mo="http://schemas.microsoft.com/office/mac/office/2008/main" xmlns:mc="http://schemas.openxmlformats.org/markup-compatibility/2006" xmlns:mv="urn:schemas-microsoft-com:mac:vml" xmlns:o="urn:schemas-microsoft-com:office:office" xmlns:r="http://schemas.openxmlformats.org/officeDocument/2006/relationships" xmlns:m="http://schemas.openxmlformats.org/officeDocument/2006/math" xmlns:v="urn:schemas-microsoft-com:vml" xmlns:wp14="http://schemas.microsoft.com/office/word/2010/wordprocessingDrawing" xmlns:wp="http://schemas.openxmlformats.org/drawingml/2006/wordprocessingDrawing" xmlns:w10="urn:schemas-microsoft-com:office:word" xmlns:w="http://schemas.openxmlformats.org/wordprocessingml/2006/main" xmlns:w14="http://schemas.microsoft.com/office/word/2010/wordml" xmlns:wpg="http://schemas.microsoft.com/office/word/2010/wordprocessingGroup" xmlns:wpi="http://schemas.microsoft.com/office/word/2010/wordprocessingInk" xmlns:wne="http://schemas.microsoft.com/office/word/2006/wordml" xmlns:wps="http://schemas.microsoft.com/office/word/2010/wordprocessingShape" mc:Ignorable="w14 wp14">
   <w:body>
     <w:p>
       <w:pPr>
@@ -56,7 +56,23 @@
           <w:sz w:val="60"/>
           <w:szCs w:val="60"/>
         </w:rPr>
-        <w:t>Agent “Tacy”</w:t>
+        <w:t>Agent “</w:t>
+      </w:r>
+      <w:proofErr w:type="spellStart"/>
+      <w:r>
+        <w:rPr>
+          <w:sz w:val="60"/>
+          <w:szCs w:val="60"/>
+        </w:rPr>
+        <w:t>Tacy</w:t>
+      </w:r>
+      <w:proofErr w:type="spellEnd"/>
+      <w:r>
+        <w:rPr>
+          <w:sz w:val="60"/>
+          <w:szCs w:val="60"/>
+        </w:rPr>
+        <w:t>”</w:t>
       </w:r>
     </w:p>
     <w:p>
@@ -105,8 +121,33 @@
           <w:sz w:val="40"/>
           <w:szCs w:val="40"/>
         </w:rPr>
-        <w:t>By Eric Neher and Pascal Büttiker</w:t>
-      </w:r>
+        <w:t xml:space="preserve">By Eric </w:t>
+      </w:r>
+      <w:proofErr w:type="spellStart"/>
+      <w:r>
+        <w:rPr>
+          <w:sz w:val="40"/>
+          <w:szCs w:val="40"/>
+        </w:rPr>
+        <w:t>Neher</w:t>
+      </w:r>
+      <w:proofErr w:type="spellEnd"/>
+      <w:r>
+        <w:rPr>
+          <w:sz w:val="40"/>
+          <w:szCs w:val="40"/>
+        </w:rPr>
+        <w:t xml:space="preserve"> and Pascal </w:t>
+      </w:r>
+      <w:proofErr w:type="spellStart"/>
+      <w:r>
+        <w:rPr>
+          <w:sz w:val="40"/>
+          <w:szCs w:val="40"/>
+        </w:rPr>
+        <w:t>Büttiker</w:t>
+      </w:r>
+      <w:proofErr w:type="spellEnd"/>
     </w:p>
     <w:p>
       <w:pPr>
@@ -242,8 +283,17 @@
           <w:sz w:val="40"/>
           <w:szCs w:val="40"/>
         </w:rPr>
-        <w:t>Marie Persson</w:t>
-      </w:r>
+        <w:t xml:space="preserve">Marie </w:t>
+      </w:r>
+      <w:proofErr w:type="spellStart"/>
+      <w:r>
+        <w:rPr>
+          <w:sz w:val="40"/>
+          <w:szCs w:val="40"/>
+        </w:rPr>
+        <w:t>Persson</w:t>
+      </w:r>
+      <w:proofErr w:type="spellEnd"/>
     </w:p>
     <w:p>
       <w:pPr>
@@ -325,7 +375,7 @@
     </w:p>
     <w:p>
       <w:pPr>
-        <w:pStyle w:val="Verzeichnis1"/>
+        <w:pStyle w:val="TOC1"/>
         <w:tabs>
           <w:tab w:val="left" w:pos="440"/>
           <w:tab w:val="right" w:leader="dot" w:pos="9062"/>
@@ -428,7 +478,7 @@
     </w:p>
     <w:p>
       <w:pPr>
-        <w:pStyle w:val="Verzeichnis1"/>
+        <w:pStyle w:val="TOC1"/>
         <w:tabs>
           <w:tab w:val="left" w:pos="440"/>
           <w:tab w:val="right" w:leader="dot" w:pos="9062"/>
@@ -522,7 +572,7 @@
     </w:p>
     <w:p>
       <w:pPr>
-        <w:pStyle w:val="Verzeichnis1"/>
+        <w:pStyle w:val="TOC1"/>
         <w:tabs>
           <w:tab w:val="left" w:pos="440"/>
           <w:tab w:val="right" w:leader="dot" w:pos="9062"/>
@@ -616,7 +666,7 @@
     </w:p>
     <w:p>
       <w:pPr>
-        <w:pStyle w:val="Verzeichnis1"/>
+        <w:pStyle w:val="TOC1"/>
         <w:tabs>
           <w:tab w:val="left" w:pos="440"/>
           <w:tab w:val="right" w:leader="dot" w:pos="9062"/>
@@ -710,7 +760,7 @@
     </w:p>
     <w:p>
       <w:pPr>
-        <w:pStyle w:val="Verzeichnis2"/>
+        <w:pStyle w:val="TOC2"/>
         <w:tabs>
           <w:tab w:val="left" w:pos="880"/>
           <w:tab w:val="right" w:leader="dot" w:pos="9062"/>
@@ -800,7 +850,7 @@
     </w:p>
     <w:p>
       <w:pPr>
-        <w:pStyle w:val="Verzeichnis2"/>
+        <w:pStyle w:val="TOC2"/>
         <w:tabs>
           <w:tab w:val="left" w:pos="880"/>
           <w:tab w:val="right" w:leader="dot" w:pos="9062"/>
@@ -890,7 +940,7 @@
     </w:p>
     <w:p>
       <w:pPr>
-        <w:pStyle w:val="Verzeichnis2"/>
+        <w:pStyle w:val="TOC2"/>
         <w:tabs>
           <w:tab w:val="left" w:pos="880"/>
           <w:tab w:val="right" w:leader="dot" w:pos="9062"/>
@@ -980,7 +1030,7 @@
     </w:p>
     <w:p>
       <w:pPr>
-        <w:pStyle w:val="Verzeichnis3"/>
+        <w:pStyle w:val="TOC3"/>
         <w:tabs>
           <w:tab w:val="left" w:pos="1320"/>
           <w:tab w:val="right" w:leader="dot" w:pos="9062"/>
@@ -1072,7 +1122,7 @@
     </w:p>
     <w:p>
       <w:pPr>
-        <w:pStyle w:val="Verzeichnis3"/>
+        <w:pStyle w:val="TOC3"/>
         <w:tabs>
           <w:tab w:val="left" w:pos="1320"/>
           <w:tab w:val="right" w:leader="dot" w:pos="9062"/>
@@ -1164,7 +1214,7 @@
     </w:p>
     <w:p>
       <w:pPr>
-        <w:pStyle w:val="Verzeichnis3"/>
+        <w:pStyle w:val="TOC3"/>
         <w:tabs>
           <w:tab w:val="left" w:pos="1320"/>
           <w:tab w:val="right" w:leader="dot" w:pos="9062"/>
@@ -1256,7 +1306,7 @@
     </w:p>
     <w:p>
       <w:pPr>
-        <w:pStyle w:val="Verzeichnis2"/>
+        <w:pStyle w:val="TOC2"/>
         <w:tabs>
           <w:tab w:val="left" w:pos="880"/>
           <w:tab w:val="right" w:leader="dot" w:pos="9062"/>
@@ -1346,7 +1396,7 @@
     </w:p>
     <w:p>
       <w:pPr>
-        <w:pStyle w:val="Verzeichnis3"/>
+        <w:pStyle w:val="TOC3"/>
         <w:tabs>
           <w:tab w:val="left" w:pos="1320"/>
           <w:tab w:val="right" w:leader="dot" w:pos="9062"/>
@@ -1438,7 +1488,7 @@
     </w:p>
     <w:p>
       <w:pPr>
-        <w:pStyle w:val="Verzeichnis3"/>
+        <w:pStyle w:val="TOC3"/>
         <w:tabs>
           <w:tab w:val="left" w:pos="1320"/>
           <w:tab w:val="right" w:leader="dot" w:pos="9062"/>
@@ -1530,7 +1580,7 @@
     </w:p>
     <w:p>
       <w:pPr>
-        <w:pStyle w:val="Verzeichnis3"/>
+        <w:pStyle w:val="TOC3"/>
         <w:tabs>
           <w:tab w:val="left" w:pos="1320"/>
           <w:tab w:val="right" w:leader="dot" w:pos="9062"/>
@@ -1622,7 +1672,7 @@
     </w:p>
     <w:p>
       <w:pPr>
-        <w:pStyle w:val="Verzeichnis1"/>
+        <w:pStyle w:val="TOC1"/>
         <w:tabs>
           <w:tab w:val="left" w:pos="440"/>
           <w:tab w:val="right" w:leader="dot" w:pos="9062"/>
@@ -1716,7 +1766,7 @@
     </w:p>
     <w:p>
       <w:pPr>
-        <w:pStyle w:val="Verzeichnis2"/>
+        <w:pStyle w:val="TOC2"/>
         <w:tabs>
           <w:tab w:val="left" w:pos="880"/>
           <w:tab w:val="right" w:leader="dot" w:pos="9062"/>
@@ -1806,7 +1856,7 @@
     </w:p>
     <w:p>
       <w:pPr>
-        <w:pStyle w:val="Verzeichnis2"/>
+        <w:pStyle w:val="TOC2"/>
         <w:tabs>
           <w:tab w:val="left" w:pos="880"/>
           <w:tab w:val="right" w:leader="dot" w:pos="9062"/>
@@ -1896,7 +1946,7 @@
     </w:p>
     <w:p>
       <w:pPr>
-        <w:pStyle w:val="Verzeichnis2"/>
+        <w:pStyle w:val="TOC2"/>
         <w:tabs>
           <w:tab w:val="left" w:pos="880"/>
           <w:tab w:val="right" w:leader="dot" w:pos="9062"/>
@@ -1986,7 +2036,7 @@
     </w:p>
     <w:p>
       <w:pPr>
-        <w:pStyle w:val="Verzeichnis2"/>
+        <w:pStyle w:val="TOC2"/>
         <w:tabs>
           <w:tab w:val="left" w:pos="880"/>
           <w:tab w:val="right" w:leader="dot" w:pos="9062"/>
@@ -2076,7 +2126,7 @@
     </w:p>
     <w:p>
       <w:pPr>
-        <w:pStyle w:val="Verzeichnis3"/>
+        <w:pStyle w:val="TOC3"/>
         <w:tabs>
           <w:tab w:val="left" w:pos="1320"/>
           <w:tab w:val="right" w:leader="dot" w:pos="9062"/>
@@ -2168,7 +2218,7 @@
     </w:p>
     <w:p>
       <w:pPr>
-        <w:pStyle w:val="Verzeichnis2"/>
+        <w:pStyle w:val="TOC2"/>
         <w:tabs>
           <w:tab w:val="left" w:pos="880"/>
           <w:tab w:val="right" w:leader="dot" w:pos="9062"/>
@@ -2258,7 +2308,7 @@
     </w:p>
     <w:p>
       <w:pPr>
-        <w:pStyle w:val="Verzeichnis2"/>
+        <w:pStyle w:val="TOC2"/>
         <w:tabs>
           <w:tab w:val="left" w:pos="880"/>
           <w:tab w:val="right" w:leader="dot" w:pos="9062"/>
@@ -2348,7 +2398,7 @@
     </w:p>
     <w:p>
       <w:pPr>
-        <w:pStyle w:val="Verzeichnis1"/>
+        <w:pStyle w:val="TOC1"/>
         <w:tabs>
           <w:tab w:val="left" w:pos="440"/>
           <w:tab w:val="right" w:leader="dot" w:pos="9062"/>
@@ -2442,7 +2492,7 @@
     </w:p>
     <w:p>
       <w:pPr>
-        <w:pStyle w:val="Verzeichnis1"/>
+        <w:pStyle w:val="TOC1"/>
         <w:tabs>
           <w:tab w:val="left" w:pos="440"/>
           <w:tab w:val="right" w:leader="dot" w:pos="9062"/>
@@ -2536,7 +2586,7 @@
     </w:p>
     <w:p>
       <w:pPr>
-        <w:pStyle w:val="Verzeichnis1"/>
+        <w:pStyle w:val="TOC1"/>
         <w:tabs>
           <w:tab w:val="left" w:pos="440"/>
           <w:tab w:val="right" w:leader="dot" w:pos="9062"/>
@@ -2640,7 +2690,7 @@
     </w:p>
     <w:p>
       <w:pPr>
-        <w:pStyle w:val="berschrift1"/>
+        <w:pStyle w:val="Heading1"/>
       </w:pPr>
       <w:bookmarkStart w:id="0" w:name="_Toc350082275"/>
       <w:r>
@@ -2657,12 +2707,20 @@
         <w:t xml:space="preserve"> is to </w:t>
       </w:r>
       <w:r>
-        <w:t xml:space="preserve">describe the design and implementation strategies of our Agent “Tacy”, which is able to compete in the Trading Agent Competition (TAC) environment. </w:t>
-      </w:r>
-    </w:p>
-    <w:p>
-      <w:pPr>
-        <w:pStyle w:val="berschrift1"/>
+        <w:t>describe the design and implementation strategies of our Agent “</w:t>
+      </w:r>
+      <w:proofErr w:type="spellStart"/>
+      <w:r>
+        <w:t>Tacy</w:t>
+      </w:r>
+      <w:proofErr w:type="spellEnd"/>
+      <w:r>
+        <w:t xml:space="preserve">”, which is able to compete in the Trading Agent Competition (TAC) environment. </w:t>
+      </w:r>
+    </w:p>
+    <w:p>
+      <w:pPr>
+        <w:pStyle w:val="Heading1"/>
       </w:pPr>
       <w:bookmarkStart w:id="1" w:name="_Toc350082276"/>
       <w:r>
@@ -2696,10 +2754,26 @@
         </w:rPr>
       </w:pPr>
       <w:r>
-        <w:t>This report, as well as the implementation of Tacy itself was</w:t>
-      </w:r>
-      <w:r>
-        <w:t xml:space="preserve"> created in the context of the course “Agent Systems” at the Blekinge Institute of Technology.</w:t>
+        <w:t xml:space="preserve">This report, as well as the implementation of </w:t>
+      </w:r>
+      <w:proofErr w:type="spellStart"/>
+      <w:r>
+        <w:t>Tacy</w:t>
+      </w:r>
+      <w:proofErr w:type="spellEnd"/>
+      <w:r>
+        <w:t xml:space="preserve"> itself was</w:t>
+      </w:r>
+      <w:r>
+        <w:t xml:space="preserve"> created in the context of the course “Agent Systems” at the </w:t>
+      </w:r>
+      <w:proofErr w:type="spellStart"/>
+      <w:r>
+        <w:t>Blekinge</w:t>
+      </w:r>
+      <w:proofErr w:type="spellEnd"/>
+      <w:r>
+        <w:t xml:space="preserve"> Institute of Technology.</w:t>
       </w:r>
       <w:r>
         <w:t xml:space="preserve"> The aim of this assignment was to develop a strategy</w:t>
@@ -2716,7 +2790,7 @@
     </w:p>
     <w:p>
       <w:pPr>
-        <w:pStyle w:val="berschrift1"/>
+        <w:pStyle w:val="Heading1"/>
       </w:pPr>
       <w:bookmarkStart w:id="2" w:name="_Toc350082277"/>
       <w:r>
@@ -2788,8 +2862,13 @@
       <w:r>
         <w:t xml:space="preserve"> </w:t>
       </w:r>
-      <w:r>
-        <w:t>AgentWare was</w:t>
+      <w:proofErr w:type="spellStart"/>
+      <w:r>
+        <w:t>AgentWare</w:t>
+      </w:r>
+      <w:proofErr w:type="spellEnd"/>
+      <w:r>
+        <w:t xml:space="preserve"> was</w:t>
       </w:r>
       <w:r>
         <w:t xml:space="preserve"> set up (just integer values</w:t>
@@ -2803,11 +2882,16 @@
       <w:r>
         <w:t xml:space="preserve"> </w:t>
       </w:r>
+      <w:proofErr w:type="spellStart"/>
       <w:r>
         <w:t>E</w:t>
       </w:r>
       <w:r>
-        <w:t xml:space="preserve">nums and </w:t>
+        <w:t>nums</w:t>
+      </w:r>
+      <w:proofErr w:type="spellEnd"/>
+      <w:r>
+        <w:t xml:space="preserve"> and </w:t>
       </w:r>
       <w:r>
         <w:t>C</w:t>
@@ -2825,8 +2909,13 @@
         <w:t xml:space="preserve"> some parts of the</w:t>
       </w:r>
       <w:r>
-        <w:t xml:space="preserve"> AgentWare</w:t>
-      </w:r>
+        <w:t xml:space="preserve"> </w:t>
+      </w:r>
+      <w:proofErr w:type="spellStart"/>
+      <w:r>
+        <w:t>AgentWare</w:t>
+      </w:r>
+      <w:proofErr w:type="spellEnd"/>
       <w:r>
         <w:t xml:space="preserve"> implementation itself before</w:t>
       </w:r>
@@ -2842,7 +2931,7 @@
     </w:p>
     <w:p>
       <w:pPr>
-        <w:pStyle w:val="berschrift1"/>
+        <w:pStyle w:val="Heading1"/>
       </w:pPr>
       <w:bookmarkStart w:id="3" w:name="_Toc350082278"/>
       <w:r>
@@ -2853,7 +2942,7 @@
     </w:p>
     <w:p>
       <w:pPr>
-        <w:pStyle w:val="berschrift2"/>
+        <w:pStyle w:val="Heading2"/>
       </w:pPr>
       <w:bookmarkStart w:id="4" w:name="_Toc350082279"/>
       <w:r>
@@ -2885,7 +2974,7 @@
     <w:p/>
     <w:p>
       <w:pPr>
-        <w:pStyle w:val="Listenabsatz"/>
+        <w:pStyle w:val="ListParagraph"/>
         <w:numPr>
           <w:ilvl w:val="0"/>
           <w:numId w:val="14"/>
@@ -2907,7 +2996,7 @@
     <w:p/>
     <w:p>
       <w:pPr>
-        <w:pStyle w:val="Listenabsatz"/>
+        <w:pStyle w:val="ListParagraph"/>
         <w:numPr>
           <w:ilvl w:val="0"/>
           <w:numId w:val="14"/>
@@ -2948,7 +3037,7 @@
     <w:p/>
     <w:tbl>
       <w:tblPr>
-        <w:tblStyle w:val="HelleSchattierung-Akzent1"/>
+        <w:tblStyle w:val="LightShading-Accent1"/>
         <w:tblW w:w="0" w:type="auto"/>
         <w:tblLook w:val="0420" w:firstRow="1" w:lastRow="0" w:firstColumn="0" w:lastColumn="0" w:noHBand="0" w:noVBand="1"/>
       </w:tblPr>
@@ -3065,37 +3154,6 @@
           <w:p/>
         </w:tc>
       </w:tr>
-      <w:tr>
-        <w:trPr>
-          <w:cnfStyle w:val="000000100000" w:firstRow="0" w:lastRow="0" w:firstColumn="0" w:lastColumn="0" w:oddVBand="0" w:evenVBand="0" w:oddHBand="1" w:evenHBand="0" w:firstRowFirstColumn="0" w:firstRowLastColumn="0" w:lastRowFirstColumn="0" w:lastRowLastColumn="0"/>
-        </w:trPr>
-        <w:tc>
-          <w:tcPr>
-            <w:tcW w:w="4644" w:type="dxa"/>
-          </w:tcPr>
-          <w:p/>
-        </w:tc>
-        <w:tc>
-          <w:tcPr>
-            <w:tcW w:w="4644" w:type="dxa"/>
-          </w:tcPr>
-          <w:p/>
-        </w:tc>
-      </w:tr>
-      <w:tr>
-        <w:tc>
-          <w:tcPr>
-            <w:tcW w:w="4644" w:type="dxa"/>
-          </w:tcPr>
-          <w:p/>
-        </w:tc>
-        <w:tc>
-          <w:tcPr>
-            <w:tcW w:w="4644" w:type="dxa"/>
-          </w:tcPr>
-          <w:p/>
-        </w:tc>
-      </w:tr>
     </w:tbl>
     <w:p/>
     <w:p>
@@ -3165,7 +3223,7 @@
     </w:p>
     <w:p>
       <w:pPr>
-        <w:pStyle w:val="berschrift2"/>
+        <w:pStyle w:val="Heading2"/>
       </w:pPr>
       <w:bookmarkStart w:id="5" w:name="_Toc350082280"/>
       <w:r>
@@ -3179,7 +3237,7 @@
     </w:p>
     <w:p>
       <w:pPr>
-        <w:pStyle w:val="berschrift3"/>
+        <w:pStyle w:val="Heading3"/>
       </w:pPr>
       <w:r>
         <w:t>Introduction</w:t>
@@ -3262,7 +3320,7 @@
     <w:p/>
     <w:p>
       <w:pPr>
-        <w:pStyle w:val="Listenabsatz"/>
+        <w:pStyle w:val="ListParagraph"/>
         <w:numPr>
           <w:ilvl w:val="0"/>
           <w:numId w:val="13"/>
@@ -3274,7 +3332,7 @@
     </w:p>
     <w:p>
       <w:pPr>
-        <w:pStyle w:val="Listenabsatz"/>
+        <w:pStyle w:val="ListParagraph"/>
         <w:numPr>
           <w:ilvl w:val="0"/>
           <w:numId w:val="13"/>
@@ -3314,7 +3372,7 @@
     <w:p/>
     <w:p>
       <w:pPr>
-        <w:pStyle w:val="berschrift3"/>
+        <w:pStyle w:val="Heading3"/>
       </w:pPr>
       <w:r>
         <w:t>Pricing / B</w:t>
@@ -3360,7 +3418,7 @@
     </w:p>
     <w:p>
       <w:pPr>
-        <w:pStyle w:val="berschrift2"/>
+        <w:pStyle w:val="Heading2"/>
       </w:pPr>
       <w:bookmarkStart w:id="6" w:name="_Toc350082281"/>
       <w:r>
@@ -3371,7 +3429,7 @@
     </w:p>
     <w:p>
       <w:pPr>
-        <w:pStyle w:val="berschrift3"/>
+        <w:pStyle w:val="Heading3"/>
       </w:pPr>
       <w:bookmarkStart w:id="7" w:name="_Toc350082282"/>
       <w:r>
@@ -3426,7 +3484,15 @@
         <w:t>period</w:t>
       </w:r>
       <w:r>
-        <w:t xml:space="preserve"> of 3 days in TACCity would mean that there is a</w:t>
+        <w:t xml:space="preserve"> of 3 days in </w:t>
+      </w:r>
+      <w:proofErr w:type="spellStart"/>
+      <w:r>
+        <w:t>TACCity</w:t>
+      </w:r>
+      <w:proofErr w:type="spellEnd"/>
+      <w:r>
+        <w:t xml:space="preserve"> would mean that there is a</w:t>
       </w:r>
       <w:r>
         <w:t>n</w:t>
@@ -3447,7 +3513,15 @@
         <w:t xml:space="preserve"> </w:t>
       </w:r>
       <w:r>
-        <w:t xml:space="preserve">240 rooms. 32 rooms are available for each night and the game period contains 4 nights which means there are 128 </w:t>
+        <w:t xml:space="preserve">240 rooms. 32 rooms are available for each night and the game period contains 4 </w:t>
+      </w:r>
+      <w:proofErr w:type="gramStart"/>
+      <w:r>
+        <w:t>nights which</w:t>
+      </w:r>
+      <w:proofErr w:type="gramEnd"/>
+      <w:r>
+        <w:t xml:space="preserve"> means there are 128 </w:t>
       </w:r>
       <w:r>
         <w:t>rooms</w:t>
@@ -3531,7 +3605,7 @@
     <w:p/>
     <w:p>
       <w:pPr>
-        <w:pStyle w:val="Listenabsatz"/>
+        <w:pStyle w:val="ListParagraph"/>
         <w:numPr>
           <w:ilvl w:val="0"/>
           <w:numId w:val="15"/>
@@ -3543,7 +3617,7 @@
     </w:p>
     <w:p>
       <w:pPr>
-        <w:pStyle w:val="Listenabsatz"/>
+        <w:pStyle w:val="ListParagraph"/>
         <w:numPr>
           <w:ilvl w:val="0"/>
           <w:numId w:val="15"/>
@@ -3555,6 +3629,17 @@
     </w:p>
     <w:p/>
     <w:p>
+      <w:pPr>
+        <w:pStyle w:val="Heading3"/>
+        <w:pageBreakBefore/>
+      </w:pPr>
+      <w:r>
+        <w:lastRenderedPageBreak/>
+        <w:t>Worst-Case scenario</w:t>
+      </w:r>
+    </w:p>
+    <w:p/>
+    <w:p>
       <w:r>
         <w:t>Should the above measures be fruitless and we are not able to buy hotels for a certain day we take the following measures to avoid the worst case of 0 utility points:</w:t>
       </w:r>
@@ -3562,7 +3647,7 @@
     <w:p/>
     <w:p>
       <w:pPr>
-        <w:pStyle w:val="Listenabsatz"/>
+        <w:pStyle w:val="ListParagraph"/>
         <w:numPr>
           <w:ilvl w:val="0"/>
           <w:numId w:val="15"/>
@@ -3574,7 +3659,7 @@
     </w:p>
     <w:p>
       <w:pPr>
-        <w:pStyle w:val="Listenabsatz"/>
+        <w:pStyle w:val="ListParagraph"/>
         <w:numPr>
           <w:ilvl w:val="1"/>
           <w:numId w:val="15"/>
@@ -3589,7 +3674,7 @@
     </w:p>
     <w:p>
       <w:pPr>
-        <w:pStyle w:val="Listenabsatz"/>
+        <w:pStyle w:val="ListParagraph"/>
         <w:numPr>
           <w:ilvl w:val="1"/>
           <w:numId w:val="15"/>
@@ -3606,11 +3691,7 @@
       </w:r>
     </w:p>
     <w:p/>
-    <w:p/>
-    <w:p/>
-    <w:p>
-      <w:bookmarkStart w:id="8" w:name="_GoBack"/>
-      <w:bookmarkEnd w:id="8"/>
+    <w:p>
       <w:r>
         <w:t>Client example:</w:t>
       </w:r>
@@ -3673,119 +3754,218 @@
     <w:p/>
     <w:p>
       <w:r>
+        <w:t>We assume we have the flight tickets according to PA and PD,</w:t>
+      </w:r>
+      <w:r>
+        <w:t xml:space="preserve"> no ticket AP</w:t>
+      </w:r>
+      <w:r>
+        <w:t xml:space="preserve"> and a ticket MU on day 4. Unfortunately all rooms for day 4 are already sold and therefore we jus</w:t>
+      </w:r>
+      <w:r>
+        <w:t>t have rooms on day 1, 2 and 3.</w:t>
+      </w:r>
+      <w:r>
+        <w:t xml:space="preserve"> </w:t>
+      </w:r>
+      <w:r>
+        <w:t>All these rooms are in SS.</w:t>
+      </w:r>
+      <w:r>
+        <w:t xml:space="preserve"> So let’s calculate the hypothetical utility if we rescue the package and shorten the trip for 1 day.</w:t>
+      </w:r>
+    </w:p>
+    <w:p/>
+    <w:p>
+      <w:r>
+        <w:t xml:space="preserve">1000 – 0 – 100 </w:t>
+      </w:r>
+      <w:r>
+        <w:t>+ 0 + 0 + 0 + 0 = 900</w:t>
+      </w:r>
+    </w:p>
+    <w:p/>
+    <w:p>
+      <w:r>
+        <w:t>We now have to subtract the cost for the new outfight on day 4. We assume the maximum cost of $</w:t>
+      </w:r>
+      <w:r>
+        <w:t>800 (resulting in an</w:t>
+      </w:r>
+      <w:r>
+        <w:t xml:space="preserve"> utility of </w:t>
+      </w:r>
+      <w:r>
+        <w:t>100), which</w:t>
+      </w:r>
+      <w:r>
+        <w:t xml:space="preserve"> is still better than 0.</w:t>
+      </w:r>
+      <w:r>
+        <w:t xml:space="preserve"> Furthermore, we might get rid of the useless MU ticket and receive some income, or might use it </w:t>
+      </w:r>
+      <w:r>
+        <w:t>for another client.</w:t>
+      </w:r>
+    </w:p>
+    <w:p>
+      <w:r>
+        <w:t>We conclude that it is worth trying</w:t>
+      </w:r>
+      <w:r>
+        <w:t xml:space="preserve"> to rescue a package. Nevertheless, it is it a complex</w:t>
+      </w:r>
+      <w:r>
+        <w:t xml:space="preserve"> opt</w:t>
+      </w:r>
+      <w:r>
+        <w:t>i</w:t>
+      </w:r>
+      <w:r>
+        <w:t>mization</w:t>
+      </w:r>
+      <w:r>
+        <w:t xml:space="preserve"> pro</w:t>
+      </w:r>
+      <w:r>
+        <w:t>b</w:t>
+      </w:r>
+      <w:r>
+        <w:t>lem, where much more research could be done (if we had the time to do so).</w:t>
+      </w:r>
+    </w:p>
+    <w:p/>
+    <w:p>
+      <w:pPr>
+        <w:pStyle w:val="Heading3"/>
+        <w:pageBreakBefore/>
+      </w:pPr>
+      <w:bookmarkStart w:id="8" w:name="_Toc350082283"/>
+      <w:r>
         <w:lastRenderedPageBreak/>
-        <w:t>We assume we have the flight tickets according to PA and PD,</w:t>
-      </w:r>
-      <w:r>
-        <w:t xml:space="preserve"> no ticket AP</w:t>
-      </w:r>
-      <w:r>
-        <w:t xml:space="preserve"> and a ticket MU on day 4. Unfortunately all rooms for day 4 are already sold and therefore we jus</w:t>
-      </w:r>
-      <w:r>
-        <w:t>t have rooms on day 1, 2 and 3.</w:t>
-      </w:r>
-      <w:r>
-        <w:t xml:space="preserve"> </w:t>
-      </w:r>
-      <w:r>
-        <w:t>All these rooms are in SS.</w:t>
-      </w:r>
-      <w:r>
-        <w:t xml:space="preserve"> So let’s calculate the hypothetical utility if we rescue the package and shorten the trip for 1 day.</w:t>
+        <w:t>Hotel types</w:t>
+      </w:r>
+      <w:bookmarkEnd w:id="8"/>
+    </w:p>
+    <w:p>
+      <w:r>
+        <w:t xml:space="preserve">We primary focused our attention to the strategy of deciding which type of hotel we should buy. We assume better hotel rooms (TT) to be more expensive. In order to determine if it makes sense </w:t>
+      </w:r>
+      <w:r>
+        <w:t xml:space="preserve">for a client </w:t>
+      </w:r>
+      <w:r>
+        <w:t>to invest</w:t>
+      </w:r>
+      <w:r>
+        <w:t xml:space="preserve"> in</w:t>
+      </w:r>
+      <w:r>
+        <w:t xml:space="preserve"> TT rooms</w:t>
+      </w:r>
+      <w:r>
+        <w:t xml:space="preserve"> we calculate the total hypothetical costs for the client staying in TT or SS. We then subtract the total SS cost from the total TT cost. This difference represents the additional costs for the client to stay in the TT hotel during his trip. </w:t>
       </w:r>
     </w:p>
     <w:p/>
     <w:p>
       <w:r>
-        <w:t xml:space="preserve">1000 – 0 – 100 </w:t>
-      </w:r>
-      <w:r>
-        <w:t>+ 0 + 0 + 0 + 0 = 900</w:t>
+        <w:t xml:space="preserve">Since the premium hotel value (HP) is just granted once for the whole trip, we then compare the HP with the additional costs. The Premium Value has to be at least $30 higher than the additional costs. If so we the client agent will request TT hotel rooms, if not SS. </w:t>
+      </w:r>
+      <w:r>
+        <w:t>Furthermore, we figured that it generally makes more sense investing in TT rooms if a client trip is short rather than long. That is why we added a precondition to our calculation. If the client needs more than 2 rooms for his trip to get feasible, he will automatically skip the calculations and request cheap hotel rooms.</w:t>
       </w:r>
     </w:p>
     <w:p/>
     <w:p>
-      <w:r>
-        <w:t xml:space="preserve">We now have to subtract the cost for the new outfight on day 4. We assume the maximum cost of $800 which gives as </w:t>
-      </w:r>
-      <w:r>
-        <w:t>a</w:t>
-      </w:r>
-      <w:r>
-        <w:t xml:space="preserve"> utility of 1</w:t>
-      </w:r>
-      <w:r>
-        <w:t>00 which is still better than 0.</w:t>
-      </w:r>
-      <w:r>
-        <w:t xml:space="preserve"> Furthermore, we might get rid of the useless MU ticket and receive some income, or might use it </w:t>
-      </w:r>
-      <w:r>
-        <w:t>for another client.</w:t>
-      </w:r>
-    </w:p>
-    <w:p>
-      <w:r>
-        <w:t>We conclude that it is worth trying</w:t>
-      </w:r>
-      <w:r>
-        <w:t xml:space="preserve"> to rescue a package. Nevertheless, it is it a complex pro</w:t>
-      </w:r>
-      <w:r>
-        <w:t>b</w:t>
-      </w:r>
-      <w:r>
-        <w:t>lem, which we might not be able to solve due to time constraints.</w:t>
-      </w:r>
-      <w:r>
-        <w:t xml:space="preserve"> </w:t>
-      </w:r>
-    </w:p>
-    <w:p/>
-    <w:p>
-      <w:pPr>
-        <w:pStyle w:val="berschrift3"/>
-      </w:pPr>
-      <w:bookmarkStart w:id="9" w:name="_Toc350082283"/>
-      <w:r>
-        <w:t>Hotel types</w:t>
+      <w:pPr>
+        <w:pStyle w:val="Heading3"/>
+      </w:pPr>
+      <w:bookmarkStart w:id="9" w:name="_Toc350082284"/>
+      <w:r>
+        <w:t>Pricing / Bidding</w:t>
       </w:r>
       <w:bookmarkEnd w:id="9"/>
     </w:p>
     <w:p>
-      <w:r>
-        <w:t xml:space="preserve">We primary focused our attention to the strategy of deciding which type of hotel we should buy. We assume better hotel rooms (TT) to be more expensive. In order to determine if it makes sense </w:t>
-      </w:r>
-      <w:r>
-        <w:t xml:space="preserve">for a client </w:t>
-      </w:r>
-      <w:r>
-        <w:t>to invest</w:t>
-      </w:r>
-      <w:r>
-        <w:t xml:space="preserve"> in</w:t>
-      </w:r>
-      <w:r>
-        <w:t xml:space="preserve"> TT rooms</w:t>
-      </w:r>
-      <w:r>
-        <w:t xml:space="preserve"> we calculate the total hypothetical costs for the client staying in TT or SS. We then subtract the total SS cost from the total TT cost. This difference represents the additional costs for the client to stay in the TT hotel during his trip. Since the premium hotel value (HP) is just granted once for the whole trip, we then compare the HP with the additional costs. The Premium Value has to be at least $30 higher than the additional costs. If so we the client agent will request TT hotel rooms, if not SS. </w:t>
-      </w:r>
-      <w:r>
-        <w:t>Furthermore, we figured that it generally makes more sense investing in TT rooms if a client trip is short rather than long. That is why we added a precondition to our calculation. If the client needs more than 2 rooms for his trip to get feasible, he will automatically skip the calculations and request cheap hotel rooms.</w:t>
-      </w:r>
-    </w:p>
-    <w:p/>
-    <w:p>
-      <w:pPr>
-        <w:pStyle w:val="berschrift3"/>
-      </w:pPr>
-      <w:bookmarkStart w:id="10" w:name="_Toc350082284"/>
-      <w:r>
-        <w:t>Pricing / Bidding</w:t>
-      </w:r>
-      <w:bookmarkEnd w:id="10"/>
+      <w:pPr>
+        <w:spacing w:line="240" w:lineRule="auto"/>
+        <w:jc w:val="left"/>
+      </w:pPr>
+      <w:r>
+        <w:t xml:space="preserve">The fact that hotel auctions close randomly makes the attempt to predict the closure of them pointless. </w:t>
+      </w:r>
+      <w:r>
+        <w:t>The hotel auctions are the most critical in TAC Classic, as a single missing Hotel room can render a whole package unfeasible.</w:t>
+      </w:r>
+    </w:p>
+    <w:p>
+      <w:pPr>
+        <w:spacing w:line="240" w:lineRule="auto"/>
+        <w:jc w:val="left"/>
+      </w:pPr>
+    </w:p>
+    <w:p>
+      <w:pPr>
+        <w:spacing w:line="240" w:lineRule="auto"/>
+        <w:jc w:val="left"/>
+      </w:pPr>
+      <w:r>
+        <w:t xml:space="preserve">Therefore, in hotel auctions we try to get our rooms at any cost – as long as the cost are not higher than loosing the whole package. We increase our bid by </w:t>
+      </w:r>
+      <w:r>
+        <w:t>[</w:t>
+      </w:r>
+      <w:proofErr w:type="spellStart"/>
+      <w:r>
+        <w:t>current_ask_price</w:t>
+      </w:r>
+      <w:proofErr w:type="spellEnd"/>
+      <w:r>
+        <w:t xml:space="preserve"> + 20$</w:t>
+      </w:r>
+      <w:r>
+        <w:t>] when our HQW drops beyond what we need.</w:t>
+      </w:r>
+    </w:p>
+    <w:p>
+      <w:pPr>
+        <w:spacing w:line="240" w:lineRule="auto"/>
+        <w:jc w:val="left"/>
+      </w:pPr>
+    </w:p>
+    <w:p>
+      <w:pPr>
+        <w:spacing w:line="240" w:lineRule="auto"/>
+        <w:jc w:val="left"/>
+      </w:pPr>
+      <w:r>
+        <w:t xml:space="preserve">To avoid the worst case – that is an unfeasible package – we consider shortening the trip. </w:t>
+      </w:r>
+    </w:p>
+    <w:p>
+      <w:pPr>
+        <w:spacing w:line="240" w:lineRule="auto"/>
+        <w:jc w:val="left"/>
+      </w:pPr>
+      <w:r>
+        <w:t>When a hotel room auction for a certain day has closed, and it is</w:t>
+      </w:r>
+      <w:r>
+        <w:t xml:space="preserve"> clear that we miss a certain amount of hotel rooms, we can reorganize the client preferences and shorten the trip. This normally means that we have to buy an additional flight, and probably sell some already owned entertainment tickets.</w:t>
+      </w:r>
+    </w:p>
+    <w:p>
+      <w:pPr>
+        <w:spacing w:line="240" w:lineRule="auto"/>
+        <w:jc w:val="left"/>
+      </w:pPr>
+    </w:p>
+    <w:p>
+      <w:pPr>
+        <w:spacing w:line="240" w:lineRule="auto"/>
+        <w:jc w:val="left"/>
+      </w:pPr>
     </w:p>
     <w:p>
       <w:pPr>
@@ -3800,34 +3980,31 @@
         </w:rPr>
       </w:pPr>
       <w:r>
-        <w:t xml:space="preserve">The fact that hotel auctions close randomly makes the attempt to predict the closure of them pointless. </w:t>
-      </w:r>
-      <w:r>
         <w:br w:type="page"/>
       </w:r>
     </w:p>
     <w:p>
       <w:pPr>
-        <w:pStyle w:val="berschrift2"/>
-      </w:pPr>
-      <w:bookmarkStart w:id="11" w:name="_Toc350082285"/>
+        <w:pStyle w:val="Heading2"/>
+      </w:pPr>
+      <w:bookmarkStart w:id="10" w:name="_Toc350082285"/>
       <w:r>
         <w:lastRenderedPageBreak/>
         <w:t>Entertainment</w:t>
       </w:r>
+      <w:bookmarkEnd w:id="10"/>
+    </w:p>
+    <w:p>
+      <w:pPr>
+        <w:pStyle w:val="Heading3"/>
+      </w:pPr>
+      <w:bookmarkStart w:id="11" w:name="_Toc350082286"/>
+      <w:r>
+        <w:t>Introduction</w:t>
+      </w:r>
       <w:bookmarkEnd w:id="11"/>
     </w:p>
     <w:p>
-      <w:pPr>
-        <w:pStyle w:val="berschrift3"/>
-      </w:pPr>
-      <w:bookmarkStart w:id="12" w:name="_Toc350082286"/>
-      <w:r>
-        <w:t>Introduction</w:t>
-      </w:r>
-      <w:bookmarkEnd w:id="12"/>
-    </w:p>
-    <w:p>
       <w:r>
         <w:t xml:space="preserve">Entertainment auctions are the only </w:t>
       </w:r>
@@ -3838,10 +4015,18 @@
         <w:t>auctions</w:t>
       </w:r>
       <w:r>
-        <w:t xml:space="preserve"> in the game</w:t>
-      </w:r>
-      <w:r>
-        <w:t xml:space="preserve"> which mean</w:t>
+        <w:t xml:space="preserve"> in the </w:t>
+      </w:r>
+      <w:proofErr w:type="gramStart"/>
+      <w:r>
+        <w:t>game</w:t>
+      </w:r>
+      <w:r>
+        <w:t xml:space="preserve"> which</w:t>
+      </w:r>
+      <w:proofErr w:type="gramEnd"/>
+      <w:r>
+        <w:t xml:space="preserve"> mean</w:t>
       </w:r>
       <w:r>
         <w:t>s</w:t>
@@ -14268,16 +14453,16 @@
     </w:p>
     <w:p>
       <w:pPr>
-        <w:pStyle w:val="berschrift3"/>
+        <w:pStyle w:val="Heading3"/>
         <w:spacing w:line="240" w:lineRule="auto"/>
         <w:jc w:val="left"/>
       </w:pPr>
-      <w:bookmarkStart w:id="13" w:name="_Toc350082287"/>
+      <w:bookmarkStart w:id="12" w:name="_Toc350082287"/>
       <w:r>
         <w:lastRenderedPageBreak/>
         <w:t>Premium value</w:t>
       </w:r>
-      <w:bookmarkEnd w:id="13"/>
+      <w:bookmarkEnd w:id="12"/>
     </w:p>
     <w:p>
       <w:pPr>
@@ -14357,7 +14542,15 @@
         <w:t>rent value for the client.</w:t>
       </w:r>
       <w:r>
-        <w:t xml:space="preserve"> The current value is calculated by subtracting the current askprice from the corresponding premium value of the client.</w:t>
+        <w:t xml:space="preserve"> The current value is calculated by subtracting the current </w:t>
+      </w:r>
+      <w:proofErr w:type="spellStart"/>
+      <w:r>
+        <w:t>askprice</w:t>
+      </w:r>
+      <w:proofErr w:type="spellEnd"/>
+      <w:r>
+        <w:t xml:space="preserve"> from the corresponding premium value of the client.</w:t>
       </w:r>
       <w:r>
         <w:t xml:space="preserve"> The list is then sorted by the values. </w:t>
@@ -14382,10 +14575,13 @@
         <w:t>m</w:t>
       </w:r>
       <w:r>
-        <w:t xml:space="preserve">ic entertainment </w:t>
-      </w:r>
-      <w:r>
-        <w:t xml:space="preserve"> auction </w:t>
+        <w:t xml:space="preserve">ic </w:t>
+      </w:r>
+      <w:r>
+        <w:t>entertainment auction</w:t>
+      </w:r>
+      <w:r>
+        <w:t xml:space="preserve"> </w:t>
       </w:r>
       <w:r>
         <w:t>market.</w:t>
@@ -14408,13 +14604,13 @@
     </w:p>
     <w:p>
       <w:pPr>
-        <w:pStyle w:val="berschrift3"/>
-      </w:pPr>
-      <w:bookmarkStart w:id="14" w:name="_Toc350082288"/>
+        <w:pStyle w:val="Heading3"/>
+      </w:pPr>
+      <w:bookmarkStart w:id="13" w:name="_Toc350082288"/>
       <w:r>
         <w:t>Pricing / Bidding</w:t>
       </w:r>
-      <w:bookmarkEnd w:id="14"/>
+      <w:bookmarkEnd w:id="13"/>
     </w:p>
     <w:p>
       <w:pPr>
@@ -14449,7 +14645,13 @@
         <w:jc w:val="left"/>
       </w:pPr>
       <w:r>
-        <w:t xml:space="preserve">At the beginning of the game we analyze which tickets we can use and which we don’t. </w:t>
+        <w:t xml:space="preserve">On each pulse, we analyze which tickets we need and which can be sold. </w:t>
+      </w:r>
+      <w:r>
+        <w:t>We send sell bids for all tickets we don’t need, generally starting at a high price (hoping they are important to someone)</w:t>
+      </w:r>
+      <w:r>
+        <w:t>. Off course, it is better to sell the tickets at a low price than not at all. Therefore, (depending on the current quote ask price) we adjust our prices in the later game time, until the tickets are sold.</w:t>
       </w:r>
     </w:p>
     <w:p>
@@ -14457,9 +14659,12 @@
         <w:spacing w:line="240" w:lineRule="auto"/>
         <w:jc w:val="left"/>
       </w:pPr>
-      <w:r>
-        <w:t>We send sell bids for all tickets we don’t need….</w:t>
-      </w:r>
+    </w:p>
+    <w:p>
+      <w:pPr>
+        <w:spacing w:line="240" w:lineRule="auto"/>
+        <w:jc w:val="left"/>
+      </w:pPr>
     </w:p>
     <w:p>
       <w:pPr>
@@ -14479,160 +14684,178 @@
     </w:p>
     <w:p>
       <w:pPr>
-        <w:pStyle w:val="berschrift1"/>
-      </w:pPr>
-      <w:bookmarkStart w:id="15" w:name="_Toc350082289"/>
+        <w:pStyle w:val="Heading1"/>
+      </w:pPr>
+      <w:bookmarkStart w:id="14" w:name="_Toc350082289"/>
       <w:r>
         <w:lastRenderedPageBreak/>
         <w:t>Implementation</w:t>
       </w:r>
+      <w:bookmarkEnd w:id="14"/>
+    </w:p>
+    <w:p>
+      <w:pPr>
+        <w:pStyle w:val="Heading2"/>
+      </w:pPr>
+      <w:bookmarkStart w:id="15" w:name="_Toc350082290"/>
+      <w:r>
+        <w:t>Introduction</w:t>
+      </w:r>
       <w:bookmarkEnd w:id="15"/>
     </w:p>
-    <w:p>
-      <w:pPr>
-        <w:pStyle w:val="berschrift2"/>
-      </w:pPr>
-      <w:bookmarkStart w:id="16" w:name="_Toc350082290"/>
-      <w:r>
-        <w:t>Introduction</w:t>
+    <w:p/>
+    <w:p>
+      <w:r>
+        <w:t xml:space="preserve">As we </w:t>
+      </w:r>
+      <w:r>
+        <w:t xml:space="preserve">analyzed the code of the </w:t>
+      </w:r>
+      <w:proofErr w:type="spellStart"/>
+      <w:r>
+        <w:t>Dummy</w:t>
+      </w:r>
+      <w:r>
+        <w:t>Agent</w:t>
+      </w:r>
+      <w:proofErr w:type="spellEnd"/>
+      <w:r>
+        <w:t xml:space="preserve"> we figured that we need to refactor some parts of the TAC Agent</w:t>
+      </w:r>
+      <w:r>
+        <w:t xml:space="preserve"> ware</w:t>
+      </w:r>
+      <w:r>
+        <w:t xml:space="preserve"> and implement the given logic in a more object oriented</w:t>
+      </w:r>
+      <w:r>
+        <w:t xml:space="preserve"> way. During our design process we came to the conclusion that we need to assign our items to the clients our</w:t>
+      </w:r>
+      <w:r>
+        <w:t xml:space="preserve">selves in order to be able to prioritize goods. For example an entertainment event may be more important than another because the client </w:t>
+      </w:r>
+      <w:r>
+        <w:t>who</w:t>
+      </w:r>
+      <w:r>
+        <w:t xml:space="preserve"> ordered the first item has already a fe</w:t>
+      </w:r>
+      <w:r>
+        <w:t>a</w:t>
+      </w:r>
+      <w:r>
+        <w:t>sible travel package.</w:t>
+      </w:r>
+      <w:r>
+        <w:t xml:space="preserve"> This </w:t>
+      </w:r>
+      <w:r>
+        <w:t>meant</w:t>
+      </w:r>
+      <w:r>
+        <w:t xml:space="preserve"> that we need</w:t>
+      </w:r>
+      <w:r>
+        <w:t>ed</w:t>
+      </w:r>
+      <w:r>
+        <w:t xml:space="preserve"> to develop some sort of distribution strategy a</w:t>
+      </w:r>
+      <w:r>
+        <w:t xml:space="preserve">dditional to </w:t>
+      </w:r>
+      <w:r>
+        <w:t xml:space="preserve">our </w:t>
+      </w:r>
+      <w:r>
+        <w:t>bidding strate</w:t>
+      </w:r>
+      <w:r>
+        <w:t xml:space="preserve">gies. </w:t>
+      </w:r>
+    </w:p>
+    <w:p>
+      <w:r>
+        <w:t>I</w:t>
+      </w:r>
+      <w:r>
+        <w:t>n the following paragraphs we will describe how we abstract</w:t>
+      </w:r>
+      <w:r>
+        <w:t>ed</w:t>
+      </w:r>
+      <w:r>
+        <w:t xml:space="preserve"> the different </w:t>
+      </w:r>
+      <w:r>
+        <w:t>roles, which</w:t>
+      </w:r>
+      <w:r>
+        <w:t xml:space="preserve"> are needed to achieve the design objectives.</w:t>
+      </w:r>
+      <w:r>
+        <w:t xml:space="preserve"> In this section we refer the words “items” and “goods” as the needed artifacts such as flights, hotel rooms and entertainment tickets.</w:t>
+      </w:r>
+    </w:p>
+    <w:p>
+      <w:pPr>
+        <w:pStyle w:val="Heading2"/>
+      </w:pPr>
+      <w:bookmarkStart w:id="16" w:name="_Toc350082291"/>
+      <w:r>
+        <w:t>Client handling</w:t>
       </w:r>
       <w:bookmarkEnd w:id="16"/>
     </w:p>
     <w:p/>
     <w:p>
       <w:r>
-        <w:t xml:space="preserve">As we </w:t>
-      </w:r>
-      <w:r>
-        <w:t>analyzed the code of the Dummy</w:t>
-      </w:r>
-      <w:r>
-        <w:t>Agent we figured that we need to refactor some parts of the TAC Agent</w:t>
-      </w:r>
-      <w:r>
-        <w:t xml:space="preserve"> ware</w:t>
-      </w:r>
-      <w:r>
-        <w:t xml:space="preserve"> and implement the given logic in a more object oriented</w:t>
-      </w:r>
-      <w:r>
-        <w:t xml:space="preserve"> way. During our design process we came to the conclusion that we need to assign our items to the clients our</w:t>
-      </w:r>
-      <w:r>
-        <w:t xml:space="preserve">selves in order to be able to prioritize goods. For example an entertainment event may be more important than another because the client </w:t>
-      </w:r>
-      <w:r>
-        <w:t>who</w:t>
-      </w:r>
-      <w:r>
-        <w:t xml:space="preserve"> ordered the first item has already a fe</w:t>
-      </w:r>
-      <w:r>
-        <w:t>a</w:t>
-      </w:r>
-      <w:r>
-        <w:t>sible travel package.</w:t>
-      </w:r>
-      <w:r>
-        <w:t xml:space="preserve"> This </w:t>
-      </w:r>
-      <w:r>
-        <w:t>meant</w:t>
-      </w:r>
-      <w:r>
-        <w:t xml:space="preserve"> that we need</w:t>
-      </w:r>
-      <w:r>
-        <w:t>ed</w:t>
-      </w:r>
-      <w:r>
-        <w:t xml:space="preserve"> to develop some sort of distribution strategy a</w:t>
-      </w:r>
-      <w:r>
-        <w:t xml:space="preserve">dditional to </w:t>
-      </w:r>
-      <w:r>
-        <w:t xml:space="preserve">our </w:t>
-      </w:r>
-      <w:r>
-        <w:t>bidding strate</w:t>
-      </w:r>
-      <w:r>
-        <w:t xml:space="preserve">gies. </w:t>
-      </w:r>
-    </w:p>
-    <w:p>
-      <w:r>
-        <w:t>I</w:t>
-      </w:r>
-      <w:r>
-        <w:t>n the following paragraphs we will describe how we abstract</w:t>
-      </w:r>
-      <w:r>
-        <w:t>ed</w:t>
-      </w:r>
-      <w:r>
-        <w:t xml:space="preserve"> the different </w:t>
-      </w:r>
-      <w:r>
-        <w:t>roles, which</w:t>
-      </w:r>
-      <w:r>
-        <w:t xml:space="preserve"> are needed to achieve the design objectives.</w:t>
-      </w:r>
-      <w:r>
-        <w:t xml:space="preserve"> In this section we refer the words “items” and “goods” as the needed artifacts such as flights, hotel rooms and entertainment tickets.</w:t>
-      </w:r>
-    </w:p>
-    <w:p>
-      <w:pPr>
-        <w:pStyle w:val="berschrift2"/>
-      </w:pPr>
-      <w:bookmarkStart w:id="17" w:name="_Toc350082291"/>
-      <w:r>
-        <w:t>Client handling</w:t>
-      </w:r>
-      <w:bookmarkEnd w:id="17"/>
+        <w:t xml:space="preserve">We defined that every one of our 8 client is an individual agent with its own desires, believes and intentions. </w:t>
+      </w:r>
+      <w:r>
+        <w:t>The “</w:t>
+      </w:r>
+      <w:proofErr w:type="spellStart"/>
+      <w:r>
+        <w:t>ClientManager</w:t>
+      </w:r>
+      <w:proofErr w:type="spellEnd"/>
+      <w:r>
+        <w:t>” manages all the clients</w:t>
+      </w:r>
+      <w:r>
+        <w:t xml:space="preserve">. </w:t>
+      </w:r>
+      <w:r>
+        <w:t xml:space="preserve">A client consists </w:t>
+      </w:r>
+      <w:r>
+        <w:t xml:space="preserve">out </w:t>
+      </w:r>
+      <w:r>
+        <w:t>of the fo</w:t>
+      </w:r>
+      <w:r>
+        <w:t>l</w:t>
+      </w:r>
+      <w:r>
+        <w:t>lowing classes:</w:t>
+      </w:r>
     </w:p>
     <w:p/>
     <w:p>
-      <w:r>
-        <w:t xml:space="preserve">We defined that every one of our 8 client is an individual agent with its own desires, believes and intentions. </w:t>
-      </w:r>
-      <w:r>
-        <w:t>The “ClientManager” manages all the clients</w:t>
-      </w:r>
-      <w:r>
-        <w:t xml:space="preserve">. </w:t>
-      </w:r>
-      <w:r>
-        <w:t xml:space="preserve">A client consists </w:t>
-      </w:r>
-      <w:r>
-        <w:t xml:space="preserve">out </w:t>
-      </w:r>
-      <w:r>
-        <w:t>of the fo</w:t>
-      </w:r>
-      <w:r>
-        <w:t>l</w:t>
-      </w:r>
-      <w:r>
-        <w:t>lowing classes:</w:t>
-      </w:r>
-    </w:p>
-    <w:p/>
-    <w:p>
-      <w:pPr>
-        <w:pStyle w:val="Listenabsatz"/>
+      <w:pPr>
+        <w:pStyle w:val="ListParagraph"/>
         <w:numPr>
           <w:ilvl w:val="0"/>
           <w:numId w:val="15"/>
         </w:numPr>
       </w:pPr>
+      <w:proofErr w:type="spellStart"/>
       <w:r>
         <w:t>ClientAgent</w:t>
       </w:r>
+      <w:proofErr w:type="spellEnd"/>
       <w:r>
         <w:br/>
         <w:t>Represents an individual client</w:t>
@@ -14646,15 +14869,17 @@
     </w:p>
     <w:p>
       <w:pPr>
-        <w:pStyle w:val="Listenabsatz"/>
+        <w:pStyle w:val="ListParagraph"/>
         <w:numPr>
           <w:ilvl w:val="0"/>
           <w:numId w:val="15"/>
         </w:numPr>
       </w:pPr>
+      <w:proofErr w:type="spellStart"/>
       <w:r>
         <w:t>ClientPreferences</w:t>
       </w:r>
+      <w:proofErr w:type="spellEnd"/>
       <w:r>
         <w:br/>
         <w:t>Represents a client’s preferences</w:t>
@@ -14662,15 +14887,17 @@
     </w:p>
     <w:p>
       <w:pPr>
-        <w:pStyle w:val="Listenabsatz"/>
+        <w:pStyle w:val="ListParagraph"/>
         <w:numPr>
           <w:ilvl w:val="0"/>
           <w:numId w:val="15"/>
         </w:numPr>
       </w:pPr>
+      <w:proofErr w:type="spellStart"/>
       <w:r>
         <w:t>ClientPackage</w:t>
       </w:r>
+      <w:proofErr w:type="spellEnd"/>
       <w:r>
         <w:br/>
         <w:t>Represents a client’s package and contains information which items are currently a</w:t>
@@ -14742,33 +14969,65 @@
     <w:p/>
     <w:p>
       <w:r>
-        <w:t>The TradeMaster service is an important bridge between the individual ClientAgents.</w:t>
+        <w:t xml:space="preserve">The </w:t>
+      </w:r>
+      <w:proofErr w:type="spellStart"/>
+      <w:r>
+        <w:t>TradeMaster</w:t>
+      </w:r>
+      <w:proofErr w:type="spellEnd"/>
+      <w:r>
+        <w:t xml:space="preserve"> service is an important bridge between the individual </w:t>
+      </w:r>
+      <w:proofErr w:type="spellStart"/>
+      <w:r>
+        <w:t>ClientAgents</w:t>
+      </w:r>
+      <w:proofErr w:type="spellEnd"/>
+      <w:r>
+        <w:t>.</w:t>
       </w:r>
       <w:r>
         <w:t xml:space="preserve"> </w:t>
       </w:r>
       <w:r>
-        <w:t>Each Client knows what it wants for what price based on its preferences and the corresponding strategy and requests the preferred goods from the “TradeMaster”.</w:t>
+        <w:t>Each Client knows what it wants for what price based on its preferences and the corresponding strategy and requests the preferred goods from the “</w:t>
+      </w:r>
+      <w:proofErr w:type="spellStart"/>
+      <w:r>
+        <w:t>TradeMaster</w:t>
+      </w:r>
+      <w:proofErr w:type="spellEnd"/>
+      <w:r>
+        <w:t>”.</w:t>
       </w:r>
     </w:p>
     <w:p/>
     <w:p>
       <w:pPr>
-        <w:pStyle w:val="berschrift2"/>
+        <w:pStyle w:val="Heading2"/>
         <w:pageBreakBefore/>
         <w:ind w:left="578" w:hanging="578"/>
       </w:pPr>
-      <w:bookmarkStart w:id="18" w:name="_Toc350082292"/>
+      <w:bookmarkStart w:id="17" w:name="_Toc350082292"/>
       <w:r>
         <w:lastRenderedPageBreak/>
         <w:t>Services</w:t>
       </w:r>
-      <w:bookmarkEnd w:id="18"/>
+      <w:bookmarkEnd w:id="17"/>
     </w:p>
     <w:p/>
     <w:p>
       <w:r>
-        <w:t>We use the ServiceLocator Pattern to work with our services, which are responsible for di</w:t>
+        <w:t xml:space="preserve">We use the </w:t>
+      </w:r>
+      <w:proofErr w:type="spellStart"/>
+      <w:r>
+        <w:t>ServiceLocator</w:t>
+      </w:r>
+      <w:proofErr w:type="spellEnd"/>
+      <w:r>
+        <w:t xml:space="preserve"> Pattern to work with our services, which are responsible for di</w:t>
       </w:r>
       <w:r>
         <w:t>f</w:t>
@@ -14777,7 +15036,24 @@
         <w:t>ferent tasks.</w:t>
       </w:r>
       <w:r>
-        <w:t xml:space="preserve"> All services are implemented as Singletons.</w:t>
+        <w:t xml:space="preserve"> The </w:t>
+      </w:r>
+      <w:proofErr w:type="spellStart"/>
+      <w:r>
+        <w:t>ServiceLocator</w:t>
+      </w:r>
+      <w:proofErr w:type="spellEnd"/>
+      <w:r>
+        <w:t xml:space="preserve"> manages all our primary service instances and provides an easy way to access them from anywhere in our software.</w:t>
+      </w:r>
+      <w:r>
+        <w:t xml:space="preserve"> All services are implemented as Si</w:t>
+      </w:r>
+      <w:r>
+        <w:t>n</w:t>
+      </w:r>
+      <w:r>
+        <w:t>gletons.</w:t>
       </w:r>
     </w:p>
     <w:p/>
@@ -14789,18 +15065,20 @@
     <w:p/>
     <w:p>
       <w:pPr>
-        <w:pStyle w:val="Listenabsatz"/>
+        <w:pStyle w:val="ListParagraph"/>
         <w:numPr>
           <w:ilvl w:val="0"/>
           <w:numId w:val="15"/>
         </w:numPr>
       </w:pPr>
+      <w:proofErr w:type="spellStart"/>
       <w:r>
         <w:rPr>
           <w:b/>
         </w:rPr>
         <w:t>ClientManager</w:t>
       </w:r>
+      <w:proofErr w:type="spellEnd"/>
       <w:r>
         <w:tab/>
       </w:r>
@@ -14809,23 +15087,30 @@
       </w:r>
       <w:r>
         <w:tab/>
-        <w:t>Manages all the ClientAgents</w:t>
-      </w:r>
-    </w:p>
-    <w:p>
-      <w:pPr>
-        <w:pStyle w:val="Listenabsatz"/>
+        <w:t xml:space="preserve">Manages all the </w:t>
+      </w:r>
+      <w:proofErr w:type="spellStart"/>
+      <w:r>
+        <w:t>ClientAgents</w:t>
+      </w:r>
+      <w:proofErr w:type="spellEnd"/>
+    </w:p>
+    <w:p>
+      <w:pPr>
+        <w:pStyle w:val="ListParagraph"/>
         <w:numPr>
           <w:ilvl w:val="0"/>
           <w:numId w:val="15"/>
         </w:numPr>
       </w:pPr>
+      <w:proofErr w:type="spellStart"/>
       <w:r>
         <w:rPr>
           <w:b/>
         </w:rPr>
         <w:t>TradeMaster</w:t>
       </w:r>
+      <w:proofErr w:type="spellEnd"/>
       <w:r>
         <w:tab/>
       </w:r>
@@ -14842,18 +15127,20 @@
     </w:p>
     <w:p>
       <w:pPr>
-        <w:pStyle w:val="Listenabsatz"/>
+        <w:pStyle w:val="ListParagraph"/>
         <w:numPr>
           <w:ilvl w:val="0"/>
           <w:numId w:val="15"/>
         </w:numPr>
       </w:pPr>
+      <w:proofErr w:type="spellStart"/>
       <w:r>
         <w:rPr>
           <w:b/>
         </w:rPr>
         <w:t>AuctionInformationManager</w:t>
       </w:r>
+      <w:proofErr w:type="spellEnd"/>
       <w:r>
         <w:tab/>
         <w:t>Manages the quotes and their history</w:t>
@@ -14861,7 +15148,7 @@
     </w:p>
     <w:p>
       <w:pPr>
-        <w:pStyle w:val="Listenabsatz"/>
+        <w:pStyle w:val="ListParagraph"/>
         <w:numPr>
           <w:ilvl w:val="0"/>
           <w:numId w:val="15"/>
@@ -14870,6 +15157,7 @@
           <w:b/>
         </w:rPr>
       </w:pPr>
+      <w:proofErr w:type="spellStart"/>
       <w:r>
         <w:rPr>
           <w:b/>
@@ -14888,6 +15176,7 @@
         </w:rPr>
         <w:t>Manager</w:t>
       </w:r>
+      <w:proofErr w:type="spellEnd"/>
       <w:r>
         <w:rPr>
           <w:b/>
@@ -14906,6 +15195,7 @@
     </w:p>
     <w:p/>
     <w:p>
+      <w:bookmarkStart w:id="18" w:name="_GoBack"/>
       <w:r>
         <w:t>The next points discuss</w:t>
       </w:r>
@@ -14918,11 +15208,12 @@
     </w:p>
     <w:p>
       <w:pPr>
-        <w:pStyle w:val="berschrift2"/>
+        <w:pStyle w:val="Heading2"/>
         <w:pageBreakBefore/>
         <w:ind w:left="578" w:hanging="578"/>
       </w:pPr>
       <w:bookmarkStart w:id="19" w:name="_Toc350082293"/>
+      <w:bookmarkEnd w:id="18"/>
       <w:r>
         <w:lastRenderedPageBreak/>
         <w:t>Bidding</w:t>
@@ -14931,17 +15222,30 @@
         <w:t xml:space="preserve"> –</w:t>
       </w:r>
       <w:r>
-        <w:t xml:space="preserve"> TradeM</w:t>
+        <w:t xml:space="preserve"> </w:t>
+      </w:r>
+      <w:proofErr w:type="spellStart"/>
+      <w:r>
+        <w:t>TradeM</w:t>
       </w:r>
       <w:r>
         <w:t>aster</w:t>
       </w:r>
       <w:bookmarkEnd w:id="19"/>
+      <w:proofErr w:type="spellEnd"/>
     </w:p>
     <w:p/>
     <w:p>
       <w:r>
-        <w:t>The TradeMaster is responsible for synchronizing the bids, keeping track of the overall po</w:t>
+        <w:t xml:space="preserve">The </w:t>
+      </w:r>
+      <w:proofErr w:type="spellStart"/>
+      <w:r>
+        <w:t>TradeMaster</w:t>
+      </w:r>
+      <w:proofErr w:type="spellEnd"/>
+      <w:r>
+        <w:t xml:space="preserve"> is responsible for synchronizing the bids, keeping track of the overall po</w:t>
       </w:r>
       <w:r>
         <w:t>s</w:t>
@@ -14965,18 +15269,34 @@
         <w:t xml:space="preserve"> </w:t>
       </w:r>
       <w:r>
-        <w:t>Incoming Transactions and Bid-Updates are redirected to the TradeMaster.</w:t>
+        <w:t xml:space="preserve">Incoming Transactions and Bid-Updates are redirected to the </w:t>
+      </w:r>
+      <w:proofErr w:type="spellStart"/>
+      <w:r>
+        <w:t>TradeMaster</w:t>
+      </w:r>
+      <w:proofErr w:type="spellEnd"/>
+      <w:r>
+        <w:t>.</w:t>
       </w:r>
     </w:p>
     <w:p/>
     <w:p>
       <w:r>
-        <w:t>The TradeMaster has 3 distinct data structures:</w:t>
-      </w:r>
-    </w:p>
-    <w:p>
-      <w:pPr>
-        <w:pStyle w:val="Listenabsatz"/>
+        <w:t xml:space="preserve">The </w:t>
+      </w:r>
+      <w:proofErr w:type="spellStart"/>
+      <w:r>
+        <w:t>TradeMaster</w:t>
+      </w:r>
+      <w:proofErr w:type="spellEnd"/>
+      <w:r>
+        <w:t xml:space="preserve"> has 3 distinct data structures:</w:t>
+      </w:r>
+    </w:p>
+    <w:p>
+      <w:pPr>
+        <w:pStyle w:val="ListParagraph"/>
         <w:numPr>
           <w:ilvl w:val="0"/>
           <w:numId w:val="15"/>
@@ -14998,18 +15318,20 @@
     </w:p>
     <w:p>
       <w:pPr>
-        <w:pStyle w:val="Listenabsatz"/>
+        <w:pStyle w:val="ListParagraph"/>
         <w:numPr>
           <w:ilvl w:val="0"/>
           <w:numId w:val="15"/>
         </w:numPr>
       </w:pPr>
+      <w:proofErr w:type="spellStart"/>
       <w:r>
         <w:rPr>
           <w:b/>
         </w:rPr>
         <w:t>Avaiable</w:t>
       </w:r>
+      <w:proofErr w:type="spellEnd"/>
       <w:r>
         <w:rPr>
           <w:b/>
@@ -15024,12 +15346,17 @@
       </w:r>
       <w:r>
         <w:tab/>
-        <w:t xml:space="preserve"> Keep track of all items, which are not assigned to a ClientAgent</w:t>
-      </w:r>
-    </w:p>
-    <w:p>
-      <w:pPr>
-        <w:pStyle w:val="Listenabsatz"/>
+        <w:t xml:space="preserve"> Keep track of all items, which are not assigned to a </w:t>
+      </w:r>
+      <w:proofErr w:type="spellStart"/>
+      <w:r>
+        <w:t>ClientAgent</w:t>
+      </w:r>
+      <w:proofErr w:type="spellEnd"/>
+    </w:p>
+    <w:p>
+      <w:pPr>
+        <w:pStyle w:val="ListParagraph"/>
         <w:numPr>
           <w:ilvl w:val="0"/>
           <w:numId w:val="15"/>
@@ -15038,12 +15365,14 @@
           <w:b/>
         </w:rPr>
       </w:pPr>
+      <w:proofErr w:type="spellStart"/>
       <w:r>
         <w:rPr>
           <w:b/>
         </w:rPr>
         <w:t>ItemRequests</w:t>
       </w:r>
+      <w:proofErr w:type="spellEnd"/>
       <w:r>
         <w:rPr>
           <w:b/>
@@ -15052,27 +15381,56 @@
         <w:t xml:space="preserve"> </w:t>
       </w:r>
       <w:r>
-        <w:t>Keep track of all ItemRequests of the ClientAgents</w:t>
-      </w:r>
+        <w:t xml:space="preserve">Keep track of all </w:t>
+      </w:r>
+      <w:proofErr w:type="spellStart"/>
+      <w:r>
+        <w:t>ItemRequests</w:t>
+      </w:r>
+      <w:proofErr w:type="spellEnd"/>
+      <w:r>
+        <w:t xml:space="preserve"> of the </w:t>
+      </w:r>
+      <w:proofErr w:type="spellStart"/>
+      <w:r>
+        <w:t>ClientAgents</w:t>
+      </w:r>
+      <w:proofErr w:type="spellEnd"/>
     </w:p>
     <w:p/>
     <w:p/>
     <w:p>
       <w:r>
-        <w:t>The lifecycle of the TradeMaster works as follows:</w:t>
+        <w:t xml:space="preserve">The lifecycle of the </w:t>
+      </w:r>
+      <w:proofErr w:type="spellStart"/>
+      <w:r>
+        <w:t>TradeMaster</w:t>
+      </w:r>
+      <w:proofErr w:type="spellEnd"/>
+      <w:r>
+        <w:t xml:space="preserve"> works as follows:</w:t>
       </w:r>
     </w:p>
     <w:p/>
     <w:p>
       <w:pPr>
-        <w:pStyle w:val="Listenabsatz"/>
+        <w:pStyle w:val="ListParagraph"/>
         <w:numPr>
           <w:ilvl w:val="0"/>
           <w:numId w:val="16"/>
         </w:numPr>
       </w:pPr>
       <w:r>
-        <w:t>All ClientAgents are pulsed to consider placing</w:t>
+        <w:t xml:space="preserve">All </w:t>
+      </w:r>
+      <w:proofErr w:type="spellStart"/>
+      <w:r>
+        <w:t>ClientAgents</w:t>
+      </w:r>
+      <w:proofErr w:type="spellEnd"/>
+      <w:r>
+        <w:t xml:space="preserve"> are pulsed to consider placing</w:t>
       </w:r>
       <w:r>
         <w:t xml:space="preserve"> item</w:t>
@@ -15083,25 +15441,40 @@
       <w:r>
         <w:t xml:space="preserve">on the </w:t>
       </w:r>
+      <w:proofErr w:type="spellStart"/>
       <w:r>
         <w:t>TradeMaster</w:t>
       </w:r>
-    </w:p>
-    <w:p>
-      <w:pPr>
-        <w:pStyle w:val="Listenabsatz"/>
+      <w:proofErr w:type="spellEnd"/>
+    </w:p>
+    <w:p>
+      <w:pPr>
+        <w:pStyle w:val="ListParagraph"/>
         <w:numPr>
           <w:ilvl w:val="0"/>
           <w:numId w:val="16"/>
         </w:numPr>
       </w:pPr>
       <w:r>
-        <w:t>The TradeMaster allocates and assigns available items to ClientAgents</w:t>
-      </w:r>
-    </w:p>
-    <w:p>
-      <w:pPr>
-        <w:pStyle w:val="Listenabsatz"/>
+        <w:t xml:space="preserve">The </w:t>
+      </w:r>
+      <w:proofErr w:type="spellStart"/>
+      <w:r>
+        <w:t>TradeMaster</w:t>
+      </w:r>
+      <w:proofErr w:type="spellEnd"/>
+      <w:r>
+        <w:t xml:space="preserve"> allocates and assigns available items to </w:t>
+      </w:r>
+      <w:proofErr w:type="spellStart"/>
+      <w:r>
+        <w:t>ClientAgents</w:t>
+      </w:r>
+      <w:proofErr w:type="spellEnd"/>
+    </w:p>
+    <w:p>
+      <w:pPr>
+        <w:pStyle w:val="ListParagraph"/>
         <w:numPr>
           <w:ilvl w:val="0"/>
           <w:numId w:val="16"/>
@@ -15110,6 +15483,7 @@
       <w:r>
         <w:t>Distribute the possessed items among the clients based on the “</w:t>
       </w:r>
+      <w:proofErr w:type="spellStart"/>
       <w:r>
         <w:t>ClientPackageAlloc</w:t>
       </w:r>
@@ -15119,13 +15493,14 @@
       <w:r>
         <w:t>tionStrategy</w:t>
       </w:r>
+      <w:proofErr w:type="spellEnd"/>
       <w:r>
         <w:t>”</w:t>
       </w:r>
     </w:p>
     <w:p>
       <w:pPr>
-        <w:pStyle w:val="Listenabsatz"/>
+        <w:pStyle w:val="ListParagraph"/>
         <w:numPr>
           <w:ilvl w:val="0"/>
           <w:numId w:val="16"/>
@@ -15143,16 +15518,18 @@
       <w:r>
         <w:t xml:space="preserve">the </w:t>
       </w:r>
+      <w:proofErr w:type="spellStart"/>
       <w:r>
         <w:t>avaiable</w:t>
       </w:r>
+      <w:proofErr w:type="spellEnd"/>
       <w:r>
         <w:t xml:space="preserve"> items</w:t>
       </w:r>
     </w:p>
     <w:p>
       <w:pPr>
-        <w:pStyle w:val="Listenabsatz"/>
+        <w:pStyle w:val="ListParagraph"/>
         <w:numPr>
           <w:ilvl w:val="0"/>
           <w:numId w:val="16"/>
@@ -15168,13 +15545,15 @@
     <w:p/>
     <w:p>
       <w:pPr>
-        <w:pStyle w:val="berschrift3"/>
+        <w:pStyle w:val="Heading3"/>
       </w:pPr>
       <w:bookmarkStart w:id="20" w:name="_Toc350082294"/>
+      <w:proofErr w:type="spellStart"/>
       <w:r>
         <w:t>ClientPackageAllocationStrategy</w:t>
       </w:r>
       <w:bookmarkEnd w:id="20"/>
+      <w:proofErr w:type="spellEnd"/>
     </w:p>
     <w:p/>
     <w:p>
@@ -15185,13 +15564,34 @@
         <w:t>to make</w:t>
       </w:r>
       <w:r>
-        <w:t xml:space="preserve"> assumptions about the current situation and the future as well. Therefore, the ClientAgents need to know which items they own, and which they miss.</w:t>
+        <w:t xml:space="preserve"> assumptions about the current situation and the future as well. Therefore, the </w:t>
+      </w:r>
+      <w:proofErr w:type="spellStart"/>
+      <w:r>
+        <w:t>ClientAgents</w:t>
+      </w:r>
+      <w:proofErr w:type="spellEnd"/>
+      <w:r>
+        <w:t xml:space="preserve"> need to know which items they own, and which they miss.</w:t>
       </w:r>
     </w:p>
     <w:p/>
     <w:p>
-      <w:r>
-        <w:t>ClientAgents can place item requests on the TradeMaster but that does not guarantee that the item can be fetched as a matter of fact. It may even come to the case that different Clie</w:t>
+      <w:proofErr w:type="spellStart"/>
+      <w:r>
+        <w:t>ClientAgents</w:t>
+      </w:r>
+      <w:proofErr w:type="spellEnd"/>
+      <w:r>
+        <w:t xml:space="preserve"> can place item requests on the </w:t>
+      </w:r>
+      <w:proofErr w:type="spellStart"/>
+      <w:r>
+        <w:t>TradeMaster</w:t>
+      </w:r>
+      <w:proofErr w:type="spellEnd"/>
+      <w:r>
+        <w:t xml:space="preserve"> but that does not guarantee that the item can be fetched as a matter of fact. It may even come to the case that different Clie</w:t>
       </w:r>
       <w:r>
         <w:t xml:space="preserve">nt </w:t>
@@ -15199,9 +15599,11 @@
       <w:r>
         <w:t xml:space="preserve">Agents want the same item. The </w:t>
       </w:r>
+      <w:proofErr w:type="spellStart"/>
       <w:r>
         <w:t>ClientPackageAllocationStrategy</w:t>
       </w:r>
+      <w:proofErr w:type="spellEnd"/>
       <w:r>
         <w:t xml:space="preserve"> is then responsible to d</w:t>
       </w:r>
@@ -15209,7 +15611,15 @@
         <w:t>e</w:t>
       </w:r>
       <w:r>
-        <w:t>cide which ClientAgent gets the item, based upon the hypothetical profit.</w:t>
+        <w:t xml:space="preserve">cide which </w:t>
+      </w:r>
+      <w:proofErr w:type="spellStart"/>
+      <w:r>
+        <w:t>ClientAgent</w:t>
+      </w:r>
+      <w:proofErr w:type="spellEnd"/>
+      <w:r>
+        <w:t xml:space="preserve"> gets the item, based upon the hypothetical profit.</w:t>
       </w:r>
     </w:p>
     <w:p/>
@@ -15231,7 +15641,7 @@
     </w:p>
     <w:p>
       <w:pPr>
-        <w:pStyle w:val="berschrift2"/>
+        <w:pStyle w:val="Heading2"/>
       </w:pPr>
       <w:bookmarkStart w:id="21" w:name="_Toc350082295"/>
       <w:r>
@@ -15239,17 +15649,30 @@
         <w:t>Auctions –</w:t>
       </w:r>
       <w:r>
-        <w:t xml:space="preserve"> AuctionInformation</w:t>
+        <w:t xml:space="preserve"> </w:t>
+      </w:r>
+      <w:proofErr w:type="spellStart"/>
+      <w:r>
+        <w:t>AuctionInformation</w:t>
       </w:r>
       <w:r>
         <w:t>Manager</w:t>
       </w:r>
       <w:bookmarkEnd w:id="21"/>
+      <w:proofErr w:type="spellEnd"/>
     </w:p>
     <w:p/>
     <w:p>
       <w:r>
-        <w:t>The Purpose of the “AuctionInformationManager” is to keep track of the quot</w:t>
+        <w:t>The Purpose of the “</w:t>
+      </w:r>
+      <w:proofErr w:type="spellStart"/>
+      <w:r>
+        <w:t>AuctionInformationManager</w:t>
+      </w:r>
+      <w:proofErr w:type="spellEnd"/>
+      <w:r>
+        <w:t>” is to keep track of the quot</w:t>
       </w:r>
       <w:r>
         <w:t>e development for each auction.</w:t>
@@ -15267,13 +15690,19 @@
         <w:t xml:space="preserve"> This allows our agent to analyze </w:t>
       </w:r>
       <w:r>
-        <w:t>bidrates of auctions and determine their price growth.</w:t>
+        <w:t>bid</w:t>
+      </w:r>
+      <w:r>
+        <w:t xml:space="preserve"> </w:t>
+      </w:r>
+      <w:r>
+        <w:t>rates of auctions and determine their price growth.</w:t>
       </w:r>
     </w:p>
     <w:p/>
     <w:p>
       <w:pPr>
-        <w:pStyle w:val="berschrift2"/>
+        <w:pStyle w:val="Heading2"/>
       </w:pPr>
       <w:bookmarkStart w:id="22" w:name="_Toc350082296"/>
       <w:r>
@@ -15290,7 +15719,7 @@
     <w:p/>
     <w:p>
       <w:pPr>
-        <w:pStyle w:val="berschrift1"/>
+        <w:pStyle w:val="Heading1"/>
       </w:pPr>
       <w:r>
         <w:br w:type="page"/>
@@ -15298,7 +15727,7 @@
     </w:p>
     <w:p>
       <w:pPr>
-        <w:pStyle w:val="berschrift1"/>
+        <w:pStyle w:val="Heading1"/>
       </w:pPr>
       <w:bookmarkStart w:id="23" w:name="_Toc350082297"/>
       <w:r>
@@ -15312,7 +15741,7 @@
     </w:p>
     <w:p>
       <w:pPr>
-        <w:pStyle w:val="Abbildungsverzeichnis"/>
+        <w:pStyle w:val="TableofFigures"/>
         <w:tabs>
           <w:tab w:val="right" w:leader="dot" w:pos="9062"/>
         </w:tabs>
@@ -15414,7 +15843,7 @@
     </w:p>
     <w:p>
       <w:pPr>
-        <w:pStyle w:val="berschrift1"/>
+        <w:pStyle w:val="Heading1"/>
       </w:pPr>
       <w:bookmarkStart w:id="24" w:name="_Toc350082298"/>
       <w:r>
@@ -15480,7 +15909,7 @@
     </w:p>
     <w:p>
       <w:pPr>
-        <w:pStyle w:val="berschrift1"/>
+        <w:pStyle w:val="Heading1"/>
       </w:pPr>
       <w:bookmarkStart w:id="25" w:name="_Toc350082299"/>
       <w:r>
@@ -15508,7 +15937,7 @@
 </file>
 
 <file path=word/endnotes.xml><?xml version="1.0" encoding="utf-8"?>
-<w:endnotes xmlns:wpc="http://schemas.microsoft.com/office/word/2010/wordprocessingCanvas" xmlns:mc="http://schemas.openxmlformats.org/markup-compatibility/2006" xmlns:o="urn:schemas-microsoft-com:office:office" xmlns:r="http://schemas.openxmlformats.org/officeDocument/2006/relationships" xmlns:m="http://schemas.openxmlformats.org/officeDocument/2006/math" xmlns:v="urn:schemas-microsoft-com:vml" xmlns:wp14="http://schemas.microsoft.com/office/word/2010/wordprocessingDrawing" xmlns:wp="http://schemas.openxmlformats.org/drawingml/2006/wordprocessingDrawing" xmlns:w10="urn:schemas-microsoft-com:office:word" xmlns:w="http://schemas.openxmlformats.org/wordprocessingml/2006/main" xmlns:w14="http://schemas.microsoft.com/office/word/2010/wordml" xmlns:wpg="http://schemas.microsoft.com/office/word/2010/wordprocessingGroup" xmlns:wpi="http://schemas.microsoft.com/office/word/2010/wordprocessingInk" xmlns:wne="http://schemas.microsoft.com/office/word/2006/wordml" xmlns:wps="http://schemas.microsoft.com/office/word/2010/wordprocessingShape" mc:Ignorable="w14 wp14">
+<w:endnotes xmlns:wpc="http://schemas.microsoft.com/office/word/2010/wordprocessingCanvas" xmlns:mo="http://schemas.microsoft.com/office/mac/office/2008/main" xmlns:mc="http://schemas.openxmlformats.org/markup-compatibility/2006" xmlns:mv="urn:schemas-microsoft-com:mac:vml" xmlns:o="urn:schemas-microsoft-com:office:office" xmlns:r="http://schemas.openxmlformats.org/officeDocument/2006/relationships" xmlns:m="http://schemas.openxmlformats.org/officeDocument/2006/math" xmlns:v="urn:schemas-microsoft-com:vml" xmlns:wp14="http://schemas.microsoft.com/office/word/2010/wordprocessingDrawing" xmlns:wp="http://schemas.openxmlformats.org/drawingml/2006/wordprocessingDrawing" xmlns:w10="urn:schemas-microsoft-com:office:word" xmlns:w="http://schemas.openxmlformats.org/wordprocessingml/2006/main" xmlns:w14="http://schemas.microsoft.com/office/word/2010/wordml" xmlns:wpg="http://schemas.microsoft.com/office/word/2010/wordprocessingGroup" xmlns:wpi="http://schemas.microsoft.com/office/word/2010/wordprocessingInk" xmlns:wne="http://schemas.microsoft.com/office/word/2006/wordml" xmlns:wps="http://schemas.microsoft.com/office/word/2010/wordprocessingShape" mc:Ignorable="w14 wp14">
   <w:endnote w:type="separator" w:id="-1">
     <w:p>
       <w:pPr>
@@ -15533,10 +15962,10 @@
 </file>
 
 <file path=word/footer1.xml><?xml version="1.0" encoding="utf-8"?>
-<w:ftr xmlns:wpc="http://schemas.microsoft.com/office/word/2010/wordprocessingCanvas" xmlns:mc="http://schemas.openxmlformats.org/markup-compatibility/2006" xmlns:o="urn:schemas-microsoft-com:office:office" xmlns:r="http://schemas.openxmlformats.org/officeDocument/2006/relationships" xmlns:m="http://schemas.openxmlformats.org/officeDocument/2006/math" xmlns:v="urn:schemas-microsoft-com:vml" xmlns:wp14="http://schemas.microsoft.com/office/word/2010/wordprocessingDrawing" xmlns:wp="http://schemas.openxmlformats.org/drawingml/2006/wordprocessingDrawing" xmlns:w10="urn:schemas-microsoft-com:office:word" xmlns:w="http://schemas.openxmlformats.org/wordprocessingml/2006/main" xmlns:w14="http://schemas.microsoft.com/office/word/2010/wordml" xmlns:wpg="http://schemas.microsoft.com/office/word/2010/wordprocessingGroup" xmlns:wpi="http://schemas.microsoft.com/office/word/2010/wordprocessingInk" xmlns:wne="http://schemas.microsoft.com/office/word/2006/wordml" xmlns:wps="http://schemas.microsoft.com/office/word/2010/wordprocessingShape" mc:Ignorable="w14 wp14">
+<w:ftr xmlns:wpc="http://schemas.microsoft.com/office/word/2010/wordprocessingCanvas" xmlns:mo="http://schemas.microsoft.com/office/mac/office/2008/main" xmlns:mc="http://schemas.openxmlformats.org/markup-compatibility/2006" xmlns:mv="urn:schemas-microsoft-com:mac:vml" xmlns:o="urn:schemas-microsoft-com:office:office" xmlns:r="http://schemas.openxmlformats.org/officeDocument/2006/relationships" xmlns:m="http://schemas.openxmlformats.org/officeDocument/2006/math" xmlns:v="urn:schemas-microsoft-com:vml" xmlns:wp14="http://schemas.microsoft.com/office/word/2010/wordprocessingDrawing" xmlns:wp="http://schemas.openxmlformats.org/drawingml/2006/wordprocessingDrawing" xmlns:w10="urn:schemas-microsoft-com:office:word" xmlns:w="http://schemas.openxmlformats.org/wordprocessingml/2006/main" xmlns:w14="http://schemas.microsoft.com/office/word/2010/wordml" xmlns:wpg="http://schemas.microsoft.com/office/word/2010/wordprocessingGroup" xmlns:wpi="http://schemas.microsoft.com/office/word/2010/wordprocessingInk" xmlns:wne="http://schemas.microsoft.com/office/word/2006/wordml" xmlns:wps="http://schemas.microsoft.com/office/word/2010/wordprocessingShape" mc:Ignorable="w14 wp14">
   <w:p>
     <w:pPr>
-      <w:pStyle w:val="Fuzeile"/>
+      <w:pStyle w:val="Footer"/>
       <w:pBdr>
         <w:top w:val="single" w:sz="4" w:space="1" w:color="auto"/>
       </w:pBdr>
@@ -15545,7 +15974,21 @@
       <w:rPr>
         <w:lang w:val="en-GB"/>
       </w:rPr>
-      <w:t>Eric Neher, Pascal Büttiker</w:t>
+      <w:t xml:space="preserve">Eric </w:t>
+    </w:r>
+    <w:proofErr w:type="spellStart"/>
+    <w:r>
+      <w:rPr>
+        <w:lang w:val="en-GB"/>
+      </w:rPr>
+      <w:t>Neher</w:t>
+    </w:r>
+    <w:proofErr w:type="spellEnd"/>
+    <w:r>
+      <w:rPr>
+        <w:lang w:val="en-GB"/>
+      </w:rPr>
+      <w:t>, Pascal Büttiker</w:t>
     </w:r>
     <w:r>
       <w:rPr>
@@ -15596,7 +16039,7 @@
         <w:bCs/>
         <w:noProof/>
       </w:rPr>
-      <w:t>7</w:t>
+      <w:t>12</w:t>
     </w:r>
     <w:r>
       <w:rPr>
@@ -15644,7 +16087,7 @@
         <w:bCs/>
         <w:noProof/>
       </w:rPr>
-      <w:t>15</w:t>
+      <w:t>16</w:t>
     </w:r>
     <w:r>
       <w:rPr>
@@ -15660,7 +16103,7 @@
 </file>
 
 <file path=word/footnotes.xml><?xml version="1.0" encoding="utf-8"?>
-<w:footnotes xmlns:wpc="http://schemas.microsoft.com/office/word/2010/wordprocessingCanvas" xmlns:mc="http://schemas.openxmlformats.org/markup-compatibility/2006" xmlns:o="urn:schemas-microsoft-com:office:office" xmlns:r="http://schemas.openxmlformats.org/officeDocument/2006/relationships" xmlns:m="http://schemas.openxmlformats.org/officeDocument/2006/math" xmlns:v="urn:schemas-microsoft-com:vml" xmlns:wp14="http://schemas.microsoft.com/office/word/2010/wordprocessingDrawing" xmlns:wp="http://schemas.openxmlformats.org/drawingml/2006/wordprocessingDrawing" xmlns:w10="urn:schemas-microsoft-com:office:word" xmlns:w="http://schemas.openxmlformats.org/wordprocessingml/2006/main" xmlns:w14="http://schemas.microsoft.com/office/word/2010/wordml" xmlns:wpg="http://schemas.microsoft.com/office/word/2010/wordprocessingGroup" xmlns:wpi="http://schemas.microsoft.com/office/word/2010/wordprocessingInk" xmlns:wne="http://schemas.microsoft.com/office/word/2006/wordml" xmlns:wps="http://schemas.microsoft.com/office/word/2010/wordprocessingShape" mc:Ignorable="w14 wp14">
+<w:footnotes xmlns:wpc="http://schemas.microsoft.com/office/word/2010/wordprocessingCanvas" xmlns:mo="http://schemas.microsoft.com/office/mac/office/2008/main" xmlns:mc="http://schemas.openxmlformats.org/markup-compatibility/2006" xmlns:mv="urn:schemas-microsoft-com:mac:vml" xmlns:o="urn:schemas-microsoft-com:office:office" xmlns:r="http://schemas.openxmlformats.org/officeDocument/2006/relationships" xmlns:m="http://schemas.openxmlformats.org/officeDocument/2006/math" xmlns:v="urn:schemas-microsoft-com:vml" xmlns:wp14="http://schemas.microsoft.com/office/word/2010/wordprocessingDrawing" xmlns:wp="http://schemas.openxmlformats.org/drawingml/2006/wordprocessingDrawing" xmlns:w10="urn:schemas-microsoft-com:office:word" xmlns:w="http://schemas.openxmlformats.org/wordprocessingml/2006/main" xmlns:w14="http://schemas.microsoft.com/office/word/2010/wordml" xmlns:wpg="http://schemas.microsoft.com/office/word/2010/wordprocessingGroup" xmlns:wpi="http://schemas.microsoft.com/office/word/2010/wordprocessingInk" xmlns:wne="http://schemas.microsoft.com/office/word/2006/wordml" xmlns:wps="http://schemas.microsoft.com/office/word/2010/wordprocessingShape" mc:Ignorable="w14 wp14">
   <w:footnote w:type="separator" w:id="-1">
     <w:p>
       <w:pPr>
@@ -15685,10 +16128,10 @@
 </file>
 
 <file path=word/header1.xml><?xml version="1.0" encoding="utf-8"?>
-<w:hdr xmlns:wpc="http://schemas.microsoft.com/office/word/2010/wordprocessingCanvas" xmlns:mc="http://schemas.openxmlformats.org/markup-compatibility/2006" xmlns:o="urn:schemas-microsoft-com:office:office" xmlns:r="http://schemas.openxmlformats.org/officeDocument/2006/relationships" xmlns:m="http://schemas.openxmlformats.org/officeDocument/2006/math" xmlns:v="urn:schemas-microsoft-com:vml" xmlns:wp14="http://schemas.microsoft.com/office/word/2010/wordprocessingDrawing" xmlns:wp="http://schemas.openxmlformats.org/drawingml/2006/wordprocessingDrawing" xmlns:w10="urn:schemas-microsoft-com:office:word" xmlns:w="http://schemas.openxmlformats.org/wordprocessingml/2006/main" xmlns:w14="http://schemas.microsoft.com/office/word/2010/wordml" xmlns:wpg="http://schemas.microsoft.com/office/word/2010/wordprocessingGroup" xmlns:wpi="http://schemas.microsoft.com/office/word/2010/wordprocessingInk" xmlns:wne="http://schemas.microsoft.com/office/word/2006/wordml" xmlns:wps="http://schemas.microsoft.com/office/word/2010/wordprocessingShape" mc:Ignorable="w14 wp14">
+<w:hdr xmlns:wpc="http://schemas.microsoft.com/office/word/2010/wordprocessingCanvas" xmlns:mo="http://schemas.microsoft.com/office/mac/office/2008/main" xmlns:mc="http://schemas.openxmlformats.org/markup-compatibility/2006" xmlns:mv="urn:schemas-microsoft-com:mac:vml" xmlns:o="urn:schemas-microsoft-com:office:office" xmlns:r="http://schemas.openxmlformats.org/officeDocument/2006/relationships" xmlns:m="http://schemas.openxmlformats.org/officeDocument/2006/math" xmlns:v="urn:schemas-microsoft-com:vml" xmlns:wp14="http://schemas.microsoft.com/office/word/2010/wordprocessingDrawing" xmlns:wp="http://schemas.openxmlformats.org/drawingml/2006/wordprocessingDrawing" xmlns:w10="urn:schemas-microsoft-com:office:word" xmlns:w="http://schemas.openxmlformats.org/wordprocessingml/2006/main" xmlns:w14="http://schemas.microsoft.com/office/word/2010/wordml" xmlns:wpg="http://schemas.microsoft.com/office/word/2010/wordprocessingGroup" xmlns:wpi="http://schemas.microsoft.com/office/word/2010/wordprocessingInk" xmlns:wne="http://schemas.microsoft.com/office/word/2006/wordml" xmlns:wps="http://schemas.microsoft.com/office/word/2010/wordprocessingShape" mc:Ignorable="w14 wp14">
   <w:p>
     <w:pPr>
-      <w:pStyle w:val="Kopfzeile"/>
+      <w:pStyle w:val="Header"/>
       <w:pBdr>
         <w:bottom w:val="single" w:sz="4" w:space="1" w:color="auto"/>
       </w:pBdr>
@@ -15764,19 +16207,27 @@
         <w:lang w:val="en-GB"/>
       </w:rPr>
       <w:tab/>
-      <w:t>Trading Agent Competition – Agent Tacy</w:t>
+      <w:t xml:space="preserve">Trading Agent Competition – Agent </w:t>
     </w:r>
+    <w:proofErr w:type="spellStart"/>
+    <w:r>
+      <w:rPr>
+        <w:lang w:val="en-GB"/>
+      </w:rPr>
+      <w:t>Tacy</w:t>
+    </w:r>
+    <w:proofErr w:type="spellEnd"/>
   </w:p>
   <w:p>
     <w:pPr>
-      <w:pStyle w:val="Kopfzeile"/>
+      <w:pStyle w:val="Header"/>
     </w:pPr>
   </w:p>
 </w:hdr>
 </file>
 
 <file path=word/numbering.xml><?xml version="1.0" encoding="utf-8"?>
-<w:numbering xmlns:wpc="http://schemas.microsoft.com/office/word/2010/wordprocessingCanvas" xmlns:mc="http://schemas.openxmlformats.org/markup-compatibility/2006" xmlns:o="urn:schemas-microsoft-com:office:office" xmlns:r="http://schemas.openxmlformats.org/officeDocument/2006/relationships" xmlns:m="http://schemas.openxmlformats.org/officeDocument/2006/math" xmlns:v="urn:schemas-microsoft-com:vml" xmlns:wp14="http://schemas.microsoft.com/office/word/2010/wordprocessingDrawing" xmlns:wp="http://schemas.openxmlformats.org/drawingml/2006/wordprocessingDrawing" xmlns:w10="urn:schemas-microsoft-com:office:word" xmlns:w="http://schemas.openxmlformats.org/wordprocessingml/2006/main" xmlns:w14="http://schemas.microsoft.com/office/word/2010/wordml" xmlns:wpg="http://schemas.microsoft.com/office/word/2010/wordprocessingGroup" xmlns:wpi="http://schemas.microsoft.com/office/word/2010/wordprocessingInk" xmlns:wne="http://schemas.microsoft.com/office/word/2006/wordml" xmlns:wps="http://schemas.microsoft.com/office/word/2010/wordprocessingShape" mc:Ignorable="w14 wp14">
+<w:numbering xmlns:wpc="http://schemas.microsoft.com/office/word/2010/wordprocessingCanvas" xmlns:mo="http://schemas.microsoft.com/office/mac/office/2008/main" xmlns:mc="http://schemas.openxmlformats.org/markup-compatibility/2006" xmlns:mv="urn:schemas-microsoft-com:mac:vml" xmlns:o="urn:schemas-microsoft-com:office:office" xmlns:r="http://schemas.openxmlformats.org/officeDocument/2006/relationships" xmlns:m="http://schemas.openxmlformats.org/officeDocument/2006/math" xmlns:v="urn:schemas-microsoft-com:vml" xmlns:wp14="http://schemas.microsoft.com/office/word/2010/wordprocessingDrawing" xmlns:wp="http://schemas.openxmlformats.org/drawingml/2006/wordprocessingDrawing" xmlns:w10="urn:schemas-microsoft-com:office:word" xmlns:w="http://schemas.openxmlformats.org/wordprocessingml/2006/main" xmlns:w14="http://schemas.microsoft.com/office/word/2010/wordml" xmlns:wpg="http://schemas.microsoft.com/office/word/2010/wordprocessingGroup" xmlns:wpi="http://schemas.microsoft.com/office/word/2010/wordprocessingInk" xmlns:wne="http://schemas.microsoft.com/office/word/2006/wordml" xmlns:wps="http://schemas.microsoft.com/office/word/2010/wordprocessingShape" mc:Ignorable="w14 wp14">
   <w:abstractNum w:abstractNumId="0">
     <w:nsid w:val="FFFFFF7C"/>
     <w:multiLevelType w:val="singleLevel"/>
@@ -15969,7 +16420,7 @@
     <w:lvl w:ilvl="0">
       <w:start w:val="1"/>
       <w:numFmt w:val="decimal"/>
-      <w:pStyle w:val="berschrift1"/>
+      <w:pStyle w:val="Heading1"/>
       <w:lvlText w:val="%1"/>
       <w:lvlJc w:val="left"/>
       <w:pPr>
@@ -15979,7 +16430,7 @@
     <w:lvl w:ilvl="1">
       <w:start w:val="1"/>
       <w:numFmt w:val="decimal"/>
-      <w:pStyle w:val="berschrift2"/>
+      <w:pStyle w:val="Heading2"/>
       <w:lvlText w:val="%1.%2"/>
       <w:lvlJc w:val="left"/>
       <w:pPr>
@@ -15989,7 +16440,7 @@
     <w:lvl w:ilvl="2">
       <w:start w:val="1"/>
       <w:numFmt w:val="decimal"/>
-      <w:pStyle w:val="berschrift3"/>
+      <w:pStyle w:val="Heading3"/>
       <w:lvlText w:val="%1.%2.%3"/>
       <w:lvlJc w:val="left"/>
       <w:pPr>
@@ -15999,7 +16450,7 @@
     <w:lvl w:ilvl="3">
       <w:start w:val="1"/>
       <w:numFmt w:val="decimal"/>
-      <w:pStyle w:val="berschrift4"/>
+      <w:pStyle w:val="Heading4"/>
       <w:lvlText w:val="%1.%2.%3.%4"/>
       <w:lvlJc w:val="left"/>
       <w:pPr>
@@ -16009,7 +16460,7 @@
     <w:lvl w:ilvl="4">
       <w:start w:val="1"/>
       <w:numFmt w:val="decimal"/>
-      <w:pStyle w:val="berschrift5"/>
+      <w:pStyle w:val="Heading5"/>
       <w:lvlText w:val="%1.%2.%3.%4.%5"/>
       <w:lvlJc w:val="left"/>
       <w:pPr>
@@ -16019,7 +16470,7 @@
     <w:lvl w:ilvl="5">
       <w:start w:val="1"/>
       <w:numFmt w:val="decimal"/>
-      <w:pStyle w:val="berschrift6"/>
+      <w:pStyle w:val="Heading6"/>
       <w:lvlText w:val="%1.%2.%3.%4.%5.%6"/>
       <w:lvlJc w:val="left"/>
       <w:pPr>
@@ -16029,7 +16480,7 @@
     <w:lvl w:ilvl="6">
       <w:start w:val="1"/>
       <w:numFmt w:val="decimal"/>
-      <w:pStyle w:val="berschrift7"/>
+      <w:pStyle w:val="Heading7"/>
       <w:lvlText w:val="%1.%2.%3.%4.%5.%6.%7"/>
       <w:lvlJc w:val="left"/>
       <w:pPr>
@@ -16039,7 +16490,7 @@
     <w:lvl w:ilvl="7">
       <w:start w:val="1"/>
       <w:numFmt w:val="decimal"/>
-      <w:pStyle w:val="berschrift8"/>
+      <w:pStyle w:val="Heading8"/>
       <w:lvlText w:val="%1.%2.%3.%4.%5.%6.%7.%8"/>
       <w:lvlJc w:val="left"/>
       <w:pPr>
@@ -16049,7 +16500,7 @@
     <w:lvl w:ilvl="8">
       <w:start w:val="1"/>
       <w:numFmt w:val="decimal"/>
-      <w:pStyle w:val="berschrift9"/>
+      <w:pStyle w:val="Heading9"/>
       <w:lvlText w:val="%1.%2.%3.%4.%5.%6.%7.%8.%9"/>
       <w:lvlJc w:val="left"/>
       <w:pPr>
@@ -16544,7 +16995,7 @@
     </w:rPrDefault>
     <w:pPrDefault/>
   </w:docDefaults>
-  <w:latentStyles w:defLockedState="0" w:defUIPriority="99" w:defSemiHidden="1" w:defUnhideWhenUsed="1" w:defQFormat="0" w:count="267">
+  <w:latentStyles w:defLockedState="0" w:defUIPriority="99" w:defSemiHidden="1" w:defUnhideWhenUsed="1" w:defQFormat="0" w:count="276">
     <w:lsdException w:name="Normal" w:semiHidden="0" w:uiPriority="0" w:unhideWhenUsed="0" w:qFormat="1"/>
     <w:lsdException w:name="heading 1" w:semiHidden="0" w:uiPriority="9" w:unhideWhenUsed="0" w:qFormat="1"/>
     <w:lsdException w:name="heading 2" w:uiPriority="9" w:qFormat="1"/>
@@ -16683,7 +17134,7 @@
     <w:lsdException w:name="Bibliography" w:uiPriority="37"/>
     <w:lsdException w:name="TOC Heading" w:uiPriority="39" w:qFormat="1"/>
   </w:latentStyles>
-  <w:style w:type="paragraph" w:default="1" w:styleId="Standard">
+  <w:style w:type="paragraph" w:default="1" w:styleId="Normal">
     <w:name w:val="Normal"/>
     <w:qFormat/>
     <w:rsid w:val="00544BDC"/>
@@ -16698,11 +17149,11 @@
       <w:lang w:val="en-US" w:eastAsia="en-US"/>
     </w:rPr>
   </w:style>
-  <w:style w:type="paragraph" w:styleId="berschrift1">
+  <w:style w:type="paragraph" w:styleId="Heading1">
     <w:name w:val="heading 1"/>
-    <w:basedOn w:val="Standard"/>
-    <w:next w:val="Standard"/>
-    <w:link w:val="berschrift1Zchn"/>
+    <w:basedOn w:val="Normal"/>
+    <w:next w:val="Normal"/>
+    <w:link w:val="Heading1Char"/>
     <w:uiPriority w:val="9"/>
     <w:qFormat/>
     <w:rsid w:val="001F7CD4"/>
@@ -16724,11 +17175,11 @@
       <w:szCs w:val="28"/>
     </w:rPr>
   </w:style>
-  <w:style w:type="paragraph" w:styleId="berschrift2">
+  <w:style w:type="paragraph" w:styleId="Heading2">
     <w:name w:val="heading 2"/>
-    <w:basedOn w:val="Standard"/>
-    <w:next w:val="Standard"/>
-    <w:link w:val="berschrift2Zchn"/>
+    <w:basedOn w:val="Normal"/>
+    <w:next w:val="Normal"/>
+    <w:link w:val="Heading2Char"/>
     <w:uiPriority w:val="9"/>
     <w:unhideWhenUsed/>
     <w:qFormat/>
@@ -16751,11 +17202,11 @@
       <w:szCs w:val="26"/>
     </w:rPr>
   </w:style>
-  <w:style w:type="paragraph" w:styleId="berschrift3">
+  <w:style w:type="paragraph" w:styleId="Heading3">
     <w:name w:val="heading 3"/>
-    <w:basedOn w:val="Standard"/>
-    <w:next w:val="Standard"/>
-    <w:link w:val="berschrift3Zchn"/>
+    <w:basedOn w:val="Normal"/>
+    <w:next w:val="Normal"/>
+    <w:link w:val="Heading3Char"/>
     <w:uiPriority w:val="9"/>
     <w:unhideWhenUsed/>
     <w:qFormat/>
@@ -16777,11 +17228,11 @@
       <w:sz w:val="24"/>
     </w:rPr>
   </w:style>
-  <w:style w:type="paragraph" w:styleId="berschrift4">
+  <w:style w:type="paragraph" w:styleId="Heading4">
     <w:name w:val="heading 4"/>
-    <w:basedOn w:val="Standard"/>
-    <w:next w:val="Standard"/>
-    <w:link w:val="berschrift4Zchn"/>
+    <w:basedOn w:val="Normal"/>
+    <w:next w:val="Normal"/>
+    <w:link w:val="Heading4Char"/>
     <w:uiPriority w:val="9"/>
     <w:unhideWhenUsed/>
     <w:qFormat/>
@@ -16804,11 +17255,11 @@
       <w:sz w:val="24"/>
     </w:rPr>
   </w:style>
-  <w:style w:type="paragraph" w:styleId="berschrift5">
+  <w:style w:type="paragraph" w:styleId="Heading5">
     <w:name w:val="heading 5"/>
-    <w:basedOn w:val="Standard"/>
-    <w:next w:val="Standard"/>
-    <w:link w:val="berschrift5Zchn"/>
+    <w:basedOn w:val="Normal"/>
+    <w:next w:val="Normal"/>
+    <w:link w:val="Heading5Char"/>
     <w:uiPriority w:val="9"/>
     <w:semiHidden/>
     <w:unhideWhenUsed/>
@@ -16828,11 +17279,11 @@
       <w:rFonts w:ascii="Cambria" w:eastAsia="Times New Roman" w:hAnsi="Cambria"/>
     </w:rPr>
   </w:style>
-  <w:style w:type="paragraph" w:styleId="berschrift6">
+  <w:style w:type="paragraph" w:styleId="Heading6">
     <w:name w:val="heading 6"/>
-    <w:basedOn w:val="Standard"/>
-    <w:next w:val="Standard"/>
-    <w:link w:val="berschrift6Zchn"/>
+    <w:basedOn w:val="Normal"/>
+    <w:next w:val="Normal"/>
+    <w:link w:val="Heading6Char"/>
     <w:uiPriority w:val="9"/>
     <w:semiHidden/>
     <w:unhideWhenUsed/>
@@ -16855,11 +17306,11 @@
       <w:color w:val="243F60"/>
     </w:rPr>
   </w:style>
-  <w:style w:type="paragraph" w:styleId="berschrift7">
+  <w:style w:type="paragraph" w:styleId="Heading7">
     <w:name w:val="heading 7"/>
-    <w:basedOn w:val="Standard"/>
-    <w:next w:val="Standard"/>
-    <w:link w:val="berschrift7Zchn"/>
+    <w:basedOn w:val="Normal"/>
+    <w:next w:val="Normal"/>
+    <w:link w:val="Heading7Char"/>
     <w:uiPriority w:val="9"/>
     <w:semiHidden/>
     <w:unhideWhenUsed/>
@@ -16882,11 +17333,11 @@
       <w:color w:val="404040"/>
     </w:rPr>
   </w:style>
-  <w:style w:type="paragraph" w:styleId="berschrift8">
+  <w:style w:type="paragraph" w:styleId="Heading8">
     <w:name w:val="heading 8"/>
-    <w:basedOn w:val="Standard"/>
-    <w:next w:val="Standard"/>
-    <w:link w:val="berschrift8Zchn"/>
+    <w:basedOn w:val="Normal"/>
+    <w:next w:val="Normal"/>
+    <w:link w:val="Heading8Char"/>
     <w:uiPriority w:val="9"/>
     <w:semiHidden/>
     <w:unhideWhenUsed/>
@@ -16909,11 +17360,11 @@
       <w:szCs w:val="20"/>
     </w:rPr>
   </w:style>
-  <w:style w:type="paragraph" w:styleId="berschrift9">
+  <w:style w:type="paragraph" w:styleId="Heading9">
     <w:name w:val="heading 9"/>
-    <w:basedOn w:val="Standard"/>
-    <w:next w:val="Standard"/>
-    <w:link w:val="berschrift9Zchn"/>
+    <w:basedOn w:val="Normal"/>
+    <w:next w:val="Normal"/>
+    <w:link w:val="Heading9Char"/>
     <w:uiPriority w:val="9"/>
     <w:semiHidden/>
     <w:unhideWhenUsed/>
@@ -16938,13 +17389,13 @@
       <w:szCs w:val="20"/>
     </w:rPr>
   </w:style>
-  <w:style w:type="character" w:default="1" w:styleId="Absatz-Standardschriftart">
+  <w:style w:type="character" w:default="1" w:styleId="DefaultParagraphFont">
     <w:name w:val="Default Paragraph Font"/>
     <w:uiPriority w:val="1"/>
     <w:semiHidden/>
     <w:unhideWhenUsed/>
   </w:style>
-  <w:style w:type="table" w:default="1" w:styleId="NormaleTabelle">
+  <w:style w:type="table" w:default="1" w:styleId="TableNormal">
     <w:name w:val="Normal Table"/>
     <w:uiPriority w:val="99"/>
     <w:semiHidden/>
@@ -16959,15 +17410,15 @@
       </w:tblCellMar>
     </w:tblPr>
   </w:style>
-  <w:style w:type="numbering" w:default="1" w:styleId="KeineListe">
+  <w:style w:type="numbering" w:default="1" w:styleId="NoList">
     <w:name w:val="No List"/>
     <w:uiPriority w:val="99"/>
     <w:semiHidden/>
     <w:unhideWhenUsed/>
   </w:style>
-  <w:style w:type="character" w:customStyle="1" w:styleId="berschrift1Zchn">
-    <w:name w:val="Überschrift 1 Zchn"/>
-    <w:link w:val="berschrift1"/>
+  <w:style w:type="character" w:customStyle="1" w:styleId="Heading1Char">
+    <w:name w:val="Heading 1 Char"/>
+    <w:link w:val="Heading1"/>
     <w:uiPriority w:val="9"/>
     <w:rsid w:val="001F7CD4"/>
     <w:rPr>
@@ -16979,9 +17430,9 @@
       <w:lang w:val="en-US" w:eastAsia="en-US"/>
     </w:rPr>
   </w:style>
-  <w:style w:type="character" w:customStyle="1" w:styleId="berschrift2Zchn">
-    <w:name w:val="Überschrift 2 Zchn"/>
-    <w:link w:val="berschrift2"/>
+  <w:style w:type="character" w:customStyle="1" w:styleId="Heading2Char">
+    <w:name w:val="Heading 2 Char"/>
+    <w:link w:val="Heading2"/>
     <w:uiPriority w:val="9"/>
     <w:rsid w:val="00E938BA"/>
     <w:rPr>
@@ -16992,9 +17443,9 @@
       <w:szCs w:val="26"/>
     </w:rPr>
   </w:style>
-  <w:style w:type="character" w:customStyle="1" w:styleId="berschrift3Zchn">
-    <w:name w:val="Überschrift 3 Zchn"/>
-    <w:link w:val="berschrift3"/>
+  <w:style w:type="character" w:customStyle="1" w:styleId="Heading3Char">
+    <w:name w:val="Heading 3 Char"/>
+    <w:link w:val="Heading3"/>
     <w:uiPriority w:val="9"/>
     <w:rsid w:val="00B119F7"/>
     <w:rPr>
@@ -17006,9 +17457,9 @@
       <w:lang w:val="en-US" w:eastAsia="en-US"/>
     </w:rPr>
   </w:style>
-  <w:style w:type="character" w:customStyle="1" w:styleId="berschrift4Zchn">
-    <w:name w:val="Überschrift 4 Zchn"/>
-    <w:link w:val="berschrift4"/>
+  <w:style w:type="character" w:customStyle="1" w:styleId="Heading4Char">
+    <w:name w:val="Heading 4 Char"/>
+    <w:link w:val="Heading4"/>
     <w:uiPriority w:val="9"/>
     <w:rsid w:val="00E938BA"/>
     <w:rPr>
@@ -17019,9 +17470,9 @@
       <w:sz w:val="24"/>
     </w:rPr>
   </w:style>
-  <w:style w:type="character" w:customStyle="1" w:styleId="berschrift5Zchn">
-    <w:name w:val="Überschrift 5 Zchn"/>
-    <w:link w:val="berschrift5"/>
+  <w:style w:type="character" w:customStyle="1" w:styleId="Heading5Char">
+    <w:name w:val="Heading 5 Char"/>
+    <w:link w:val="Heading5"/>
     <w:uiPriority w:val="9"/>
     <w:semiHidden/>
     <w:rsid w:val="00E938BA"/>
@@ -17029,10 +17480,10 @@
       <w:rFonts w:ascii="Cambria" w:eastAsia="Times New Roman" w:hAnsi="Cambria" w:cs="Times New Roman"/>
     </w:rPr>
   </w:style>
-  <w:style w:type="paragraph" w:styleId="Beschriftung">
+  <w:style w:type="paragraph" w:styleId="Caption">
     <w:name w:val="caption"/>
-    <w:basedOn w:val="Standard"/>
-    <w:next w:val="Standard"/>
+    <w:basedOn w:val="Normal"/>
+    <w:next w:val="Normal"/>
     <w:uiPriority w:val="35"/>
     <w:unhideWhenUsed/>
     <w:qFormat/>
@@ -17047,9 +17498,9 @@
       <w:szCs w:val="18"/>
     </w:rPr>
   </w:style>
-  <w:style w:type="character" w:customStyle="1" w:styleId="berschrift6Zchn">
-    <w:name w:val="Überschrift 6 Zchn"/>
-    <w:link w:val="berschrift6"/>
+  <w:style w:type="character" w:customStyle="1" w:styleId="Heading6Char">
+    <w:name w:val="Heading 6 Char"/>
+    <w:link w:val="Heading6"/>
     <w:uiPriority w:val="9"/>
     <w:semiHidden/>
     <w:rsid w:val="00E938BA"/>
@@ -17060,9 +17511,9 @@
       <w:color w:val="243F60"/>
     </w:rPr>
   </w:style>
-  <w:style w:type="character" w:customStyle="1" w:styleId="berschrift7Zchn">
-    <w:name w:val="Überschrift 7 Zchn"/>
-    <w:link w:val="berschrift7"/>
+  <w:style w:type="character" w:customStyle="1" w:styleId="Heading7Char">
+    <w:name w:val="Heading 7 Char"/>
+    <w:link w:val="Heading7"/>
     <w:uiPriority w:val="9"/>
     <w:semiHidden/>
     <w:rsid w:val="00E938BA"/>
@@ -17073,9 +17524,9 @@
       <w:color w:val="404040"/>
     </w:rPr>
   </w:style>
-  <w:style w:type="character" w:customStyle="1" w:styleId="berschrift8Zchn">
-    <w:name w:val="Überschrift 8 Zchn"/>
-    <w:link w:val="berschrift8"/>
+  <w:style w:type="character" w:customStyle="1" w:styleId="Heading8Char">
+    <w:name w:val="Heading 8 Char"/>
+    <w:link w:val="Heading8"/>
     <w:uiPriority w:val="9"/>
     <w:semiHidden/>
     <w:rsid w:val="00E938BA"/>
@@ -17086,9 +17537,9 @@
       <w:szCs w:val="20"/>
     </w:rPr>
   </w:style>
-  <w:style w:type="character" w:customStyle="1" w:styleId="berschrift9Zchn">
-    <w:name w:val="Überschrift 9 Zchn"/>
-    <w:link w:val="berschrift9"/>
+  <w:style w:type="character" w:customStyle="1" w:styleId="Heading9Char">
+    <w:name w:val="Heading 9 Char"/>
+    <w:link w:val="Heading9"/>
     <w:uiPriority w:val="9"/>
     <w:semiHidden/>
     <w:rsid w:val="00E938BA"/>
@@ -17101,10 +17552,10 @@
       <w:szCs w:val="20"/>
     </w:rPr>
   </w:style>
-  <w:style w:type="paragraph" w:styleId="Kopfzeile">
+  <w:style w:type="paragraph" w:styleId="Header">
     <w:name w:val="header"/>
-    <w:basedOn w:val="Standard"/>
-    <w:link w:val="KopfzeileZchn"/>
+    <w:basedOn w:val="Normal"/>
+    <w:link w:val="HeaderChar"/>
     <w:uiPriority w:val="99"/>
     <w:unhideWhenUsed/>
     <w:rsid w:val="0007273D"/>
@@ -17116,17 +17567,17 @@
       <w:spacing w:line="240" w:lineRule="auto"/>
     </w:pPr>
   </w:style>
-  <w:style w:type="character" w:customStyle="1" w:styleId="KopfzeileZchn">
-    <w:name w:val="Kopfzeile Zchn"/>
-    <w:basedOn w:val="Absatz-Standardschriftart"/>
-    <w:link w:val="Kopfzeile"/>
+  <w:style w:type="character" w:customStyle="1" w:styleId="HeaderChar">
+    <w:name w:val="Header Char"/>
+    <w:basedOn w:val="DefaultParagraphFont"/>
+    <w:link w:val="Header"/>
     <w:uiPriority w:val="99"/>
     <w:rsid w:val="0007273D"/>
   </w:style>
-  <w:style w:type="paragraph" w:styleId="Fuzeile">
+  <w:style w:type="paragraph" w:styleId="Footer">
     <w:name w:val="footer"/>
-    <w:basedOn w:val="Standard"/>
-    <w:link w:val="FuzeileZchn"/>
+    <w:basedOn w:val="Normal"/>
+    <w:link w:val="FooterChar"/>
     <w:uiPriority w:val="99"/>
     <w:unhideWhenUsed/>
     <w:rsid w:val="0007273D"/>
@@ -17138,17 +17589,17 @@
       <w:spacing w:line="240" w:lineRule="auto"/>
     </w:pPr>
   </w:style>
-  <w:style w:type="character" w:customStyle="1" w:styleId="FuzeileZchn">
-    <w:name w:val="Fußzeile Zchn"/>
-    <w:basedOn w:val="Absatz-Standardschriftart"/>
-    <w:link w:val="Fuzeile"/>
+  <w:style w:type="character" w:customStyle="1" w:styleId="FooterChar">
+    <w:name w:val="Footer Char"/>
+    <w:basedOn w:val="DefaultParagraphFont"/>
+    <w:link w:val="Footer"/>
     <w:uiPriority w:val="99"/>
     <w:rsid w:val="0007273D"/>
   </w:style>
-  <w:style w:type="paragraph" w:styleId="Sprechblasentext">
+  <w:style w:type="paragraph" w:styleId="BalloonText">
     <w:name w:val="Balloon Text"/>
-    <w:basedOn w:val="Standard"/>
-    <w:link w:val="SprechblasentextZchn"/>
+    <w:basedOn w:val="Normal"/>
+    <w:link w:val="BalloonTextChar"/>
     <w:uiPriority w:val="99"/>
     <w:semiHidden/>
     <w:unhideWhenUsed/>
@@ -17162,9 +17613,9 @@
       <w:szCs w:val="16"/>
     </w:rPr>
   </w:style>
-  <w:style w:type="character" w:customStyle="1" w:styleId="SprechblasentextZchn">
-    <w:name w:val="Sprechblasentext Zchn"/>
-    <w:link w:val="Sprechblasentext"/>
+  <w:style w:type="character" w:customStyle="1" w:styleId="BalloonTextChar">
+    <w:name w:val="Balloon Text Char"/>
+    <w:link w:val="BalloonText"/>
     <w:uiPriority w:val="99"/>
     <w:semiHidden/>
     <w:rsid w:val="0007273D"/>
@@ -17174,7 +17625,7 @@
       <w:szCs w:val="16"/>
     </w:rPr>
   </w:style>
-  <w:style w:type="paragraph" w:styleId="KeinLeerraum">
+  <w:style w:type="paragraph" w:styleId="NoSpacing">
     <w:name w:val="No Spacing"/>
     <w:uiPriority w:val="1"/>
     <w:qFormat/>
@@ -17187,7 +17638,7 @@
   </w:style>
   <w:style w:type="table" w:customStyle="1" w:styleId="Tabellengitternetz">
     <w:name w:val="Tabellengitternetz"/>
-    <w:basedOn w:val="NormaleTabelle"/>
+    <w:basedOn w:val="TableNormal"/>
     <w:uiPriority w:val="59"/>
     <w:rsid w:val="00C325E1"/>
     <w:tblPr>
@@ -17208,10 +17659,10 @@
       </w:tblCellMar>
     </w:tblPr>
   </w:style>
-  <w:style w:type="paragraph" w:styleId="Verzeichnis1">
+  <w:style w:type="paragraph" w:styleId="TOC1">
     <w:name w:val="toc 1"/>
-    <w:basedOn w:val="Standard"/>
-    <w:next w:val="Standard"/>
+    <w:basedOn w:val="Normal"/>
+    <w:next w:val="Normal"/>
     <w:autoRedefine/>
     <w:uiPriority w:val="39"/>
     <w:unhideWhenUsed/>
@@ -17228,10 +17679,10 @@
       <w:szCs w:val="20"/>
     </w:rPr>
   </w:style>
-  <w:style w:type="paragraph" w:styleId="Verzeichnis2">
+  <w:style w:type="paragraph" w:styleId="TOC2">
     <w:name w:val="toc 2"/>
-    <w:basedOn w:val="Standard"/>
-    <w:next w:val="Standard"/>
+    <w:basedOn w:val="Normal"/>
+    <w:next w:val="Normal"/>
     <w:autoRedefine/>
     <w:uiPriority w:val="39"/>
     <w:unhideWhenUsed/>
@@ -17246,10 +17697,10 @@
       <w:szCs w:val="20"/>
     </w:rPr>
   </w:style>
-  <w:style w:type="paragraph" w:styleId="Verzeichnis3">
+  <w:style w:type="paragraph" w:styleId="TOC3">
     <w:name w:val="toc 3"/>
-    <w:basedOn w:val="Standard"/>
-    <w:next w:val="Standard"/>
+    <w:basedOn w:val="Normal"/>
+    <w:next w:val="Normal"/>
     <w:autoRedefine/>
     <w:uiPriority w:val="39"/>
     <w:unhideWhenUsed/>
@@ -17265,10 +17716,10 @@
       <w:szCs w:val="20"/>
     </w:rPr>
   </w:style>
-  <w:style w:type="paragraph" w:styleId="Verzeichnis4">
+  <w:style w:type="paragraph" w:styleId="TOC4">
     <w:name w:val="toc 4"/>
-    <w:basedOn w:val="Standard"/>
-    <w:next w:val="Standard"/>
+    <w:basedOn w:val="Normal"/>
+    <w:next w:val="Normal"/>
     <w:autoRedefine/>
     <w:uiPriority w:val="39"/>
     <w:unhideWhenUsed/>
@@ -17282,10 +17733,10 @@
       <w:szCs w:val="18"/>
     </w:rPr>
   </w:style>
-  <w:style w:type="paragraph" w:styleId="Verzeichnis5">
+  <w:style w:type="paragraph" w:styleId="TOC5">
     <w:name w:val="toc 5"/>
-    <w:basedOn w:val="Standard"/>
-    <w:next w:val="Standard"/>
+    <w:basedOn w:val="Normal"/>
+    <w:next w:val="Normal"/>
     <w:autoRedefine/>
     <w:uiPriority w:val="39"/>
     <w:unhideWhenUsed/>
@@ -17299,10 +17750,10 @@
       <w:szCs w:val="18"/>
     </w:rPr>
   </w:style>
-  <w:style w:type="paragraph" w:styleId="Verzeichnis6">
+  <w:style w:type="paragraph" w:styleId="TOC6">
     <w:name w:val="toc 6"/>
-    <w:basedOn w:val="Standard"/>
-    <w:next w:val="Standard"/>
+    <w:basedOn w:val="Normal"/>
+    <w:next w:val="Normal"/>
     <w:autoRedefine/>
     <w:uiPriority w:val="39"/>
     <w:unhideWhenUsed/>
@@ -17316,10 +17767,10 @@
       <w:szCs w:val="18"/>
     </w:rPr>
   </w:style>
-  <w:style w:type="paragraph" w:styleId="Verzeichnis7">
+  <w:style w:type="paragraph" w:styleId="TOC7">
     <w:name w:val="toc 7"/>
-    <w:basedOn w:val="Standard"/>
-    <w:next w:val="Standard"/>
+    <w:basedOn w:val="Normal"/>
+    <w:next w:val="Normal"/>
     <w:autoRedefine/>
     <w:uiPriority w:val="39"/>
     <w:unhideWhenUsed/>
@@ -17333,10 +17784,10 @@
       <w:szCs w:val="18"/>
     </w:rPr>
   </w:style>
-  <w:style w:type="paragraph" w:styleId="Verzeichnis8">
+  <w:style w:type="paragraph" w:styleId="TOC8">
     <w:name w:val="toc 8"/>
-    <w:basedOn w:val="Standard"/>
-    <w:next w:val="Standard"/>
+    <w:basedOn w:val="Normal"/>
+    <w:next w:val="Normal"/>
     <w:autoRedefine/>
     <w:uiPriority w:val="39"/>
     <w:unhideWhenUsed/>
@@ -17350,10 +17801,10 @@
       <w:szCs w:val="18"/>
     </w:rPr>
   </w:style>
-  <w:style w:type="paragraph" w:styleId="Verzeichnis9">
+  <w:style w:type="paragraph" w:styleId="TOC9">
     <w:name w:val="toc 9"/>
-    <w:basedOn w:val="Standard"/>
-    <w:next w:val="Standard"/>
+    <w:basedOn w:val="Normal"/>
+    <w:next w:val="Normal"/>
     <w:autoRedefine/>
     <w:uiPriority w:val="39"/>
     <w:unhideWhenUsed/>
@@ -17377,17 +17828,17 @@
       <w:u w:val="single"/>
     </w:rPr>
   </w:style>
-  <w:style w:type="paragraph" w:styleId="Abbildungsverzeichnis">
+  <w:style w:type="paragraph" w:styleId="TableofFigures">
     <w:name w:val="table of figures"/>
-    <w:basedOn w:val="Standard"/>
-    <w:next w:val="Standard"/>
+    <w:basedOn w:val="Normal"/>
+    <w:next w:val="Normal"/>
     <w:uiPriority w:val="99"/>
     <w:unhideWhenUsed/>
     <w:rsid w:val="00A54E33"/>
   </w:style>
-  <w:style w:type="table" w:styleId="Tabellenraster">
+  <w:style w:type="table" w:styleId="TableGrid">
     <w:name w:val="Table Grid"/>
-    <w:basedOn w:val="NormaleTabelle"/>
+    <w:basedOn w:val="TableNormal"/>
     <w:uiPriority w:val="59"/>
     <w:rsid w:val="00BD2FEC"/>
     <w:tblPr>
@@ -17408,9 +17859,9 @@
       </w:tblCellMar>
     </w:tblPr>
   </w:style>
-  <w:style w:type="table" w:styleId="HelleSchattierung-Akzent1">
+  <w:style w:type="table" w:styleId="LightShading-Accent1">
     <w:name w:val="Light Shading Accent 1"/>
-    <w:basedOn w:val="NormaleTabelle"/>
+    <w:basedOn w:val="TableNormal"/>
     <w:uiPriority w:val="60"/>
     <w:rsid w:val="00BD2FEC"/>
     <w:rPr>
@@ -17508,9 +17959,9 @@
       </w:tcPr>
     </w:tblStylePr>
   </w:style>
-  <w:style w:type="paragraph" w:styleId="Listenabsatz">
+  <w:style w:type="paragraph" w:styleId="ListParagraph">
     <w:name w:val="List Paragraph"/>
-    <w:basedOn w:val="Standard"/>
+    <w:basedOn w:val="Normal"/>
     <w:uiPriority w:val="34"/>
     <w:qFormat/>
     <w:rsid w:val="006C2CF5"/>
@@ -17523,7 +17974,7 @@
 </file>
 
 <file path=word/stylesWithEffects.xml><?xml version="1.0" encoding="utf-8"?>
-<w:styles xmlns:wpc="http://schemas.microsoft.com/office/word/2010/wordprocessingCanvas" xmlns:mc="http://schemas.openxmlformats.org/markup-compatibility/2006" xmlns:o="urn:schemas-microsoft-com:office:office" xmlns:r="http://schemas.openxmlformats.org/officeDocument/2006/relationships" xmlns:m="http://schemas.openxmlformats.org/officeDocument/2006/math" xmlns:v="urn:schemas-microsoft-com:vml" xmlns:wp14="http://schemas.microsoft.com/office/word/2010/wordprocessingDrawing" xmlns:wp="http://schemas.openxmlformats.org/drawingml/2006/wordprocessingDrawing" xmlns:w10="urn:schemas-microsoft-com:office:word" xmlns:w="http://schemas.openxmlformats.org/wordprocessingml/2006/main" xmlns:w14="http://schemas.microsoft.com/office/word/2010/wordml" xmlns:wpg="http://schemas.microsoft.com/office/word/2010/wordprocessingGroup" xmlns:wpi="http://schemas.microsoft.com/office/word/2010/wordprocessingInk" xmlns:wne="http://schemas.microsoft.com/office/word/2006/wordml" xmlns:wps="http://schemas.microsoft.com/office/word/2010/wordprocessingShape" mc:Ignorable="w14 wp14">
+<w:styles xmlns:wpc="http://schemas.microsoft.com/office/word/2010/wordprocessingCanvas" xmlns:mo="http://schemas.microsoft.com/office/mac/office/2008/main" xmlns:mc="http://schemas.openxmlformats.org/markup-compatibility/2006" xmlns:mv="urn:schemas-microsoft-com:mac:vml" xmlns:o="urn:schemas-microsoft-com:office:office" xmlns:r="http://schemas.openxmlformats.org/officeDocument/2006/relationships" xmlns:m="http://schemas.openxmlformats.org/officeDocument/2006/math" xmlns:v="urn:schemas-microsoft-com:vml" xmlns:wp14="http://schemas.microsoft.com/office/word/2010/wordprocessingDrawing" xmlns:wp="http://schemas.openxmlformats.org/drawingml/2006/wordprocessingDrawing" xmlns:w10="urn:schemas-microsoft-com:office:word" xmlns:w="http://schemas.openxmlformats.org/wordprocessingml/2006/main" xmlns:w14="http://schemas.microsoft.com/office/word/2010/wordml" xmlns:wpg="http://schemas.microsoft.com/office/word/2010/wordprocessingGroup" xmlns:wpi="http://schemas.microsoft.com/office/word/2010/wordprocessingInk" xmlns:wne="http://schemas.microsoft.com/office/word/2006/wordml" xmlns:wps="http://schemas.microsoft.com/office/word/2010/wordprocessingShape" mc:Ignorable="w14 wp14">
   <w:docDefaults>
     <w:rPrDefault>
       <w:rPr>
@@ -17533,7 +17984,7 @@
     </w:rPrDefault>
     <w:pPrDefault/>
   </w:docDefaults>
-  <w:latentStyles w:defLockedState="0" w:defUIPriority="99" w:defSemiHidden="1" w:defUnhideWhenUsed="1" w:defQFormat="0" w:count="267">
+  <w:latentStyles w:defLockedState="0" w:defUIPriority="99" w:defSemiHidden="1" w:defUnhideWhenUsed="1" w:defQFormat="0" w:count="276">
     <w:lsdException w:name="Normal" w:semiHidden="0" w:uiPriority="0" w:unhideWhenUsed="0" w:qFormat="1"/>
     <w:lsdException w:name="heading 1" w:semiHidden="0" w:uiPriority="9" w:unhideWhenUsed="0" w:qFormat="1"/>
     <w:lsdException w:name="heading 2" w:uiPriority="9" w:qFormat="1"/>
@@ -17672,7 +18123,7 @@
     <w:lsdException w:name="Bibliography" w:uiPriority="37"/>
     <w:lsdException w:name="TOC Heading" w:uiPriority="39" w:qFormat="1"/>
   </w:latentStyles>
-  <w:style w:type="paragraph" w:default="1" w:styleId="Standard">
+  <w:style w:type="paragraph" w:default="1" w:styleId="Normal">
     <w:name w:val="Normal"/>
     <w:qFormat/>
     <w:rsid w:val="00544BDC"/>
@@ -17687,11 +18138,11 @@
       <w:lang w:val="en-US" w:eastAsia="en-US"/>
     </w:rPr>
   </w:style>
-  <w:style w:type="paragraph" w:styleId="berschrift1">
+  <w:style w:type="paragraph" w:styleId="Heading1">
     <w:name w:val="heading 1"/>
-    <w:basedOn w:val="Standard"/>
-    <w:next w:val="Standard"/>
-    <w:link w:val="berschrift1Zchn"/>
+    <w:basedOn w:val="Normal"/>
+    <w:next w:val="Normal"/>
+    <w:link w:val="Heading1Char"/>
     <w:uiPriority w:val="9"/>
     <w:qFormat/>
     <w:rsid w:val="001F7CD4"/>
@@ -17713,11 +18164,11 @@
       <w:szCs w:val="28"/>
     </w:rPr>
   </w:style>
-  <w:style w:type="paragraph" w:styleId="berschrift2">
+  <w:style w:type="paragraph" w:styleId="Heading2">
     <w:name w:val="heading 2"/>
-    <w:basedOn w:val="Standard"/>
-    <w:next w:val="Standard"/>
-    <w:link w:val="berschrift2Zchn"/>
+    <w:basedOn w:val="Normal"/>
+    <w:next w:val="Normal"/>
+    <w:link w:val="Heading2Char"/>
     <w:uiPriority w:val="9"/>
     <w:unhideWhenUsed/>
     <w:qFormat/>
@@ -17740,11 +18191,11 @@
       <w:szCs w:val="26"/>
     </w:rPr>
   </w:style>
-  <w:style w:type="paragraph" w:styleId="berschrift3">
+  <w:style w:type="paragraph" w:styleId="Heading3">
     <w:name w:val="heading 3"/>
-    <w:basedOn w:val="Standard"/>
-    <w:next w:val="Standard"/>
-    <w:link w:val="berschrift3Zchn"/>
+    <w:basedOn w:val="Normal"/>
+    <w:next w:val="Normal"/>
+    <w:link w:val="Heading3Char"/>
     <w:uiPriority w:val="9"/>
     <w:unhideWhenUsed/>
     <w:qFormat/>
@@ -17766,11 +18217,11 @@
       <w:sz w:val="24"/>
     </w:rPr>
   </w:style>
-  <w:style w:type="paragraph" w:styleId="berschrift4">
+  <w:style w:type="paragraph" w:styleId="Heading4">
     <w:name w:val="heading 4"/>
-    <w:basedOn w:val="Standard"/>
-    <w:next w:val="Standard"/>
-    <w:link w:val="berschrift4Zchn"/>
+    <w:basedOn w:val="Normal"/>
+    <w:next w:val="Normal"/>
+    <w:link w:val="Heading4Char"/>
     <w:uiPriority w:val="9"/>
     <w:unhideWhenUsed/>
     <w:qFormat/>
@@ -17793,11 +18244,11 @@
       <w:sz w:val="24"/>
     </w:rPr>
   </w:style>
-  <w:style w:type="paragraph" w:styleId="berschrift5">
+  <w:style w:type="paragraph" w:styleId="Heading5">
     <w:name w:val="heading 5"/>
-    <w:basedOn w:val="Standard"/>
-    <w:next w:val="Standard"/>
-    <w:link w:val="berschrift5Zchn"/>
+    <w:basedOn w:val="Normal"/>
+    <w:next w:val="Normal"/>
+    <w:link w:val="Heading5Char"/>
     <w:uiPriority w:val="9"/>
     <w:semiHidden/>
     <w:unhideWhenUsed/>
@@ -17817,11 +18268,11 @@
       <w:rFonts w:ascii="Cambria" w:eastAsia="Times New Roman" w:hAnsi="Cambria"/>
     </w:rPr>
   </w:style>
-  <w:style w:type="paragraph" w:styleId="berschrift6">
+  <w:style w:type="paragraph" w:styleId="Heading6">
     <w:name w:val="heading 6"/>
-    <w:basedOn w:val="Standard"/>
-    <w:next w:val="Standard"/>
-    <w:link w:val="berschrift6Zchn"/>
+    <w:basedOn w:val="Normal"/>
+    <w:next w:val="Normal"/>
+    <w:link w:val="Heading6Char"/>
     <w:uiPriority w:val="9"/>
     <w:semiHidden/>
     <w:unhideWhenUsed/>
@@ -17844,11 +18295,11 @@
       <w:color w:val="243F60"/>
     </w:rPr>
   </w:style>
-  <w:style w:type="paragraph" w:styleId="berschrift7">
+  <w:style w:type="paragraph" w:styleId="Heading7">
     <w:name w:val="heading 7"/>
-    <w:basedOn w:val="Standard"/>
-    <w:next w:val="Standard"/>
-    <w:link w:val="berschrift7Zchn"/>
+    <w:basedOn w:val="Normal"/>
+    <w:next w:val="Normal"/>
+    <w:link w:val="Heading7Char"/>
     <w:uiPriority w:val="9"/>
     <w:semiHidden/>
     <w:unhideWhenUsed/>
@@ -17871,11 +18322,11 @@
       <w:color w:val="404040"/>
     </w:rPr>
   </w:style>
-  <w:style w:type="paragraph" w:styleId="berschrift8">
+  <w:style w:type="paragraph" w:styleId="Heading8">
     <w:name w:val="heading 8"/>
-    <w:basedOn w:val="Standard"/>
-    <w:next w:val="Standard"/>
-    <w:link w:val="berschrift8Zchn"/>
+    <w:basedOn w:val="Normal"/>
+    <w:next w:val="Normal"/>
+    <w:link w:val="Heading8Char"/>
     <w:uiPriority w:val="9"/>
     <w:semiHidden/>
     <w:unhideWhenUsed/>
@@ -17898,11 +18349,11 @@
       <w:szCs w:val="20"/>
     </w:rPr>
   </w:style>
-  <w:style w:type="paragraph" w:styleId="berschrift9">
+  <w:style w:type="paragraph" w:styleId="Heading9">
     <w:name w:val="heading 9"/>
-    <w:basedOn w:val="Standard"/>
-    <w:next w:val="Standard"/>
-    <w:link w:val="berschrift9Zchn"/>
+    <w:basedOn w:val="Normal"/>
+    <w:next w:val="Normal"/>
+    <w:link w:val="Heading9Char"/>
     <w:uiPriority w:val="9"/>
     <w:semiHidden/>
     <w:unhideWhenUsed/>
@@ -17927,13 +18378,13 @@
       <w:szCs w:val="20"/>
     </w:rPr>
   </w:style>
-  <w:style w:type="character" w:default="1" w:styleId="Absatz-Standardschriftart">
+  <w:style w:type="character" w:default="1" w:styleId="DefaultParagraphFont">
     <w:name w:val="Default Paragraph Font"/>
     <w:uiPriority w:val="1"/>
     <w:semiHidden/>
     <w:unhideWhenUsed/>
   </w:style>
-  <w:style w:type="table" w:default="1" w:styleId="NormaleTabelle">
+  <w:style w:type="table" w:default="1" w:styleId="TableNormal">
     <w:name w:val="Normal Table"/>
     <w:uiPriority w:val="99"/>
     <w:semiHidden/>
@@ -17948,15 +18399,15 @@
       </w:tblCellMar>
     </w:tblPr>
   </w:style>
-  <w:style w:type="numbering" w:default="1" w:styleId="KeineListe">
+  <w:style w:type="numbering" w:default="1" w:styleId="NoList">
     <w:name w:val="No List"/>
     <w:uiPriority w:val="99"/>
     <w:semiHidden/>
     <w:unhideWhenUsed/>
   </w:style>
-  <w:style w:type="character" w:customStyle="1" w:styleId="berschrift1Zchn">
-    <w:name w:val="Überschrift 1 Zchn"/>
-    <w:link w:val="berschrift1"/>
+  <w:style w:type="character" w:customStyle="1" w:styleId="Heading1Char">
+    <w:name w:val="Heading 1 Char"/>
+    <w:link w:val="Heading1"/>
     <w:uiPriority w:val="9"/>
     <w:rsid w:val="001F7CD4"/>
     <w:rPr>
@@ -17968,9 +18419,9 @@
       <w:lang w:val="en-US" w:eastAsia="en-US"/>
     </w:rPr>
   </w:style>
-  <w:style w:type="character" w:customStyle="1" w:styleId="berschrift2Zchn">
-    <w:name w:val="Überschrift 2 Zchn"/>
-    <w:link w:val="berschrift2"/>
+  <w:style w:type="character" w:customStyle="1" w:styleId="Heading2Char">
+    <w:name w:val="Heading 2 Char"/>
+    <w:link w:val="Heading2"/>
     <w:uiPriority w:val="9"/>
     <w:rsid w:val="00E938BA"/>
     <w:rPr>
@@ -17981,9 +18432,9 @@
       <w:szCs w:val="26"/>
     </w:rPr>
   </w:style>
-  <w:style w:type="character" w:customStyle="1" w:styleId="berschrift3Zchn">
-    <w:name w:val="Überschrift 3 Zchn"/>
-    <w:link w:val="berschrift3"/>
+  <w:style w:type="character" w:customStyle="1" w:styleId="Heading3Char">
+    <w:name w:val="Heading 3 Char"/>
+    <w:link w:val="Heading3"/>
     <w:uiPriority w:val="9"/>
     <w:rsid w:val="00B119F7"/>
     <w:rPr>
@@ -17995,9 +18446,9 @@
       <w:lang w:val="en-US" w:eastAsia="en-US"/>
     </w:rPr>
   </w:style>
-  <w:style w:type="character" w:customStyle="1" w:styleId="berschrift4Zchn">
-    <w:name w:val="Überschrift 4 Zchn"/>
-    <w:link w:val="berschrift4"/>
+  <w:style w:type="character" w:customStyle="1" w:styleId="Heading4Char">
+    <w:name w:val="Heading 4 Char"/>
+    <w:link w:val="Heading4"/>
     <w:uiPriority w:val="9"/>
     <w:rsid w:val="00E938BA"/>
     <w:rPr>
@@ -18008,9 +18459,9 @@
       <w:sz w:val="24"/>
     </w:rPr>
   </w:style>
-  <w:style w:type="character" w:customStyle="1" w:styleId="berschrift5Zchn">
-    <w:name w:val="Überschrift 5 Zchn"/>
-    <w:link w:val="berschrift5"/>
+  <w:style w:type="character" w:customStyle="1" w:styleId="Heading5Char">
+    <w:name w:val="Heading 5 Char"/>
+    <w:link w:val="Heading5"/>
     <w:uiPriority w:val="9"/>
     <w:semiHidden/>
     <w:rsid w:val="00E938BA"/>
@@ -18018,10 +18469,10 @@
       <w:rFonts w:ascii="Cambria" w:eastAsia="Times New Roman" w:hAnsi="Cambria" w:cs="Times New Roman"/>
     </w:rPr>
   </w:style>
-  <w:style w:type="paragraph" w:styleId="Beschriftung">
+  <w:style w:type="paragraph" w:styleId="Caption">
     <w:name w:val="caption"/>
-    <w:basedOn w:val="Standard"/>
-    <w:next w:val="Standard"/>
+    <w:basedOn w:val="Normal"/>
+    <w:next w:val="Normal"/>
     <w:uiPriority w:val="35"/>
     <w:unhideWhenUsed/>
     <w:qFormat/>
@@ -18036,9 +18487,9 @@
       <w:szCs w:val="18"/>
     </w:rPr>
   </w:style>
-  <w:style w:type="character" w:customStyle="1" w:styleId="berschrift6Zchn">
-    <w:name w:val="Überschrift 6 Zchn"/>
-    <w:link w:val="berschrift6"/>
+  <w:style w:type="character" w:customStyle="1" w:styleId="Heading6Char">
+    <w:name w:val="Heading 6 Char"/>
+    <w:link w:val="Heading6"/>
     <w:uiPriority w:val="9"/>
     <w:semiHidden/>
     <w:rsid w:val="00E938BA"/>
@@ -18049,9 +18500,9 @@
       <w:color w:val="243F60"/>
     </w:rPr>
   </w:style>
-  <w:style w:type="character" w:customStyle="1" w:styleId="berschrift7Zchn">
-    <w:name w:val="Überschrift 7 Zchn"/>
-    <w:link w:val="berschrift7"/>
+  <w:style w:type="character" w:customStyle="1" w:styleId="Heading7Char">
+    <w:name w:val="Heading 7 Char"/>
+    <w:link w:val="Heading7"/>
     <w:uiPriority w:val="9"/>
     <w:semiHidden/>
     <w:rsid w:val="00E938BA"/>
@@ -18062,9 +18513,9 @@
       <w:color w:val="404040"/>
     </w:rPr>
   </w:style>
-  <w:style w:type="character" w:customStyle="1" w:styleId="berschrift8Zchn">
-    <w:name w:val="Überschrift 8 Zchn"/>
-    <w:link w:val="berschrift8"/>
+  <w:style w:type="character" w:customStyle="1" w:styleId="Heading8Char">
+    <w:name w:val="Heading 8 Char"/>
+    <w:link w:val="Heading8"/>
     <w:uiPriority w:val="9"/>
     <w:semiHidden/>
     <w:rsid w:val="00E938BA"/>
@@ -18075,9 +18526,9 @@
       <w:szCs w:val="20"/>
     </w:rPr>
   </w:style>
-  <w:style w:type="character" w:customStyle="1" w:styleId="berschrift9Zchn">
-    <w:name w:val="Überschrift 9 Zchn"/>
-    <w:link w:val="berschrift9"/>
+  <w:style w:type="character" w:customStyle="1" w:styleId="Heading9Char">
+    <w:name w:val="Heading 9 Char"/>
+    <w:link w:val="Heading9"/>
     <w:uiPriority w:val="9"/>
     <w:semiHidden/>
     <w:rsid w:val="00E938BA"/>
@@ -18090,10 +18541,10 @@
       <w:szCs w:val="20"/>
     </w:rPr>
   </w:style>
-  <w:style w:type="paragraph" w:styleId="Kopfzeile">
+  <w:style w:type="paragraph" w:styleId="Header">
     <w:name w:val="header"/>
-    <w:basedOn w:val="Standard"/>
-    <w:link w:val="KopfzeileZchn"/>
+    <w:basedOn w:val="Normal"/>
+    <w:link w:val="HeaderChar"/>
     <w:uiPriority w:val="99"/>
     <w:unhideWhenUsed/>
     <w:rsid w:val="0007273D"/>
@@ -18105,17 +18556,17 @@
       <w:spacing w:line="240" w:lineRule="auto"/>
     </w:pPr>
   </w:style>
-  <w:style w:type="character" w:customStyle="1" w:styleId="KopfzeileZchn">
-    <w:name w:val="Kopfzeile Zchn"/>
-    <w:basedOn w:val="Absatz-Standardschriftart"/>
-    <w:link w:val="Kopfzeile"/>
+  <w:style w:type="character" w:customStyle="1" w:styleId="HeaderChar">
+    <w:name w:val="Header Char"/>
+    <w:basedOn w:val="DefaultParagraphFont"/>
+    <w:link w:val="Header"/>
     <w:uiPriority w:val="99"/>
     <w:rsid w:val="0007273D"/>
   </w:style>
-  <w:style w:type="paragraph" w:styleId="Fuzeile">
+  <w:style w:type="paragraph" w:styleId="Footer">
     <w:name w:val="footer"/>
-    <w:basedOn w:val="Standard"/>
-    <w:link w:val="FuzeileZchn"/>
+    <w:basedOn w:val="Normal"/>
+    <w:link w:val="FooterChar"/>
     <w:uiPriority w:val="99"/>
     <w:unhideWhenUsed/>
     <w:rsid w:val="0007273D"/>
@@ -18127,17 +18578,17 @@
       <w:spacing w:line="240" w:lineRule="auto"/>
     </w:pPr>
   </w:style>
-  <w:style w:type="character" w:customStyle="1" w:styleId="FuzeileZchn">
-    <w:name w:val="Fußzeile Zchn"/>
-    <w:basedOn w:val="Absatz-Standardschriftart"/>
-    <w:link w:val="Fuzeile"/>
+  <w:style w:type="character" w:customStyle="1" w:styleId="FooterChar">
+    <w:name w:val="Footer Char"/>
+    <w:basedOn w:val="DefaultParagraphFont"/>
+    <w:link w:val="Footer"/>
     <w:uiPriority w:val="99"/>
     <w:rsid w:val="0007273D"/>
   </w:style>
-  <w:style w:type="paragraph" w:styleId="Sprechblasentext">
+  <w:style w:type="paragraph" w:styleId="BalloonText">
     <w:name w:val="Balloon Text"/>
-    <w:basedOn w:val="Standard"/>
-    <w:link w:val="SprechblasentextZchn"/>
+    <w:basedOn w:val="Normal"/>
+    <w:link w:val="BalloonTextChar"/>
     <w:uiPriority w:val="99"/>
     <w:semiHidden/>
     <w:unhideWhenUsed/>
@@ -18151,9 +18602,9 @@
       <w:szCs w:val="16"/>
     </w:rPr>
   </w:style>
-  <w:style w:type="character" w:customStyle="1" w:styleId="SprechblasentextZchn">
-    <w:name w:val="Sprechblasentext Zchn"/>
-    <w:link w:val="Sprechblasentext"/>
+  <w:style w:type="character" w:customStyle="1" w:styleId="BalloonTextChar">
+    <w:name w:val="Balloon Text Char"/>
+    <w:link w:val="BalloonText"/>
     <w:uiPriority w:val="99"/>
     <w:semiHidden/>
     <w:rsid w:val="0007273D"/>
@@ -18163,7 +18614,7 @@
       <w:szCs w:val="16"/>
     </w:rPr>
   </w:style>
-  <w:style w:type="paragraph" w:styleId="KeinLeerraum">
+  <w:style w:type="paragraph" w:styleId="NoSpacing">
     <w:name w:val="No Spacing"/>
     <w:uiPriority w:val="1"/>
     <w:qFormat/>
@@ -18176,7 +18627,7 @@
   </w:style>
   <w:style w:type="table" w:customStyle="1" w:styleId="Tabellengitternetz">
     <w:name w:val="Tabellengitternetz"/>
-    <w:basedOn w:val="NormaleTabelle"/>
+    <w:basedOn w:val="TableNormal"/>
     <w:uiPriority w:val="59"/>
     <w:rsid w:val="00C325E1"/>
     <w:tblPr>
@@ -18197,10 +18648,10 @@
       </w:tblCellMar>
     </w:tblPr>
   </w:style>
-  <w:style w:type="paragraph" w:styleId="Verzeichnis1">
+  <w:style w:type="paragraph" w:styleId="TOC1">
     <w:name w:val="toc 1"/>
-    <w:basedOn w:val="Standard"/>
-    <w:next w:val="Standard"/>
+    <w:basedOn w:val="Normal"/>
+    <w:next w:val="Normal"/>
     <w:autoRedefine/>
     <w:uiPriority w:val="39"/>
     <w:unhideWhenUsed/>
@@ -18217,10 +18668,10 @@
       <w:szCs w:val="20"/>
     </w:rPr>
   </w:style>
-  <w:style w:type="paragraph" w:styleId="Verzeichnis2">
+  <w:style w:type="paragraph" w:styleId="TOC2">
     <w:name w:val="toc 2"/>
-    <w:basedOn w:val="Standard"/>
-    <w:next w:val="Standard"/>
+    <w:basedOn w:val="Normal"/>
+    <w:next w:val="Normal"/>
     <w:autoRedefine/>
     <w:uiPriority w:val="39"/>
     <w:unhideWhenUsed/>
@@ -18235,10 +18686,10 @@
       <w:szCs w:val="20"/>
     </w:rPr>
   </w:style>
-  <w:style w:type="paragraph" w:styleId="Verzeichnis3">
+  <w:style w:type="paragraph" w:styleId="TOC3">
     <w:name w:val="toc 3"/>
-    <w:basedOn w:val="Standard"/>
-    <w:next w:val="Standard"/>
+    <w:basedOn w:val="Normal"/>
+    <w:next w:val="Normal"/>
     <w:autoRedefine/>
     <w:uiPriority w:val="39"/>
     <w:unhideWhenUsed/>
@@ -18254,10 +18705,10 @@
       <w:szCs w:val="20"/>
     </w:rPr>
   </w:style>
-  <w:style w:type="paragraph" w:styleId="Verzeichnis4">
+  <w:style w:type="paragraph" w:styleId="TOC4">
     <w:name w:val="toc 4"/>
-    <w:basedOn w:val="Standard"/>
-    <w:next w:val="Standard"/>
+    <w:basedOn w:val="Normal"/>
+    <w:next w:val="Normal"/>
     <w:autoRedefine/>
     <w:uiPriority w:val="39"/>
     <w:unhideWhenUsed/>
@@ -18271,10 +18722,10 @@
       <w:szCs w:val="18"/>
     </w:rPr>
   </w:style>
-  <w:style w:type="paragraph" w:styleId="Verzeichnis5">
+  <w:style w:type="paragraph" w:styleId="TOC5">
     <w:name w:val="toc 5"/>
-    <w:basedOn w:val="Standard"/>
-    <w:next w:val="Standard"/>
+    <w:basedOn w:val="Normal"/>
+    <w:next w:val="Normal"/>
     <w:autoRedefine/>
     <w:uiPriority w:val="39"/>
     <w:unhideWhenUsed/>
@@ -18288,10 +18739,10 @@
       <w:szCs w:val="18"/>
     </w:rPr>
   </w:style>
-  <w:style w:type="paragraph" w:styleId="Verzeichnis6">
+  <w:style w:type="paragraph" w:styleId="TOC6">
     <w:name w:val="toc 6"/>
-    <w:basedOn w:val="Standard"/>
-    <w:next w:val="Standard"/>
+    <w:basedOn w:val="Normal"/>
+    <w:next w:val="Normal"/>
     <w:autoRedefine/>
     <w:uiPriority w:val="39"/>
     <w:unhideWhenUsed/>
@@ -18305,10 +18756,10 @@
       <w:szCs w:val="18"/>
     </w:rPr>
   </w:style>
-  <w:style w:type="paragraph" w:styleId="Verzeichnis7">
+  <w:style w:type="paragraph" w:styleId="TOC7">
     <w:name w:val="toc 7"/>
-    <w:basedOn w:val="Standard"/>
-    <w:next w:val="Standard"/>
+    <w:basedOn w:val="Normal"/>
+    <w:next w:val="Normal"/>
     <w:autoRedefine/>
     <w:uiPriority w:val="39"/>
     <w:unhideWhenUsed/>
@@ -18322,10 +18773,10 @@
       <w:szCs w:val="18"/>
     </w:rPr>
   </w:style>
-  <w:style w:type="paragraph" w:styleId="Verzeichnis8">
+  <w:style w:type="paragraph" w:styleId="TOC8">
     <w:name w:val="toc 8"/>
-    <w:basedOn w:val="Standard"/>
-    <w:next w:val="Standard"/>
+    <w:basedOn w:val="Normal"/>
+    <w:next w:val="Normal"/>
     <w:autoRedefine/>
     <w:uiPriority w:val="39"/>
     <w:unhideWhenUsed/>
@@ -18339,10 +18790,10 @@
       <w:szCs w:val="18"/>
     </w:rPr>
   </w:style>
-  <w:style w:type="paragraph" w:styleId="Verzeichnis9">
+  <w:style w:type="paragraph" w:styleId="TOC9">
     <w:name w:val="toc 9"/>
-    <w:basedOn w:val="Standard"/>
-    <w:next w:val="Standard"/>
+    <w:basedOn w:val="Normal"/>
+    <w:next w:val="Normal"/>
     <w:autoRedefine/>
     <w:uiPriority w:val="39"/>
     <w:unhideWhenUsed/>
@@ -18366,17 +18817,17 @@
       <w:u w:val="single"/>
     </w:rPr>
   </w:style>
-  <w:style w:type="paragraph" w:styleId="Abbildungsverzeichnis">
+  <w:style w:type="paragraph" w:styleId="TableofFigures">
     <w:name w:val="table of figures"/>
-    <w:basedOn w:val="Standard"/>
-    <w:next w:val="Standard"/>
+    <w:basedOn w:val="Normal"/>
+    <w:next w:val="Normal"/>
     <w:uiPriority w:val="99"/>
     <w:unhideWhenUsed/>
     <w:rsid w:val="00A54E33"/>
   </w:style>
-  <w:style w:type="table" w:styleId="Tabellenraster">
+  <w:style w:type="table" w:styleId="TableGrid">
     <w:name w:val="Table Grid"/>
-    <w:basedOn w:val="NormaleTabelle"/>
+    <w:basedOn w:val="TableNormal"/>
     <w:uiPriority w:val="59"/>
     <w:rsid w:val="00BD2FEC"/>
     <w:tblPr>
@@ -18397,9 +18848,9 @@
       </w:tblCellMar>
     </w:tblPr>
   </w:style>
-  <w:style w:type="table" w:styleId="HelleSchattierung-Akzent1">
+  <w:style w:type="table" w:styleId="LightShading-Accent1">
     <w:name w:val="Light Shading Accent 1"/>
-    <w:basedOn w:val="NormaleTabelle"/>
+    <w:basedOn w:val="TableNormal"/>
     <w:uiPriority w:val="60"/>
     <w:rsid w:val="00BD2FEC"/>
     <w:rPr>
@@ -18497,9 +18948,9 @@
       </w:tcPr>
     </w:tblStylePr>
   </w:style>
-  <w:style w:type="paragraph" w:styleId="Listenabsatz">
+  <w:style w:type="paragraph" w:styleId="ListParagraph">
     <w:name w:val="List Paragraph"/>
-    <w:basedOn w:val="Standard"/>
+    <w:basedOn w:val="Normal"/>
     <w:uiPriority w:val="34"/>
     <w:qFormat/>
     <w:rsid w:val="006C2CF5"/>
@@ -18801,7 +19252,7 @@
 </file>
 
 <file path=customXml/itemProps1.xml><?xml version="1.0" encoding="utf-8"?>
-<ds:datastoreItem xmlns:ds="http://schemas.openxmlformats.org/officeDocument/2006/customXml" ds:itemID="{ABBB8750-3AEA-4387-A637-1D37DE2DD562}">
+<ds:datastoreItem xmlns:ds="http://schemas.openxmlformats.org/officeDocument/2006/customXml" ds:itemID="{1EBE05E7-3986-D94B-BC30-B28ADE495949}">
   <ds:schemaRefs>
     <ds:schemaRef ds:uri="http://schemas.openxmlformats.org/officeDocument/2006/bibliography"/>
   </ds:schemaRefs>

</xml_diff>

<commit_message>
further developed report, especally object communication
</commit_message>
<xml_diff>
--- a/documentation/AgentSystems_TacReport_Neher_Buettiker.docx
+++ b/documentation/AgentSystems_TacReport_Neher_Buettiker.docx
@@ -14645,13 +14645,7 @@
         <w:jc w:val="left"/>
       </w:pPr>
       <w:r>
-        <w:t xml:space="preserve">On each pulse, we analyze which tickets we need and which can be sold. </w:t>
-      </w:r>
-      <w:r>
-        <w:t>We send sell bids for all tickets we don’t need, generally starting at a high price (hoping they are important to someone)</w:t>
-      </w:r>
-      <w:r>
-        <w:t>. Off course, it is better to sell the tickets at a low price than not at all. Therefore, (depending on the current quote ask price) we adjust our prices in the later game time, until the tickets are sold.</w:t>
+        <w:t>On each pulse, we analyze which tickets we need and which can be sold. We send sell bids for all tickets we don’t need, generally starting at a high price (hoping they are important to someone). Off course, it is better to sell the tickets at a low price than not at all. Therefore, (depending on the current quote ask price) we adjust our prices in the later game time, until the tickets are sold.</w:t>
       </w:r>
     </w:p>
     <w:p>
@@ -14797,211 +14791,6 @@
         <w:t xml:space="preserve"> In this section we refer the words “items” and “goods” as the needed artifacts such as flights, hotel rooms and entertainment tickets.</w:t>
       </w:r>
     </w:p>
-    <w:p>
-      <w:pPr>
-        <w:pStyle w:val="Heading2"/>
-      </w:pPr>
-      <w:bookmarkStart w:id="16" w:name="_Toc350082291"/>
-      <w:r>
-        <w:t>Client handling</w:t>
-      </w:r>
-      <w:bookmarkEnd w:id="16"/>
-    </w:p>
-    <w:p/>
-    <w:p>
-      <w:r>
-        <w:t xml:space="preserve">We defined that every one of our 8 client is an individual agent with its own desires, believes and intentions. </w:t>
-      </w:r>
-      <w:r>
-        <w:t>The “</w:t>
-      </w:r>
-      <w:proofErr w:type="spellStart"/>
-      <w:r>
-        <w:t>ClientManager</w:t>
-      </w:r>
-      <w:proofErr w:type="spellEnd"/>
-      <w:r>
-        <w:t>” manages all the clients</w:t>
-      </w:r>
-      <w:r>
-        <w:t xml:space="preserve">. </w:t>
-      </w:r>
-      <w:r>
-        <w:t xml:space="preserve">A client consists </w:t>
-      </w:r>
-      <w:r>
-        <w:t xml:space="preserve">out </w:t>
-      </w:r>
-      <w:r>
-        <w:t>of the fo</w:t>
-      </w:r>
-      <w:r>
-        <w:t>l</w:t>
-      </w:r>
-      <w:r>
-        <w:t>lowing classes:</w:t>
-      </w:r>
-    </w:p>
-    <w:p/>
-    <w:p>
-      <w:pPr>
-        <w:pStyle w:val="ListParagraph"/>
-        <w:numPr>
-          <w:ilvl w:val="0"/>
-          <w:numId w:val="15"/>
-        </w:numPr>
-      </w:pPr>
-      <w:proofErr w:type="spellStart"/>
-      <w:r>
-        <w:t>ClientAgent</w:t>
-      </w:r>
-      <w:proofErr w:type="spellEnd"/>
-      <w:r>
-        <w:br/>
-        <w:t>Represents an individual client</w:t>
-      </w:r>
-      <w:r>
-        <w:t xml:space="preserve"> (client package)</w:t>
-      </w:r>
-      <w:r>
-        <w:t xml:space="preserve"> and contains the logic for requesting items such as Flights, Hotel and Events.</w:t>
-      </w:r>
-    </w:p>
-    <w:p>
-      <w:pPr>
-        <w:pStyle w:val="ListParagraph"/>
-        <w:numPr>
-          <w:ilvl w:val="0"/>
-          <w:numId w:val="15"/>
-        </w:numPr>
-      </w:pPr>
-      <w:proofErr w:type="spellStart"/>
-      <w:r>
-        <w:t>ClientPreferences</w:t>
-      </w:r>
-      <w:proofErr w:type="spellEnd"/>
-      <w:r>
-        <w:br/>
-        <w:t>Represents a client’s preferences</w:t>
-      </w:r>
-    </w:p>
-    <w:p>
-      <w:pPr>
-        <w:pStyle w:val="ListParagraph"/>
-        <w:numPr>
-          <w:ilvl w:val="0"/>
-          <w:numId w:val="15"/>
-        </w:numPr>
-      </w:pPr>
-      <w:proofErr w:type="spellStart"/>
-      <w:r>
-        <w:t>ClientPackage</w:t>
-      </w:r>
-      <w:proofErr w:type="spellEnd"/>
-      <w:r>
-        <w:br/>
-        <w:t>Represents a client’s package and contains information which items are currently a</w:t>
-      </w:r>
-      <w:r>
-        <w:t>s</w:t>
-      </w:r>
-      <w:r>
-        <w:t>signed to the client.</w:t>
-      </w:r>
-    </w:p>
-    <w:p/>
-    <w:p>
-      <w:r>
-        <w:t xml:space="preserve">This </w:t>
-      </w:r>
-      <w:r>
-        <w:t>separation gives us some advantages as well as creating some new problems. It redu</w:t>
-      </w:r>
-      <w:r>
-        <w:t>c</w:t>
-      </w:r>
-      <w:r>
-        <w:t xml:space="preserve">es the problem in most parts to a single package and </w:t>
-      </w:r>
-      <w:r>
-        <w:t xml:space="preserve">its </w:t>
-      </w:r>
-      <w:r>
-        <w:t>optimizat</w:t>
-      </w:r>
-      <w:r>
-        <w:t>ion</w:t>
-      </w:r>
-      <w:r>
-        <w:t xml:space="preserve">. </w:t>
-      </w:r>
-      <w:r>
-        <w:t>However,</w:t>
-      </w:r>
-      <w:r>
-        <w:t xml:space="preserve"> we need also to be aware that we don’t </w:t>
-      </w:r>
-      <w:r>
-        <w:t>lose</w:t>
-      </w:r>
-      <w:r>
-        <w:t xml:space="preserve"> the big picture.</w:t>
-      </w:r>
-      <w:r>
-        <w:t xml:space="preserve"> On the one hand we are looking for a l</w:t>
-      </w:r>
-      <w:r>
-        <w:t>o</w:t>
-      </w:r>
-      <w:r>
-        <w:t>cal optimum (optimization of a client’s package). On the other hand we need to achieve a global optimum as well (distribution of the items</w:t>
-      </w:r>
-      <w:r>
-        <w:t xml:space="preserve">; </w:t>
-      </w:r>
-      <w:r>
-        <w:t>make as much utility as possible)</w:t>
-      </w:r>
-      <w:r>
-        <w:t>.</w:t>
-      </w:r>
-    </w:p>
-    <w:p/>
-    <w:p>
-      <w:r>
-        <w:t xml:space="preserve">The </w:t>
-      </w:r>
-      <w:proofErr w:type="spellStart"/>
-      <w:r>
-        <w:t>TradeMaster</w:t>
-      </w:r>
-      <w:proofErr w:type="spellEnd"/>
-      <w:r>
-        <w:t xml:space="preserve"> service is an important bridge between the individual </w:t>
-      </w:r>
-      <w:proofErr w:type="spellStart"/>
-      <w:r>
-        <w:t>ClientAgents</w:t>
-      </w:r>
-      <w:proofErr w:type="spellEnd"/>
-      <w:r>
-        <w:t>.</w:t>
-      </w:r>
-      <w:r>
-        <w:t xml:space="preserve"> </w:t>
-      </w:r>
-      <w:r>
-        <w:t>Each Client knows what it wants for what price based on its preferences and the corresponding strategy and requests the preferred goods from the “</w:t>
-      </w:r>
-      <w:proofErr w:type="spellStart"/>
-      <w:r>
-        <w:t>TradeMaster</w:t>
-      </w:r>
-      <w:proofErr w:type="spellEnd"/>
-      <w:r>
-        <w:t>”.</w:t>
-      </w:r>
-    </w:p>
     <w:p/>
     <w:p>
       <w:pPr>
@@ -15009,12 +14798,12 @@
         <w:pageBreakBefore/>
         <w:ind w:left="578" w:hanging="578"/>
       </w:pPr>
-      <w:bookmarkStart w:id="17" w:name="_Toc350082292"/>
+      <w:bookmarkStart w:id="16" w:name="_Toc350082292"/>
       <w:r>
         <w:lastRenderedPageBreak/>
         <w:t>Services</w:t>
       </w:r>
-      <w:bookmarkEnd w:id="17"/>
+      <w:bookmarkEnd w:id="16"/>
     </w:p>
     <w:p/>
     <w:p>
@@ -15195,7 +14984,6 @@
     </w:p>
     <w:p/>
     <w:p>
-      <w:bookmarkStart w:id="18" w:name="_GoBack"/>
       <w:r>
         <w:t>The next points discuss</w:t>
       </w:r>
@@ -15206,14 +14994,270 @@
         <w:t xml:space="preserve"> each service in detail.</w:t>
       </w:r>
     </w:p>
+    <w:p/>
     <w:p>
       <w:pPr>
         <w:pStyle w:val="Heading2"/>
         <w:pageBreakBefore/>
         <w:ind w:left="578" w:hanging="578"/>
       </w:pPr>
-      <w:bookmarkStart w:id="19" w:name="_Toc350082293"/>
-      <w:bookmarkEnd w:id="18"/>
+      <w:r>
+        <w:lastRenderedPageBreak/>
+        <w:t xml:space="preserve">Clients – </w:t>
+      </w:r>
+      <w:proofErr w:type="spellStart"/>
+      <w:r>
+        <w:t>ClientManager</w:t>
+      </w:r>
+      <w:proofErr w:type="spellEnd"/>
+    </w:p>
+    <w:p/>
+    <w:p>
+      <w:r>
+        <w:t>We defined that every one of our 8 client is an individual agent with its own desires, believes and intentions. The “</w:t>
+      </w:r>
+      <w:proofErr w:type="spellStart"/>
+      <w:r>
+        <w:t>ClientManager</w:t>
+      </w:r>
+      <w:proofErr w:type="spellEnd"/>
+      <w:r>
+        <w:t xml:space="preserve">” manages all the clients and is responsible to delegate the pulse event down to each </w:t>
+      </w:r>
+      <w:proofErr w:type="spellStart"/>
+      <w:r>
+        <w:rPr>
+          <w:b/>
+        </w:rPr>
+        <w:t>ClientAgent</w:t>
+      </w:r>
+      <w:proofErr w:type="spellEnd"/>
+      <w:r>
+        <w:t xml:space="preserve">. The pulse event indicates a chance for a </w:t>
+      </w:r>
+      <w:proofErr w:type="spellStart"/>
+      <w:r>
+        <w:rPr>
+          <w:b/>
+        </w:rPr>
+        <w:t>Clie</w:t>
+      </w:r>
+      <w:r>
+        <w:rPr>
+          <w:b/>
+        </w:rPr>
+        <w:t>n</w:t>
+      </w:r>
+      <w:r>
+        <w:rPr>
+          <w:b/>
+        </w:rPr>
+        <w:t>tAgent</w:t>
+      </w:r>
+      <w:proofErr w:type="spellEnd"/>
+      <w:r>
+        <w:rPr>
+          <w:b/>
+        </w:rPr>
+        <w:t xml:space="preserve"> </w:t>
+      </w:r>
+      <w:r>
+        <w:t>that he may take action.</w:t>
+      </w:r>
+    </w:p>
+    <w:p/>
+    <w:p>
+      <w:pPr>
+        <w:pStyle w:val="Heading3"/>
+      </w:pPr>
+      <w:proofErr w:type="spellStart"/>
+      <w:r>
+        <w:t>ClientAgents</w:t>
+      </w:r>
+      <w:proofErr w:type="spellEnd"/>
+    </w:p>
+    <w:p/>
+    <w:p>
+      <w:r>
+        <w:t xml:space="preserve">Represents an individual client (client package) and contains the logic for requesting items such as Flights, Hotel and Events. </w:t>
+      </w:r>
+      <w:r>
+        <w:t xml:space="preserve">A </w:t>
+      </w:r>
+      <w:proofErr w:type="spellStart"/>
+      <w:r>
+        <w:t>C</w:t>
+      </w:r>
+      <w:r>
+        <w:t>lient</w:t>
+      </w:r>
+      <w:r>
+        <w:t>Agent</w:t>
+      </w:r>
+      <w:proofErr w:type="spellEnd"/>
+      <w:r>
+        <w:t xml:space="preserve"> </w:t>
+      </w:r>
+      <w:r>
+        <w:t>uses</w:t>
+      </w:r>
+      <w:r>
+        <w:t xml:space="preserve"> the fo</w:t>
+      </w:r>
+      <w:r>
+        <w:t>l</w:t>
+      </w:r>
+      <w:r>
+        <w:t>lowing classes:</w:t>
+      </w:r>
+    </w:p>
+    <w:p/>
+    <w:p>
+      <w:pPr>
+        <w:pStyle w:val="ListParagraph"/>
+        <w:numPr>
+          <w:ilvl w:val="0"/>
+          <w:numId w:val="15"/>
+        </w:numPr>
+      </w:pPr>
+      <w:proofErr w:type="spellStart"/>
+      <w:r>
+        <w:rPr>
+          <w:b/>
+        </w:rPr>
+        <w:t>ClientPreferences</w:t>
+      </w:r>
+      <w:proofErr w:type="spellEnd"/>
+      <w:r>
+        <w:rPr>
+          <w:b/>
+        </w:rPr>
+        <w:br/>
+      </w:r>
+      <w:r>
+        <w:rPr>
+          <w:i/>
+        </w:rPr>
+        <w:t>Represents a client’s preferences</w:t>
+      </w:r>
+      <w:r>
+        <w:rPr>
+          <w:i/>
+        </w:rPr>
+        <w:t xml:space="preserve">. Over time, they may differ from the original client preferences, depending on what is possible to </w:t>
+      </w:r>
+      <w:proofErr w:type="spellStart"/>
+      <w:r>
+        <w:rPr>
+          <w:i/>
+        </w:rPr>
+        <w:t>achive</w:t>
+      </w:r>
+      <w:proofErr w:type="spellEnd"/>
+      <w:r>
+        <w:rPr>
+          <w:i/>
+        </w:rPr>
+        <w:t>.</w:t>
+      </w:r>
+    </w:p>
+    <w:p>
+      <w:pPr>
+        <w:pStyle w:val="ListParagraph"/>
+        <w:numPr>
+          <w:ilvl w:val="0"/>
+          <w:numId w:val="15"/>
+        </w:numPr>
+      </w:pPr>
+      <w:proofErr w:type="spellStart"/>
+      <w:r>
+        <w:rPr>
+          <w:b/>
+        </w:rPr>
+        <w:t>ClientPackage</w:t>
+      </w:r>
+      <w:proofErr w:type="spellEnd"/>
+      <w:r>
+        <w:br/>
+      </w:r>
+      <w:r>
+        <w:rPr>
+          <w:i/>
+        </w:rPr>
+        <w:t>Represents a client’s package and contains information which items are currently a</w:t>
+      </w:r>
+      <w:r>
+        <w:rPr>
+          <w:i/>
+        </w:rPr>
+        <w:t>s</w:t>
+      </w:r>
+      <w:r>
+        <w:rPr>
+          <w:i/>
+        </w:rPr>
+        <w:t>signed to the client.</w:t>
+      </w:r>
+    </w:p>
+    <w:p/>
+    <w:p>
+      <w:r>
+        <w:t>This separation gives us some advantages as well as creating some new problems. It redu</w:t>
+      </w:r>
+      <w:r>
+        <w:t>c</w:t>
+      </w:r>
+      <w:r>
+        <w:t>es the problem in most parts to a single package and its optimization. However, we need also to be aware that we don’t lose the big picture. On the one hand we are looking for a l</w:t>
+      </w:r>
+      <w:r>
+        <w:t>o</w:t>
+      </w:r>
+      <w:r>
+        <w:t>cal optimum (optimization of a client’s package). On the other hand we need to achieve a global optimum as well (distribution of the items; make as much utility as possible).</w:t>
+      </w:r>
+    </w:p>
+    <w:p/>
+    <w:p>
+      <w:r>
+        <w:t xml:space="preserve">The </w:t>
+      </w:r>
+      <w:proofErr w:type="spellStart"/>
+      <w:r>
+        <w:t>TradeMaster</w:t>
+      </w:r>
+      <w:proofErr w:type="spellEnd"/>
+      <w:r>
+        <w:t xml:space="preserve"> service is an important bridge between the individual </w:t>
+      </w:r>
+      <w:proofErr w:type="spellStart"/>
+      <w:r>
+        <w:t>ClientAgents</w:t>
+      </w:r>
+      <w:proofErr w:type="spellEnd"/>
+      <w:r>
+        <w:t>. Each Client knows what it wants for what price based on its preferences and the corresponding strategy and requests the preferred goods from the “</w:t>
+      </w:r>
+      <w:proofErr w:type="spellStart"/>
+      <w:r>
+        <w:t>TradeMaster</w:t>
+      </w:r>
+      <w:proofErr w:type="spellEnd"/>
+      <w:r>
+        <w:t>”.</w:t>
+      </w:r>
+      <w:r>
+        <w:t xml:space="preserve"> </w:t>
+      </w:r>
+    </w:p>
+    <w:p/>
+    <w:p>
+      <w:pPr>
+        <w:pStyle w:val="Heading2"/>
+        <w:pageBreakBefore/>
+        <w:ind w:left="578" w:hanging="578"/>
+      </w:pPr>
+      <w:bookmarkStart w:id="17" w:name="_Toc350082293"/>
       <w:r>
         <w:lastRenderedPageBreak/>
         <w:t>Bidding</w:t>
@@ -15231,7 +15275,7 @@
       <w:r>
         <w:t>aster</w:t>
       </w:r>
-      <w:bookmarkEnd w:id="19"/>
+      <w:bookmarkEnd w:id="17"/>
       <w:proofErr w:type="spellEnd"/>
     </w:p>
     <w:p/>
@@ -15278,6 +15322,9 @@
       <w:proofErr w:type="spellEnd"/>
       <w:r>
         <w:t>.</w:t>
+      </w:r>
+      <w:r>
+        <w:t xml:space="preserve"> </w:t>
       </w:r>
     </w:p>
     <w:p/>
@@ -15547,12 +15594,12 @@
       <w:pPr>
         <w:pStyle w:val="Heading3"/>
       </w:pPr>
-      <w:bookmarkStart w:id="20" w:name="_Toc350082294"/>
+      <w:bookmarkStart w:id="18" w:name="_Toc350082294"/>
       <w:proofErr w:type="spellStart"/>
       <w:r>
         <w:t>ClientPackageAllocationStrategy</w:t>
       </w:r>
-      <w:bookmarkEnd w:id="20"/>
+      <w:bookmarkEnd w:id="18"/>
       <w:proofErr w:type="spellEnd"/>
     </w:p>
     <w:p/>
@@ -15643,7 +15690,7 @@
       <w:pPr>
         <w:pStyle w:val="Heading2"/>
       </w:pPr>
-      <w:bookmarkStart w:id="21" w:name="_Toc350082295"/>
+      <w:bookmarkStart w:id="19" w:name="_Toc350082295"/>
       <w:r>
         <w:lastRenderedPageBreak/>
         <w:t>Auctions –</w:t>
@@ -15658,67 +15705,351 @@
       <w:r>
         <w:t>Manager</w:t>
       </w:r>
+      <w:bookmarkEnd w:id="19"/>
+      <w:proofErr w:type="spellEnd"/>
+    </w:p>
+    <w:p/>
+    <w:p>
+      <w:pPr>
+        <w:rPr>
+          <w:b/>
+        </w:rPr>
+      </w:pPr>
+      <w:r>
+        <w:t>The Purpose of the “</w:t>
+      </w:r>
+      <w:proofErr w:type="spellStart"/>
+      <w:r>
+        <w:t>AuctionInformationManager</w:t>
+      </w:r>
+      <w:proofErr w:type="spellEnd"/>
+      <w:r>
+        <w:t>” is to keep track of the quot</w:t>
+      </w:r>
+      <w:r>
+        <w:t>e development for each auction.</w:t>
+      </w:r>
+      <w:r>
+        <w:t xml:space="preserve"> It provides a quote history for</w:t>
+      </w:r>
+      <w:r>
+        <w:t xml:space="preserve"> </w:t>
+      </w:r>
+      <w:r>
+        <w:t>each auction by storing every quote during the whole TAC Game.</w:t>
+      </w:r>
+      <w:r>
+        <w:t xml:space="preserve"> This allows our agent to analyze </w:t>
+      </w:r>
+      <w:r>
+        <w:t>bid</w:t>
+      </w:r>
+      <w:r>
+        <w:t xml:space="preserve"> </w:t>
+      </w:r>
+      <w:r>
+        <w:t>rates of auctions and determine their price growth.</w:t>
+      </w:r>
+      <w:r>
+        <w:rPr>
+          <w:b/>
+        </w:rPr>
+        <w:t xml:space="preserve"> </w:t>
+      </w:r>
+    </w:p>
+    <w:p>
+      <w:pPr>
+        <w:rPr>
+          <w:b/>
+        </w:rPr>
+      </w:pPr>
+    </w:p>
+    <w:p>
+      <w:pPr>
+        <w:pStyle w:val="Heading2"/>
+      </w:pPr>
+      <w:r>
+        <w:t xml:space="preserve">Auction risk analysis – </w:t>
+      </w:r>
+      <w:proofErr w:type="spellStart"/>
+      <w:r>
+        <w:t>AuctionRiskManager</w:t>
+      </w:r>
+      <w:proofErr w:type="spellEnd"/>
+    </w:p>
+    <w:p/>
+    <w:p>
+      <w:r>
+        <w:t xml:space="preserve">The </w:t>
+      </w:r>
+      <w:proofErr w:type="spellStart"/>
+      <w:r>
+        <w:t>AuctionRiskManager</w:t>
+      </w:r>
+      <w:proofErr w:type="spellEnd"/>
+      <w:r>
+        <w:t xml:space="preserve"> is highly coupled with the </w:t>
+      </w:r>
+      <w:proofErr w:type="spellStart"/>
+      <w:r>
+        <w:t>AuctionInformationManager</w:t>
+      </w:r>
+      <w:proofErr w:type="spellEnd"/>
+      <w:r>
+        <w:t>, as the risk analysis is based upon the current Quotes, their history and development over time.</w:t>
+      </w:r>
+    </w:p>
+    <w:p/>
+    <w:p>
+      <w:r>
+        <w:t xml:space="preserve">Increasing frequency of bids is a common indicator of a risky auction; as well as fast </w:t>
+      </w:r>
+      <w:r>
+        <w:t>deve</w:t>
+      </w:r>
+      <w:r>
+        <w:t>l</w:t>
+      </w:r>
+      <w:r>
+        <w:t>opment of the quote asks</w:t>
+      </w:r>
+      <w:r>
+        <w:t xml:space="preserve"> price is also a good indicator.</w:t>
+      </w:r>
+    </w:p>
+    <w:p/>
+    <w:p>
+      <w:pPr>
+        <w:pStyle w:val="Heading2"/>
+      </w:pPr>
+      <w:bookmarkStart w:id="20" w:name="_Toc350082296"/>
+      <w:r>
+        <w:t>Communication</w:t>
+      </w:r>
+      <w:r>
+        <w:t xml:space="preserve"> / Event handling</w:t>
+      </w:r>
+      <w:bookmarkEnd w:id="20"/>
+    </w:p>
+    <w:p/>
+    <w:p>
+      <w:r>
+        <w:t xml:space="preserve">The overall communication of </w:t>
+      </w:r>
+      <w:proofErr w:type="spellStart"/>
+      <w:r>
+        <w:t>Tacy</w:t>
+      </w:r>
+      <w:proofErr w:type="spellEnd"/>
+      <w:r>
+        <w:t xml:space="preserve"> is based upon </w:t>
+      </w:r>
+      <w:r>
+        <w:t>callbacks</w:t>
+      </w:r>
+      <w:r>
+        <w:t xml:space="preserve"> from the TAC Agent ware.</w:t>
+      </w:r>
+      <w:r>
+        <w:t xml:space="preserve"> The incoming events are delegated to the responsible services.</w:t>
+      </w:r>
+    </w:p>
+    <w:p>
+      <w:r>
+        <w:t xml:space="preserve">We have further developed the callback approach to work with our </w:t>
+      </w:r>
+      <w:proofErr w:type="spellStart"/>
+      <w:r>
+        <w:t>ClientAgents</w:t>
+      </w:r>
+      <w:proofErr w:type="spellEnd"/>
+      <w:r>
+        <w:t>. We use ge</w:t>
+      </w:r>
+      <w:r>
+        <w:t>n</w:t>
+      </w:r>
+      <w:r>
+        <w:t xml:space="preserve">erally “pulse” events to indicate the different subsystems that the </w:t>
+      </w:r>
+      <w:r>
+        <w:rPr>
+          <w:b/>
+        </w:rPr>
+        <w:t>may</w:t>
+      </w:r>
+      <w:r>
+        <w:t xml:space="preserve"> take action. We do not control our subsystems (</w:t>
+      </w:r>
+      <w:proofErr w:type="spellStart"/>
+      <w:r>
+        <w:t>ClientAgents</w:t>
+      </w:r>
+      <w:proofErr w:type="spellEnd"/>
+      <w:r>
+        <w:t xml:space="preserve"> for example) absolutely by invoking specific met</w:t>
+      </w:r>
+      <w:r>
+        <w:t>h</w:t>
+      </w:r>
+      <w:r>
+        <w:t>ods but let them a certain amount of r</w:t>
+      </w:r>
+      <w:r>
+        <w:t>e</w:t>
+      </w:r>
+      <w:r>
+        <w:t>sponsibility.</w:t>
+      </w:r>
+      <w:bookmarkStart w:id="21" w:name="_GoBack"/>
       <w:bookmarkEnd w:id="21"/>
+    </w:p>
+    <w:p/>
+    <w:p>
+      <w:r>
+        <w:t>On each pulse e</w:t>
+      </w:r>
+      <w:r>
+        <w:t xml:space="preserve">vent, a </w:t>
+      </w:r>
+      <w:proofErr w:type="spellStart"/>
+      <w:r>
+        <w:t>ClientAgent</w:t>
+      </w:r>
       <w:proofErr w:type="spellEnd"/>
+      <w:r>
+        <w:t xml:space="preserve"> analyzes his</w:t>
+      </w:r>
+      <w:r>
+        <w:t xml:space="preserve"> desires and intensions, comparing them with the environment and takes </w:t>
+      </w:r>
+      <w:r>
+        <w:t>app</w:t>
+      </w:r>
+      <w:r>
+        <w:t>r</w:t>
+      </w:r>
+      <w:r>
+        <w:t>opriate</w:t>
+      </w:r>
+      <w:r>
+        <w:t xml:space="preserve"> action</w:t>
+      </w:r>
+      <w:r>
+        <w:t>s</w:t>
+      </w:r>
+      <w:r>
+        <w:t>.</w:t>
+      </w:r>
     </w:p>
     <w:p/>
     <w:p>
       <w:r>
-        <w:t>The Purpose of the “</w:t>
+        <w:t xml:space="preserve">This way, the </w:t>
       </w:r>
       <w:proofErr w:type="spellStart"/>
       <w:r>
-        <w:t>AuctionInformationManager</w:t>
+        <w:t>ClientAgents</w:t>
       </w:r>
       <w:proofErr w:type="spellEnd"/>
       <w:r>
-        <w:t>” is to keep track of the quot</w:t>
-      </w:r>
-      <w:r>
-        <w:t>e development for each auction.</w:t>
-      </w:r>
-      <w:r>
-        <w:t xml:space="preserve"> It provides a quote history for</w:t>
-      </w:r>
-      <w:r>
+        <w:t xml:space="preserve"> express their whishes placing “</w:t>
+      </w:r>
+      <w:proofErr w:type="spellStart"/>
+      <w:r>
+        <w:t>ItemRequests</w:t>
+      </w:r>
+      <w:proofErr w:type="spellEnd"/>
+      <w:r>
+        <w:t xml:space="preserve">” on the </w:t>
+      </w:r>
+      <w:proofErr w:type="spellStart"/>
+      <w:r>
+        <w:t>TradeMa</w:t>
+      </w:r>
+      <w:r>
+        <w:t>s</w:t>
+      </w:r>
+      <w:r>
+        <w:t>ter</w:t>
+      </w:r>
+      <w:proofErr w:type="spellEnd"/>
+      <w:r>
+        <w:t>, and also offer</w:t>
+      </w:r>
+      <w:r>
+        <w:t xml:space="preserve"> a “</w:t>
+      </w:r>
+      <w:proofErr w:type="spellStart"/>
+      <w:r>
+        <w:rPr>
+          <w:i/>
+        </w:rPr>
+        <w:t>int</w:t>
+      </w:r>
+      <w:proofErr w:type="spellEnd"/>
+      <w:r>
+        <w:rPr>
+          <w:i/>
+        </w:rPr>
         <w:t xml:space="preserve"> </w:t>
       </w:r>
-      <w:r>
-        <w:t>each auction by storing every quote during the whole TAC Game.</w:t>
-      </w:r>
-      <w:r>
-        <w:t xml:space="preserve"> This allows our agent to analyze </w:t>
-      </w:r>
-      <w:r>
-        <w:t>bid</w:t>
-      </w:r>
-      <w:r>
-        <w:t xml:space="preserve"> </w:t>
-      </w:r>
-      <w:r>
-        <w:t>rates of auctions and determine their price growth.</w:t>
+      <w:proofErr w:type="gramStart"/>
+      <w:r>
+        <w:rPr>
+          <w:b/>
+          <w:i/>
+        </w:rPr>
+        <w:t>want</w:t>
+      </w:r>
+      <w:r>
+        <w:rPr>
+          <w:i/>
+        </w:rPr>
+        <w:t>(</w:t>
+      </w:r>
+      <w:proofErr w:type="gramEnd"/>
+      <w:r>
+        <w:rPr>
+          <w:i/>
+        </w:rPr>
+        <w:t xml:space="preserve">Auction </w:t>
+      </w:r>
+      <w:proofErr w:type="spellStart"/>
+      <w:r>
+        <w:rPr>
+          <w:i/>
+        </w:rPr>
+        <w:t>itemType</w:t>
+      </w:r>
+      <w:proofErr w:type="spellEnd"/>
+      <w:r>
+        <w:rPr>
+          <w:i/>
+        </w:rPr>
+        <w:t>)”</w:t>
+      </w:r>
+      <w:r>
+        <w:t xml:space="preserve"> Method. Other subsystem can ask the </w:t>
+      </w:r>
+      <w:proofErr w:type="spellStart"/>
+      <w:r>
+        <w:t>Cl</w:t>
+      </w:r>
+      <w:r>
+        <w:t>i</w:t>
+      </w:r>
+      <w:r>
+        <w:t>entAgent</w:t>
+      </w:r>
+      <w:proofErr w:type="spellEnd"/>
+      <w:r>
+        <w:t xml:space="preserve"> if he wants a certain item and also the quantity.</w:t>
       </w:r>
     </w:p>
     <w:p/>
     <w:p>
       <w:pPr>
-        <w:pStyle w:val="Heading2"/>
-      </w:pPr>
-      <w:bookmarkStart w:id="22" w:name="_Toc350082296"/>
-      <w:r>
-        <w:t>Communication</w:t>
-      </w:r>
-      <w:r>
-        <w:t xml:space="preserve"> / Event handling</w:t>
-      </w:r>
-      <w:bookmarkEnd w:id="22"/>
-    </w:p>
-    <w:p/>
-    <w:p/>
-    <w:p/>
-    <w:p/>
-    <w:p>
-      <w:pPr>
         <w:pStyle w:val="Heading1"/>
       </w:pPr>
       <w:r>
@@ -15729,7 +16060,7 @@
       <w:pPr>
         <w:pStyle w:val="Heading1"/>
       </w:pPr>
-      <w:bookmarkStart w:id="23" w:name="_Toc350082297"/>
+      <w:bookmarkStart w:id="22" w:name="_Toc350082297"/>
       <w:r>
         <w:lastRenderedPageBreak/>
         <w:t xml:space="preserve">Register of </w:t>
@@ -15737,7 +16068,7 @@
       <w:r>
         <w:t>Illustrations</w:t>
       </w:r>
-      <w:bookmarkEnd w:id="23"/>
+      <w:bookmarkEnd w:id="22"/>
     </w:p>
     <w:p>
       <w:pPr>
@@ -15845,11 +16176,11 @@
       <w:pPr>
         <w:pStyle w:val="Heading1"/>
       </w:pPr>
-      <w:bookmarkStart w:id="24" w:name="_Toc350082298"/>
+      <w:bookmarkStart w:id="23" w:name="_Toc350082298"/>
       <w:r>
         <w:t>Bibliography</w:t>
       </w:r>
-      <w:bookmarkEnd w:id="24"/>
+      <w:bookmarkEnd w:id="23"/>
     </w:p>
     <w:p>
       <w:r>
@@ -15911,7 +16242,7 @@
       <w:pPr>
         <w:pStyle w:val="Heading1"/>
       </w:pPr>
-      <w:bookmarkStart w:id="25" w:name="_Toc350082299"/>
+      <w:bookmarkStart w:id="24" w:name="_Toc350082299"/>
       <w:r>
         <w:lastRenderedPageBreak/>
         <w:t>Appendix</w:t>
@@ -15922,7 +16253,7 @@
       <w:r>
         <w:t xml:space="preserve"> - Source Code</w:t>
       </w:r>
-      <w:bookmarkEnd w:id="25"/>
+      <w:bookmarkEnd w:id="24"/>
     </w:p>
     <w:sectPr>
       <w:type w:val="continuous"/>
@@ -16039,7 +16370,7 @@
         <w:bCs/>
         <w:noProof/>
       </w:rPr>
-      <w:t>12</w:t>
+      <w:t>15</w:t>
     </w:r>
     <w:r>
       <w:rPr>
@@ -16087,7 +16418,7 @@
         <w:bCs/>
         <w:noProof/>
       </w:rPr>
-      <w:t>16</w:t>
+      <w:t>17</w:t>
     </w:r>
     <w:r>
       <w:rPr>
@@ -19252,7 +19583,7 @@
 </file>
 
 <file path=customXml/itemProps1.xml><?xml version="1.0" encoding="utf-8"?>
-<ds:datastoreItem xmlns:ds="http://schemas.openxmlformats.org/officeDocument/2006/customXml" ds:itemID="{1EBE05E7-3986-D94B-BC30-B28ADE495949}">
+<ds:datastoreItem xmlns:ds="http://schemas.openxmlformats.org/officeDocument/2006/customXml" ds:itemID="{5A2850EB-69F3-5348-A806-85296176724E}">
   <ds:schemaRefs>
     <ds:schemaRef ds:uri="http://schemas.openxmlformats.org/officeDocument/2006/bibliography"/>
   </ds:schemaRefs>

</xml_diff>